<commit_message>
Dodato poredjenje sa njihovom bolnickom aplikacijom
</commit_message>
<xml_diff>
--- a/Love_and_food.docx
+++ b/Love_and_food.docx
@@ -3174,6 +3174,23 @@
         </w:rPr>
         <w:t>–</w:t>
       </w:r>
+      <w:r>
+        <w:rPr>
+          <w:rFonts w:ascii="Times New Roman" w:hAnsi="Times New Roman" w:cs="Times New Roman"/>
+          <w:sz w:val="24"/>
+          <w:szCs w:val="24"/>
+        </w:rPr>
+        <w:t xml:space="preserve"> </w:t>
+      </w:r>
+      <w:r>
+        <w:rPr>
+          <w:rFonts w:ascii="Times New Roman" w:hAnsi="Times New Roman" w:cs="Times New Roman"/>
+          <w:color w:val="7030A0"/>
+          <w:sz w:val="24"/>
+          <w:szCs w:val="24"/>
+        </w:rPr>
+        <w:t>(6)</w:t>
+      </w:r>
     </w:p>
     <w:p>
       <w:pPr>
@@ -3284,15 +3301,379 @@
           <w:sz w:val="24"/>
           <w:szCs w:val="24"/>
         </w:rPr>
-        <w:t xml:space="preserve"> prva. Takođe, pravila u ovoj grupi su međusobno isključiva (</w:t>
-      </w:r>
-      <w:r>
-        <w:rPr>
-          <w:rFonts w:ascii="Times New Roman" w:hAnsi="Times New Roman" w:cs="Times New Roman"/>
-          <w:sz w:val="24"/>
-          <w:szCs w:val="24"/>
-        </w:rPr>
-        <w:t>korisnik može ispunjavati samo jedan od svih kriterijuma pravila u grupi</w:t>
+        <w:t xml:space="preserve"> </w:t>
+      </w:r>
+      <w:r>
+        <w:rPr>
+          <w:rFonts w:ascii="Times New Roman" w:hAnsi="Times New Roman" w:cs="Times New Roman"/>
+          <w:sz w:val="24"/>
+          <w:szCs w:val="24"/>
+        </w:rPr>
+        <w:lastRenderedPageBreak/>
+        <w:t>prva. Takođe, pravila u ovoj grupi su međusobno isključiva (</w:t>
+      </w:r>
+      <w:r>
+        <w:rPr>
+          <w:rFonts w:ascii="Times New Roman" w:hAnsi="Times New Roman" w:cs="Times New Roman"/>
+          <w:sz w:val="24"/>
+          <w:szCs w:val="24"/>
+        </w:rPr>
+        <w:t xml:space="preserve">korisnik može ispunjavati </w:t>
+      </w:r>
+      <w:r>
+        <w:rPr>
+          <w:rFonts w:ascii="Consolas" w:hAnsi="Consolas" w:cs="Times New Roman"/>
+          <w:noProof/>
+          <w:sz w:val="24"/>
+          <w:szCs w:val="24"/>
+        </w:rPr>
+        <mc:AlternateContent>
+          <mc:Choice Requires="wps">
+            <w:drawing>
+              <wp:anchor distT="45720" distB="45720" distL="114300" distR="114300" simplePos="0" relativeHeight="251686912" behindDoc="0" locked="0" layoutInCell="1" allowOverlap="1" wp14:anchorId="3E206FE6" wp14:editId="3816952A">
+                <wp:simplePos x="0" y="0"/>
+                <wp:positionH relativeFrom="margin">
+                  <wp:align>right</wp:align>
+                </wp:positionH>
+                <wp:positionV relativeFrom="paragraph">
+                  <wp:posOffset>640080</wp:posOffset>
+                </wp:positionV>
+                <wp:extent cx="5471160" cy="830580"/>
+                <wp:effectExtent l="0" t="0" r="15240" b="26670"/>
+                <wp:wrapSquare wrapText="bothSides"/>
+                <wp:docPr id="16" name="Text Box 2"/>
+                <wp:cNvGraphicFramePr>
+                  <a:graphicFrameLocks xmlns:a="http://schemas.openxmlformats.org/drawingml/2006/main"/>
+                </wp:cNvGraphicFramePr>
+                <a:graphic xmlns:a="http://schemas.openxmlformats.org/drawingml/2006/main">
+                  <a:graphicData uri="http://schemas.microsoft.com/office/word/2010/wordprocessingShape">
+                    <wps:wsp>
+                      <wps:cNvSpPr txBox="1">
+                        <a:spLocks noChangeArrowheads="1"/>
+                      </wps:cNvSpPr>
+                      <wps:spPr bwMode="auto">
+                        <a:xfrm>
+                          <a:off x="0" y="0"/>
+                          <a:ext cx="5471160" cy="830580"/>
+                        </a:xfrm>
+                        <a:prstGeom prst="rect">
+                          <a:avLst/>
+                        </a:prstGeom>
+                        <a:solidFill>
+                          <a:srgbClr val="FFFFFF"/>
+                        </a:solidFill>
+                        <a:ln w="9525">
+                          <a:solidFill>
+                            <a:srgbClr val="000000"/>
+                          </a:solidFill>
+                          <a:miter lim="800000"/>
+                          <a:headEnd/>
+                          <a:tailEnd/>
+                        </a:ln>
+                      </wps:spPr>
+                      <wps:txbx>
+                        <w:txbxContent>
+                          <w:p>
+                            <w:pPr>
+                              <w:rPr>
+                                <w:rFonts w:ascii="Consolas" w:hAnsi="Consolas" w:cs="Times New Roman"/>
+                                <w:noProof/>
+                                <w:sz w:val="20"/>
+                                <w:szCs w:val="20"/>
+                              </w:rPr>
+                            </w:pPr>
+                            <w:r>
+                              <w:rPr>
+                                <w:rFonts w:ascii="Consolas" w:hAnsi="Consolas" w:cs="Times New Roman"/>
+                                <w:sz w:val="20"/>
+                                <w:szCs w:val="20"/>
+                              </w:rPr>
+                              <w:t>Primer izvršavanja:</w:t>
+                            </w:r>
+                          </w:p>
+                          <w:p>
+                            <w:pPr>
+                              <w:rPr>
+                                <w:rFonts w:ascii="Consolas" w:hAnsi="Consolas" w:cs="Times New Roman"/>
+                                <w:noProof/>
+                                <w:sz w:val="20"/>
+                                <w:szCs w:val="20"/>
+                                <w:lang w:val="en-US"/>
+                              </w:rPr>
+                            </w:pPr>
+                            <w:r>
+                              <w:rPr>
+                                <w:rFonts w:ascii="Consolas" w:hAnsi="Consolas" w:cs="Times New Roman"/>
+                                <w:noProof/>
+                                <w:sz w:val="20"/>
+                                <w:szCs w:val="20"/>
+                              </w:rPr>
+                              <w:t>Pol</w:t>
+                            </w:r>
+                            <w:r>
+                              <w:rPr>
+                                <w:rFonts w:ascii="Consolas" w:hAnsi="Consolas" w:cs="Times New Roman"/>
+                                <w:noProof/>
+                                <w:sz w:val="20"/>
+                                <w:szCs w:val="20"/>
+                              </w:rPr>
+                              <w:t xml:space="preserve">: </w:t>
+                            </w:r>
+                            <w:r>
+                              <w:rPr>
+                                <w:rFonts w:ascii="Consolas" w:hAnsi="Consolas" w:cs="Times New Roman"/>
+                                <w:i/>
+                                <w:iCs/>
+                                <w:noProof/>
+                                <w:sz w:val="20"/>
+                                <w:szCs w:val="20"/>
+                              </w:rPr>
+                              <w:t>M</w:t>
+                            </w:r>
+                            <w:r>
+                              <w:rPr>
+                                <w:rFonts w:ascii="Consolas" w:hAnsi="Consolas" w:cs="Times New Roman"/>
+                                <w:noProof/>
+                                <w:sz w:val="20"/>
+                                <w:szCs w:val="20"/>
+                              </w:rPr>
+                              <w:t xml:space="preserve"> i Seksualna orijentacij</w:t>
+                            </w:r>
+                            <w:r>
+                              <w:rPr>
+                                <w:rFonts w:ascii="Consolas" w:hAnsi="Consolas" w:cs="Times New Roman"/>
+                                <w:noProof/>
+                                <w:sz w:val="20"/>
+                                <w:szCs w:val="20"/>
+                                <w:lang w:val="en-US"/>
+                              </w:rPr>
+                              <w:t xml:space="preserve">a: </w:t>
+                            </w:r>
+                            <w:r>
+                              <w:rPr>
+                                <w:rFonts w:ascii="Consolas" w:hAnsi="Consolas" w:cs="Times New Roman"/>
+                                <w:i/>
+                                <w:iCs/>
+                                <w:noProof/>
+                                <w:sz w:val="20"/>
+                                <w:szCs w:val="20"/>
+                                <w:lang w:val="en-US"/>
+                              </w:rPr>
+                              <w:t>Straight</w:t>
+                            </w:r>
+                          </w:p>
+                          <w:p>
+                            <w:pPr>
+                              <w:rPr>
+                                <w:rFonts w:ascii="Consolas" w:hAnsi="Consolas" w:cs="Times New Roman"/>
+                                <w:noProof/>
+                                <w:sz w:val="20"/>
+                                <w:szCs w:val="20"/>
+                                <w:lang w:val="en-US"/>
+                              </w:rPr>
+                            </w:pPr>
+                            <w:r>
+                              <w:rPr>
+                                <w:rFonts w:ascii="Consolas" w:hAnsi="Consolas" w:cs="Times New Roman"/>
+                                <w:noProof/>
+                                <w:sz w:val="20"/>
+                                <w:szCs w:val="20"/>
+                              </w:rPr>
+                              <w:t xml:space="preserve">=&gt; </w:t>
+                            </w:r>
+                            <w:r>
+                              <w:rPr>
+                                <w:rFonts w:ascii="Consolas" w:hAnsi="Consolas" w:cs="Times New Roman"/>
+                                <w:noProof/>
+                                <w:sz w:val="20"/>
+                                <w:szCs w:val="20"/>
+                              </w:rPr>
+                              <w:t xml:space="preserve">Željeni pol korisnika se postavlja na </w:t>
+                            </w:r>
+                            <w:r>
+                              <w:rPr>
+                                <w:rFonts w:ascii="Consolas" w:hAnsi="Consolas" w:cs="Times New Roman"/>
+                                <w:i/>
+                                <w:iCs/>
+                                <w:noProof/>
+                                <w:sz w:val="20"/>
+                                <w:szCs w:val="20"/>
+                              </w:rPr>
+                              <w:t>F</w:t>
+                            </w:r>
+                          </w:p>
+                          <w:p/>
+                        </w:txbxContent>
+                      </wps:txbx>
+                      <wps:bodyPr rot="0" vert="horz" wrap="square" lIns="91440" tIns="45720" rIns="91440" bIns="45720" anchor="t" anchorCtr="0">
+                        <a:noAutofit/>
+                      </wps:bodyPr>
+                    </wps:wsp>
+                  </a:graphicData>
+                </a:graphic>
+                <wp14:sizeRelH relativeFrom="margin">
+                  <wp14:pctWidth>0</wp14:pctWidth>
+                </wp14:sizeRelH>
+                <wp14:sizeRelV relativeFrom="margin">
+                  <wp14:pctHeight>0</wp14:pctHeight>
+                </wp14:sizeRelV>
+              </wp:anchor>
+            </w:drawing>
+          </mc:Choice>
+          <mc:Fallback>
+            <w:pict>
+              <v:shapetype w14:anchorId="3E206FE6" id="_x0000_t202" coordsize="21600,21600" o:spt="202" path="m,l,21600r21600,l21600,xe">
+                <v:stroke joinstyle="miter"/>
+                <v:path gradientshapeok="t" o:connecttype="rect"/>
+              </v:shapetype>
+              <v:shape id="Text Box 2" o:spid="_x0000_s1026" type="#_x0000_t202" style="position:absolute;left:0;text-align:left;margin-left:379.6pt;margin-top:50.4pt;width:430.8pt;height:65.4pt;z-index:251686912;visibility:visible;mso-wrap-style:square;mso-width-percent:0;mso-height-percent:0;mso-wrap-distance-left:9pt;mso-wrap-distance-top:3.6pt;mso-wrap-distance-right:9pt;mso-wrap-distance-bottom:3.6pt;mso-position-horizontal:right;mso-position-horizontal-relative:margin;mso-position-vertical:absolute;mso-position-vertical-relative:text;mso-width-percent:0;mso-height-percent:0;mso-width-relative:margin;mso-height-relative:margin;v-text-anchor:top" o:gfxdata="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">
+                <v:textbox>
+                  <w:txbxContent>
+                    <w:p>
+                      <w:pPr>
+                        <w:rPr>
+                          <w:rFonts w:ascii="Consolas" w:hAnsi="Consolas" w:cs="Times New Roman"/>
+                          <w:noProof/>
+                          <w:sz w:val="20"/>
+                          <w:szCs w:val="20"/>
+                        </w:rPr>
+                      </w:pPr>
+                      <w:r>
+                        <w:rPr>
+                          <w:rFonts w:ascii="Consolas" w:hAnsi="Consolas" w:cs="Times New Roman"/>
+                          <w:sz w:val="20"/>
+                          <w:szCs w:val="20"/>
+                        </w:rPr>
+                        <w:t>Primer izvršavanja:</w:t>
+                      </w:r>
+                    </w:p>
+                    <w:p>
+                      <w:pPr>
+                        <w:rPr>
+                          <w:rFonts w:ascii="Consolas" w:hAnsi="Consolas" w:cs="Times New Roman"/>
+                          <w:noProof/>
+                          <w:sz w:val="20"/>
+                          <w:szCs w:val="20"/>
+                          <w:lang w:val="en-US"/>
+                        </w:rPr>
+                      </w:pPr>
+                      <w:r>
+                        <w:rPr>
+                          <w:rFonts w:ascii="Consolas" w:hAnsi="Consolas" w:cs="Times New Roman"/>
+                          <w:noProof/>
+                          <w:sz w:val="20"/>
+                          <w:szCs w:val="20"/>
+                        </w:rPr>
+                        <w:t>Pol</w:t>
+                      </w:r>
+                      <w:r>
+                        <w:rPr>
+                          <w:rFonts w:ascii="Consolas" w:hAnsi="Consolas" w:cs="Times New Roman"/>
+                          <w:noProof/>
+                          <w:sz w:val="20"/>
+                          <w:szCs w:val="20"/>
+                        </w:rPr>
+                        <w:t xml:space="preserve">: </w:t>
+                      </w:r>
+                      <w:r>
+                        <w:rPr>
+                          <w:rFonts w:ascii="Consolas" w:hAnsi="Consolas" w:cs="Times New Roman"/>
+                          <w:i/>
+                          <w:iCs/>
+                          <w:noProof/>
+                          <w:sz w:val="20"/>
+                          <w:szCs w:val="20"/>
+                        </w:rPr>
+                        <w:t>M</w:t>
+                      </w:r>
+                      <w:r>
+                        <w:rPr>
+                          <w:rFonts w:ascii="Consolas" w:hAnsi="Consolas" w:cs="Times New Roman"/>
+                          <w:noProof/>
+                          <w:sz w:val="20"/>
+                          <w:szCs w:val="20"/>
+                        </w:rPr>
+                        <w:t xml:space="preserve"> i Seksualna orijentacij</w:t>
+                      </w:r>
+                      <w:r>
+                        <w:rPr>
+                          <w:rFonts w:ascii="Consolas" w:hAnsi="Consolas" w:cs="Times New Roman"/>
+                          <w:noProof/>
+                          <w:sz w:val="20"/>
+                          <w:szCs w:val="20"/>
+                          <w:lang w:val="en-US"/>
+                        </w:rPr>
+                        <w:t xml:space="preserve">a: </w:t>
+                      </w:r>
+                      <w:r>
+                        <w:rPr>
+                          <w:rFonts w:ascii="Consolas" w:hAnsi="Consolas" w:cs="Times New Roman"/>
+                          <w:i/>
+                          <w:iCs/>
+                          <w:noProof/>
+                          <w:sz w:val="20"/>
+                          <w:szCs w:val="20"/>
+                          <w:lang w:val="en-US"/>
+                        </w:rPr>
+                        <w:t>Straight</w:t>
+                      </w:r>
+                    </w:p>
+                    <w:p>
+                      <w:pPr>
+                        <w:rPr>
+                          <w:rFonts w:ascii="Consolas" w:hAnsi="Consolas" w:cs="Times New Roman"/>
+                          <w:noProof/>
+                          <w:sz w:val="20"/>
+                          <w:szCs w:val="20"/>
+                          <w:lang w:val="en-US"/>
+                        </w:rPr>
+                      </w:pPr>
+                      <w:r>
+                        <w:rPr>
+                          <w:rFonts w:ascii="Consolas" w:hAnsi="Consolas" w:cs="Times New Roman"/>
+                          <w:noProof/>
+                          <w:sz w:val="20"/>
+                          <w:szCs w:val="20"/>
+                        </w:rPr>
+                        <w:t xml:space="preserve">=&gt; </w:t>
+                      </w:r>
+                      <w:r>
+                        <w:rPr>
+                          <w:rFonts w:ascii="Consolas" w:hAnsi="Consolas" w:cs="Times New Roman"/>
+                          <w:noProof/>
+                          <w:sz w:val="20"/>
+                          <w:szCs w:val="20"/>
+                        </w:rPr>
+                        <w:t xml:space="preserve">Željeni pol korisnika se postavlja na </w:t>
+                      </w:r>
+                      <w:r>
+                        <w:rPr>
+                          <w:rFonts w:ascii="Consolas" w:hAnsi="Consolas" w:cs="Times New Roman"/>
+                          <w:i/>
+                          <w:iCs/>
+                          <w:noProof/>
+                          <w:sz w:val="20"/>
+                          <w:szCs w:val="20"/>
+                        </w:rPr>
+                        <w:t>F</w:t>
+                      </w:r>
+                    </w:p>
+                    <w:p/>
+                  </w:txbxContent>
+                </v:textbox>
+                <w10:wrap type="square" anchorx="margin"/>
+              </v:shape>
+            </w:pict>
+          </mc:Fallback>
+        </mc:AlternateContent>
+      </w:r>
+      <w:r>
+        <w:rPr>
+          <w:rFonts w:ascii="Times New Roman" w:hAnsi="Times New Roman" w:cs="Times New Roman"/>
+          <w:sz w:val="24"/>
+          <w:szCs w:val="24"/>
+        </w:rPr>
+        <w:t>samo jedan od svih kriterijuma pravila u grupi</w:t>
       </w:r>
       <w:r>
         <w:rPr>
@@ -3302,59 +3683,17 @@
         </w:rPr>
         <w:t>).</w:t>
       </w:r>
-      <w:r>
-        <w:rPr>
-          <w:rFonts w:ascii="Times New Roman" w:hAnsi="Times New Roman" w:cs="Times New Roman"/>
-          <w:sz w:val="24"/>
-          <w:szCs w:val="24"/>
-        </w:rPr>
-        <w:br/>
-      </w:r>
-      <w:r>
-        <w:rPr>
-          <w:rFonts w:ascii="Times New Roman" w:hAnsi="Times New Roman" w:cs="Times New Roman"/>
-          <w:sz w:val="24"/>
-          <w:szCs w:val="24"/>
-        </w:rPr>
-        <w:lastRenderedPageBreak/>
-        <w:t>Primer izvršavanja:</w:t>
-      </w:r>
-      <w:r>
-        <w:rPr>
-          <w:rFonts w:ascii="Times New Roman" w:hAnsi="Times New Roman" w:cs="Times New Roman"/>
-          <w:sz w:val="24"/>
-          <w:szCs w:val="24"/>
-        </w:rPr>
-        <w:br/>
-        <w:t>Pol = M</w:t>
-      </w:r>
-      <w:r>
-        <w:rPr>
-          <w:rFonts w:ascii="Times New Roman" w:hAnsi="Times New Roman" w:cs="Times New Roman"/>
-          <w:sz w:val="24"/>
-          <w:szCs w:val="24"/>
-        </w:rPr>
-        <w:br/>
-      </w:r>
-      <w:r>
-        <w:rPr>
-          <w:rFonts w:ascii="Times New Roman" w:hAnsi="Times New Roman" w:cs="Times New Roman"/>
-          <w:noProof/>
-          <w:sz w:val="24"/>
-          <w:szCs w:val="24"/>
-        </w:rPr>
-        <w:t>Seksualna orijentacija = Straight</w:t>
-      </w:r>
-      <w:r>
-        <w:rPr>
-          <w:rFonts w:ascii="Times New Roman" w:hAnsi="Times New Roman" w:cs="Times New Roman"/>
-          <w:noProof/>
-          <w:sz w:val="24"/>
-          <w:szCs w:val="24"/>
-        </w:rPr>
-        <w:br/>
-        <w:t>=&gt; Željeni pol = F</w:t>
-      </w:r>
+    </w:p>
+    <w:p>
+      <w:pPr>
+        <w:ind w:left="540"/>
+        <w:rPr>
+          <w:rFonts w:ascii="Times New Roman" w:hAnsi="Times New Roman" w:cs="Times New Roman"/>
+          <w:noProof/>
+          <w:sz w:val="24"/>
+          <w:szCs w:val="24"/>
+        </w:rPr>
+      </w:pPr>
     </w:p>
     <w:p>
       <w:pPr>
@@ -3422,6 +3761,23 @@
         </w:rPr>
         <w:t>–</w:t>
       </w:r>
+      <w:r>
+        <w:rPr>
+          <w:rFonts w:ascii="Times New Roman" w:hAnsi="Times New Roman" w:cs="Times New Roman"/>
+          <w:sz w:val="24"/>
+          <w:szCs w:val="24"/>
+        </w:rPr>
+        <w:t xml:space="preserve"> </w:t>
+      </w:r>
+      <w:r>
+        <w:rPr>
+          <w:rFonts w:ascii="Times New Roman" w:hAnsi="Times New Roman" w:cs="Times New Roman"/>
+          <w:color w:val="7030A0"/>
+          <w:sz w:val="24"/>
+          <w:szCs w:val="24"/>
+        </w:rPr>
+        <w:t>(6)</w:t>
+      </w:r>
     </w:p>
     <w:p>
       <w:pPr>
@@ -3434,6 +3790,463 @@
       </w:pPr>
       <w:r>
         <w:rPr>
+          <w:rFonts w:ascii="Consolas" w:hAnsi="Consolas" w:cs="Times New Roman"/>
+          <w:noProof/>
+          <w:sz w:val="24"/>
+          <w:szCs w:val="24"/>
+        </w:rPr>
+        <mc:AlternateContent>
+          <mc:Choice Requires="wps">
+            <w:drawing>
+              <wp:anchor distT="45720" distB="45720" distL="114300" distR="114300" simplePos="0" relativeHeight="251684864" behindDoc="0" locked="0" layoutInCell="1" allowOverlap="1" wp14:anchorId="269561FE" wp14:editId="713B6C84">
+                <wp:simplePos x="0" y="0"/>
+                <wp:positionH relativeFrom="margin">
+                  <wp:posOffset>228600</wp:posOffset>
+                </wp:positionH>
+                <wp:positionV relativeFrom="paragraph">
+                  <wp:posOffset>1000125</wp:posOffset>
+                </wp:positionV>
+                <wp:extent cx="5394960" cy="998220"/>
+                <wp:effectExtent l="0" t="0" r="15240" b="11430"/>
+                <wp:wrapSquare wrapText="bothSides"/>
+                <wp:docPr id="13" name="Text Box 2"/>
+                <wp:cNvGraphicFramePr>
+                  <a:graphicFrameLocks xmlns:a="http://schemas.openxmlformats.org/drawingml/2006/main"/>
+                </wp:cNvGraphicFramePr>
+                <a:graphic xmlns:a="http://schemas.openxmlformats.org/drawingml/2006/main">
+                  <a:graphicData uri="http://schemas.microsoft.com/office/word/2010/wordprocessingShape">
+                    <wps:wsp>
+                      <wps:cNvSpPr txBox="1">
+                        <a:spLocks noChangeArrowheads="1"/>
+                      </wps:cNvSpPr>
+                      <wps:spPr bwMode="auto">
+                        <a:xfrm>
+                          <a:off x="0" y="0"/>
+                          <a:ext cx="5394960" cy="998220"/>
+                        </a:xfrm>
+                        <a:prstGeom prst="rect">
+                          <a:avLst/>
+                        </a:prstGeom>
+                        <a:solidFill>
+                          <a:srgbClr val="FFFFFF"/>
+                        </a:solidFill>
+                        <a:ln w="9525">
+                          <a:solidFill>
+                            <a:srgbClr val="000000"/>
+                          </a:solidFill>
+                          <a:miter lim="800000"/>
+                          <a:headEnd/>
+                          <a:tailEnd/>
+                        </a:ln>
+                      </wps:spPr>
+                      <wps:txbx>
+                        <w:txbxContent>
+                          <w:p>
+                            <w:pPr>
+                              <w:rPr>
+                                <w:rFonts w:ascii="Consolas" w:hAnsi="Consolas" w:cs="Times New Roman"/>
+                                <w:noProof/>
+                                <w:sz w:val="20"/>
+                                <w:szCs w:val="20"/>
+                              </w:rPr>
+                            </w:pPr>
+                            <w:r>
+                              <w:rPr>
+                                <w:rFonts w:ascii="Consolas" w:hAnsi="Consolas" w:cs="Times New Roman"/>
+                                <w:sz w:val="20"/>
+                                <w:szCs w:val="20"/>
+                              </w:rPr>
+                              <w:t>Primer izvršavanja:</w:t>
+                            </w:r>
+                          </w:p>
+                          <w:p>
+                            <w:pPr>
+                              <w:rPr>
+                                <w:rFonts w:ascii="Consolas" w:hAnsi="Consolas" w:cs="Times New Roman"/>
+                                <w:noProof/>
+                                <w:sz w:val="20"/>
+                                <w:szCs w:val="20"/>
+                              </w:rPr>
+                            </w:pPr>
+                            <w:r>
+                              <w:rPr>
+                                <w:rFonts w:ascii="Consolas" w:hAnsi="Consolas" w:cs="Times New Roman"/>
+                                <w:noProof/>
+                                <w:sz w:val="20"/>
+                                <w:szCs w:val="20"/>
+                              </w:rPr>
+                              <w:t xml:space="preserve">Godine: 23 -&gt; </w:t>
+                            </w:r>
+                            <w:r>
+                              <w:rPr>
+                                <w:rFonts w:ascii="Consolas" w:hAnsi="Consolas" w:cs="Times New Roman"/>
+                                <w:i/>
+                                <w:iCs/>
+                                <w:noProof/>
+                                <w:sz w:val="20"/>
+                                <w:szCs w:val="20"/>
+                              </w:rPr>
+                              <w:t>Age_20_25</w:t>
+                            </w:r>
+                          </w:p>
+                          <w:p>
+                            <w:pPr>
+                              <w:rPr>
+                                <w:rFonts w:ascii="Consolas" w:hAnsi="Consolas" w:cs="Times New Roman"/>
+                                <w:noProof/>
+                                <w:sz w:val="20"/>
+                                <w:szCs w:val="20"/>
+                              </w:rPr>
+                            </w:pPr>
+                            <w:r>
+                              <w:rPr>
+                                <w:rFonts w:ascii="Consolas" w:hAnsi="Consolas" w:cs="Times New Roman"/>
+                                <w:noProof/>
+                                <w:sz w:val="20"/>
+                                <w:szCs w:val="20"/>
+                              </w:rPr>
+                              <w:t xml:space="preserve">=&gt; </w:t>
+                            </w:r>
+                            <w:r>
+                              <w:rPr>
+                                <w:rFonts w:ascii="Consolas" w:hAnsi="Consolas" w:cs="Times New Roman"/>
+                                <w:noProof/>
+                                <w:sz w:val="20"/>
+                                <w:szCs w:val="20"/>
+                              </w:rPr>
+                              <w:t xml:space="preserve">Korisnici </w:t>
+                            </w:r>
+                            <w:r>
+                              <w:rPr>
+                                <w:rFonts w:ascii="Consolas" w:hAnsi="Consolas" w:cs="Times New Roman"/>
+                                <w:noProof/>
+                                <w:sz w:val="20"/>
+                                <w:szCs w:val="20"/>
+                                <w:lang w:val="en-US"/>
+                              </w:rPr>
+                              <w:t xml:space="preserve">čija je starost </w:t>
+                            </w:r>
+                            <w:r>
+                              <w:rPr>
+                                <w:rFonts w:ascii="Consolas" w:hAnsi="Consolas" w:cs="Times New Roman"/>
+                                <w:i/>
+                                <w:iCs/>
+                                <w:noProof/>
+                                <w:sz w:val="20"/>
+                                <w:szCs w:val="20"/>
+                                <w:lang w:val="en-US"/>
+                              </w:rPr>
+                              <w:t>Age_20</w:t>
+                            </w:r>
+                            <w:r>
+                              <w:rPr>
+                                <w:rFonts w:ascii="Consolas" w:hAnsi="Consolas" w:cs="Times New Roman"/>
+                                <w:i/>
+                                <w:iCs/>
+                                <w:noProof/>
+                                <w:sz w:val="20"/>
+                                <w:szCs w:val="20"/>
+                                <w:lang w:val="en-US"/>
+                              </w:rPr>
+                              <w:t>_</w:t>
+                            </w:r>
+                            <w:r>
+                              <w:rPr>
+                                <w:rFonts w:ascii="Consolas" w:hAnsi="Consolas" w:cs="Times New Roman"/>
+                                <w:i/>
+                                <w:iCs/>
+                                <w:noProof/>
+                                <w:sz w:val="20"/>
+                                <w:szCs w:val="20"/>
+                                <w:lang w:val="en-US"/>
+                              </w:rPr>
+                              <w:t>25</w:t>
+                            </w:r>
+                            <w:r>
+                              <w:rPr>
+                                <w:rFonts w:ascii="Consolas" w:hAnsi="Consolas" w:cs="Times New Roman"/>
+                                <w:noProof/>
+                                <w:sz w:val="20"/>
+                                <w:szCs w:val="20"/>
+                                <w:lang w:val="en-US"/>
+                              </w:rPr>
+                              <w:t xml:space="preserve"> dobijaju </w:t>
+                            </w:r>
+                            <w:r>
+                              <w:rPr>
+                                <w:rFonts w:ascii="Consolas" w:hAnsi="Consolas" w:cs="Times New Roman"/>
+                                <w:noProof/>
+                                <w:sz w:val="20"/>
+                                <w:szCs w:val="20"/>
+                                <w:lang w:val="en-US"/>
+                              </w:rPr>
+                              <w:t xml:space="preserve">najveći broj bodova, a korisnici čiji je </w:t>
+                            </w:r>
+                            <w:r>
+                              <w:rPr>
+                                <w:rFonts w:ascii="Consolas" w:hAnsi="Consolas" w:cs="Times New Roman"/>
+                                <w:i/>
+                                <w:iCs/>
+                                <w:noProof/>
+                                <w:sz w:val="20"/>
+                                <w:szCs w:val="20"/>
+                                <w:lang w:val="en-US"/>
+                              </w:rPr>
+                              <w:t>Age_18_20</w:t>
+                            </w:r>
+                            <w:r>
+                              <w:rPr>
+                                <w:rFonts w:ascii="Consolas" w:hAnsi="Consolas" w:cs="Times New Roman"/>
+                                <w:noProof/>
+                                <w:sz w:val="20"/>
+                                <w:szCs w:val="20"/>
+                                <w:lang w:val="en-US"/>
+                              </w:rPr>
+                              <w:t xml:space="preserve"> ili </w:t>
+                            </w:r>
+                            <w:r>
+                              <w:rPr>
+                                <w:rFonts w:ascii="Consolas" w:hAnsi="Consolas" w:cs="Times New Roman"/>
+                                <w:i/>
+                                <w:iCs/>
+                                <w:noProof/>
+                                <w:sz w:val="20"/>
+                                <w:szCs w:val="20"/>
+                                <w:lang w:val="en-US"/>
+                              </w:rPr>
+                              <w:t>Age_25_30</w:t>
+                            </w:r>
+                            <w:r>
+                              <w:rPr>
+                                <w:rFonts w:ascii="Consolas" w:hAnsi="Consolas" w:cs="Times New Roman"/>
+                                <w:noProof/>
+                                <w:sz w:val="20"/>
+                                <w:szCs w:val="20"/>
+                                <w:lang w:val="en-US"/>
+                              </w:rPr>
+                              <w:t xml:space="preserve"> dobijaju manji broj bodova</w:t>
+                            </w:r>
+                          </w:p>
+                          <w:p/>
+                        </w:txbxContent>
+                      </wps:txbx>
+                      <wps:bodyPr rot="0" vert="horz" wrap="square" lIns="91440" tIns="45720" rIns="91440" bIns="45720" anchor="t" anchorCtr="0">
+                        <a:noAutofit/>
+                      </wps:bodyPr>
+                    </wps:wsp>
+                  </a:graphicData>
+                </a:graphic>
+                <wp14:sizeRelH relativeFrom="margin">
+                  <wp14:pctWidth>0</wp14:pctWidth>
+                </wp14:sizeRelH>
+                <wp14:sizeRelV relativeFrom="margin">
+                  <wp14:pctHeight>0</wp14:pctHeight>
+                </wp14:sizeRelV>
+              </wp:anchor>
+            </w:drawing>
+          </mc:Choice>
+          <mc:Fallback>
+            <w:pict>
+              <v:shape w14:anchorId="269561FE" id="_x0000_s1027" type="#_x0000_t202" style="position:absolute;left:0;text-align:left;margin-left:18pt;margin-top:78.75pt;width:424.8pt;height:78.6pt;z-index:251684864;visibility:visible;mso-wrap-style:square;mso-width-percent:0;mso-height-percent:0;mso-wrap-distance-left:9pt;mso-wrap-distance-top:3.6pt;mso-wrap-distance-right:9pt;mso-wrap-distance-bottom:3.6pt;mso-position-horizontal:absolute;mso-position-horizontal-relative:margin;mso-position-vertical:absolute;mso-position-vertical-relative:text;mso-width-percent:0;mso-height-percent:0;mso-width-relative:margin;mso-height-relative:margin;v-text-anchor:top" o:gfxdata="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">
+                <v:textbox>
+                  <w:txbxContent>
+                    <w:p>
+                      <w:pPr>
+                        <w:rPr>
+                          <w:rFonts w:ascii="Consolas" w:hAnsi="Consolas" w:cs="Times New Roman"/>
+                          <w:noProof/>
+                          <w:sz w:val="20"/>
+                          <w:szCs w:val="20"/>
+                        </w:rPr>
+                      </w:pPr>
+                      <w:r>
+                        <w:rPr>
+                          <w:rFonts w:ascii="Consolas" w:hAnsi="Consolas" w:cs="Times New Roman"/>
+                          <w:sz w:val="20"/>
+                          <w:szCs w:val="20"/>
+                        </w:rPr>
+                        <w:t>Primer izvršavanja:</w:t>
+                      </w:r>
+                    </w:p>
+                    <w:p>
+                      <w:pPr>
+                        <w:rPr>
+                          <w:rFonts w:ascii="Consolas" w:hAnsi="Consolas" w:cs="Times New Roman"/>
+                          <w:noProof/>
+                          <w:sz w:val="20"/>
+                          <w:szCs w:val="20"/>
+                        </w:rPr>
+                      </w:pPr>
+                      <w:r>
+                        <w:rPr>
+                          <w:rFonts w:ascii="Consolas" w:hAnsi="Consolas" w:cs="Times New Roman"/>
+                          <w:noProof/>
+                          <w:sz w:val="20"/>
+                          <w:szCs w:val="20"/>
+                        </w:rPr>
+                        <w:t xml:space="preserve">Godine: 23 -&gt; </w:t>
+                      </w:r>
+                      <w:r>
+                        <w:rPr>
+                          <w:rFonts w:ascii="Consolas" w:hAnsi="Consolas" w:cs="Times New Roman"/>
+                          <w:i/>
+                          <w:iCs/>
+                          <w:noProof/>
+                          <w:sz w:val="20"/>
+                          <w:szCs w:val="20"/>
+                        </w:rPr>
+                        <w:t>Age_20_25</w:t>
+                      </w:r>
+                    </w:p>
+                    <w:p>
+                      <w:pPr>
+                        <w:rPr>
+                          <w:rFonts w:ascii="Consolas" w:hAnsi="Consolas" w:cs="Times New Roman"/>
+                          <w:noProof/>
+                          <w:sz w:val="20"/>
+                          <w:szCs w:val="20"/>
+                        </w:rPr>
+                      </w:pPr>
+                      <w:r>
+                        <w:rPr>
+                          <w:rFonts w:ascii="Consolas" w:hAnsi="Consolas" w:cs="Times New Roman"/>
+                          <w:noProof/>
+                          <w:sz w:val="20"/>
+                          <w:szCs w:val="20"/>
+                        </w:rPr>
+                        <w:t xml:space="preserve">=&gt; </w:t>
+                      </w:r>
+                      <w:r>
+                        <w:rPr>
+                          <w:rFonts w:ascii="Consolas" w:hAnsi="Consolas" w:cs="Times New Roman"/>
+                          <w:noProof/>
+                          <w:sz w:val="20"/>
+                          <w:szCs w:val="20"/>
+                        </w:rPr>
+                        <w:t xml:space="preserve">Korisnici </w:t>
+                      </w:r>
+                      <w:r>
+                        <w:rPr>
+                          <w:rFonts w:ascii="Consolas" w:hAnsi="Consolas" w:cs="Times New Roman"/>
+                          <w:noProof/>
+                          <w:sz w:val="20"/>
+                          <w:szCs w:val="20"/>
+                          <w:lang w:val="en-US"/>
+                        </w:rPr>
+                        <w:t xml:space="preserve">čija je starost </w:t>
+                      </w:r>
+                      <w:r>
+                        <w:rPr>
+                          <w:rFonts w:ascii="Consolas" w:hAnsi="Consolas" w:cs="Times New Roman"/>
+                          <w:i/>
+                          <w:iCs/>
+                          <w:noProof/>
+                          <w:sz w:val="20"/>
+                          <w:szCs w:val="20"/>
+                          <w:lang w:val="en-US"/>
+                        </w:rPr>
+                        <w:t>Age_20</w:t>
+                      </w:r>
+                      <w:r>
+                        <w:rPr>
+                          <w:rFonts w:ascii="Consolas" w:hAnsi="Consolas" w:cs="Times New Roman"/>
+                          <w:i/>
+                          <w:iCs/>
+                          <w:noProof/>
+                          <w:sz w:val="20"/>
+                          <w:szCs w:val="20"/>
+                          <w:lang w:val="en-US"/>
+                        </w:rPr>
+                        <w:t>_</w:t>
+                      </w:r>
+                      <w:r>
+                        <w:rPr>
+                          <w:rFonts w:ascii="Consolas" w:hAnsi="Consolas" w:cs="Times New Roman"/>
+                          <w:i/>
+                          <w:iCs/>
+                          <w:noProof/>
+                          <w:sz w:val="20"/>
+                          <w:szCs w:val="20"/>
+                          <w:lang w:val="en-US"/>
+                        </w:rPr>
+                        <w:t>25</w:t>
+                      </w:r>
+                      <w:r>
+                        <w:rPr>
+                          <w:rFonts w:ascii="Consolas" w:hAnsi="Consolas" w:cs="Times New Roman"/>
+                          <w:noProof/>
+                          <w:sz w:val="20"/>
+                          <w:szCs w:val="20"/>
+                          <w:lang w:val="en-US"/>
+                        </w:rPr>
+                        <w:t xml:space="preserve"> dobijaju </w:t>
+                      </w:r>
+                      <w:r>
+                        <w:rPr>
+                          <w:rFonts w:ascii="Consolas" w:hAnsi="Consolas" w:cs="Times New Roman"/>
+                          <w:noProof/>
+                          <w:sz w:val="20"/>
+                          <w:szCs w:val="20"/>
+                          <w:lang w:val="en-US"/>
+                        </w:rPr>
+                        <w:t xml:space="preserve">najveći broj bodova, a korisnici čiji je </w:t>
+                      </w:r>
+                      <w:r>
+                        <w:rPr>
+                          <w:rFonts w:ascii="Consolas" w:hAnsi="Consolas" w:cs="Times New Roman"/>
+                          <w:i/>
+                          <w:iCs/>
+                          <w:noProof/>
+                          <w:sz w:val="20"/>
+                          <w:szCs w:val="20"/>
+                          <w:lang w:val="en-US"/>
+                        </w:rPr>
+                        <w:t>Age_18_20</w:t>
+                      </w:r>
+                      <w:r>
+                        <w:rPr>
+                          <w:rFonts w:ascii="Consolas" w:hAnsi="Consolas" w:cs="Times New Roman"/>
+                          <w:noProof/>
+                          <w:sz w:val="20"/>
+                          <w:szCs w:val="20"/>
+                          <w:lang w:val="en-US"/>
+                        </w:rPr>
+                        <w:t xml:space="preserve"> ili </w:t>
+                      </w:r>
+                      <w:r>
+                        <w:rPr>
+                          <w:rFonts w:ascii="Consolas" w:hAnsi="Consolas" w:cs="Times New Roman"/>
+                          <w:i/>
+                          <w:iCs/>
+                          <w:noProof/>
+                          <w:sz w:val="20"/>
+                          <w:szCs w:val="20"/>
+                          <w:lang w:val="en-US"/>
+                        </w:rPr>
+                        <w:t>Age_25_30</w:t>
+                      </w:r>
+                      <w:r>
+                        <w:rPr>
+                          <w:rFonts w:ascii="Consolas" w:hAnsi="Consolas" w:cs="Times New Roman"/>
+                          <w:noProof/>
+                          <w:sz w:val="20"/>
+                          <w:szCs w:val="20"/>
+                          <w:lang w:val="en-US"/>
+                        </w:rPr>
+                        <w:t xml:space="preserve"> dobijaju manji broj bodova</w:t>
+                      </w:r>
+                    </w:p>
+                    <w:p/>
+                  </w:txbxContent>
+                </v:textbox>
+                <w10:wrap type="square" anchorx="margin"/>
+              </v:shape>
+            </w:pict>
+          </mc:Fallback>
+        </mc:AlternateContent>
+      </w:r>
+      <w:r>
+        <w:rPr>
           <w:rFonts w:ascii="Times New Roman" w:hAnsi="Times New Roman" w:cs="Times New Roman"/>
           <w:sz w:val="24"/>
           <w:szCs w:val="24"/>
@@ -3526,42 +4339,26 @@
           <w:sz w:val="24"/>
           <w:szCs w:val="24"/>
         </w:rPr>
-        <w:t xml:space="preserve"> ispod i iznad dobijaju manju prednost. Ostale starostne grupe se ne uzimaju u obzir.</w:t>
-      </w:r>
-      <w:r>
-        <w:rPr>
-          <w:rFonts w:ascii="Times New Roman" w:hAnsi="Times New Roman" w:cs="Times New Roman"/>
-          <w:sz w:val="24"/>
-          <w:szCs w:val="24"/>
-        </w:rPr>
-        <w:br/>
-        <w:t>Primer izvršavanja:</w:t>
-      </w:r>
-      <w:r>
-        <w:rPr>
-          <w:rFonts w:ascii="Times New Roman" w:hAnsi="Times New Roman" w:cs="Times New Roman"/>
-          <w:sz w:val="24"/>
-          <w:szCs w:val="24"/>
-        </w:rPr>
-        <w:br/>
-        <w:t>Godine = 23 -&gt; Age_20_25</w:t>
-      </w:r>
-      <w:r>
-        <w:rPr>
-          <w:rFonts w:ascii="Times New Roman" w:hAnsi="Times New Roman" w:cs="Times New Roman"/>
-          <w:sz w:val="24"/>
-          <w:szCs w:val="24"/>
-        </w:rPr>
-        <w:br/>
-      </w:r>
-      <w:r>
-        <w:rPr>
-          <w:rFonts w:ascii="Times New Roman" w:hAnsi="Times New Roman" w:cs="Times New Roman"/>
-          <w:sz w:val="24"/>
-          <w:szCs w:val="24"/>
-        </w:rPr>
-        <w:t>Starost partnera: najviše bodova -&gt; Age_20_25, manje bodova -&gt; Age_18_20, Age_25_30</w:t>
-      </w:r>
+        <w:t xml:space="preserve"> ispod i iznad dobijaju manju prednost. Ostale starostne grupe se ne uzimaju u obzir</w:t>
+      </w:r>
+      <w:r>
+        <w:rPr>
+          <w:rFonts w:ascii="Times New Roman" w:hAnsi="Times New Roman" w:cs="Times New Roman"/>
+          <w:sz w:val="24"/>
+          <w:szCs w:val="24"/>
+        </w:rPr>
+        <w:t>.</w:t>
+      </w:r>
+    </w:p>
+    <w:p>
+      <w:pPr>
+        <w:ind w:left="540"/>
+        <w:rPr>
+          <w:rFonts w:ascii="Times New Roman" w:hAnsi="Times New Roman" w:cs="Times New Roman"/>
+          <w:sz w:val="24"/>
+          <w:szCs w:val="24"/>
+        </w:rPr>
+      </w:pPr>
     </w:p>
     <w:p>
       <w:pPr>
@@ -3611,6 +4408,23 @@
         </w:rPr>
         <w:t>–</w:t>
       </w:r>
+      <w:r>
+        <w:rPr>
+          <w:rFonts w:ascii="Times New Roman" w:hAnsi="Times New Roman" w:cs="Times New Roman"/>
+          <w:sz w:val="24"/>
+          <w:szCs w:val="24"/>
+        </w:rPr>
+        <w:t xml:space="preserve"> </w:t>
+      </w:r>
+      <w:r>
+        <w:rPr>
+          <w:rFonts w:ascii="Times New Roman" w:hAnsi="Times New Roman" w:cs="Times New Roman"/>
+          <w:color w:val="7030A0"/>
+          <w:sz w:val="24"/>
+          <w:szCs w:val="24"/>
+        </w:rPr>
+        <w:t>(6)</w:t>
+      </w:r>
     </w:p>
     <w:p>
       <w:pPr>
@@ -3623,6 +4437,313 @@
       </w:pPr>
       <w:r>
         <w:rPr>
+          <w:rFonts w:ascii="Consolas" w:hAnsi="Consolas" w:cs="Times New Roman"/>
+          <w:noProof/>
+          <w:sz w:val="24"/>
+          <w:szCs w:val="24"/>
+        </w:rPr>
+        <mc:AlternateContent>
+          <mc:Choice Requires="wps">
+            <w:drawing>
+              <wp:anchor distT="45720" distB="45720" distL="114300" distR="114300" simplePos="0" relativeHeight="251688960" behindDoc="0" locked="0" layoutInCell="1" allowOverlap="1" wp14:anchorId="309528DE" wp14:editId="6A87C82E">
+                <wp:simplePos x="0" y="0"/>
+                <wp:positionH relativeFrom="margin">
+                  <wp:align>right</wp:align>
+                </wp:positionH>
+                <wp:positionV relativeFrom="paragraph">
+                  <wp:posOffset>597535</wp:posOffset>
+                </wp:positionV>
+                <wp:extent cx="5455920" cy="807720"/>
+                <wp:effectExtent l="0" t="0" r="11430" b="11430"/>
+                <wp:wrapSquare wrapText="bothSides"/>
+                <wp:docPr id="17" name="Text Box 2"/>
+                <wp:cNvGraphicFramePr>
+                  <a:graphicFrameLocks xmlns:a="http://schemas.openxmlformats.org/drawingml/2006/main"/>
+                </wp:cNvGraphicFramePr>
+                <a:graphic xmlns:a="http://schemas.openxmlformats.org/drawingml/2006/main">
+                  <a:graphicData uri="http://schemas.microsoft.com/office/word/2010/wordprocessingShape">
+                    <wps:wsp>
+                      <wps:cNvSpPr txBox="1">
+                        <a:spLocks noChangeArrowheads="1"/>
+                      </wps:cNvSpPr>
+                      <wps:spPr bwMode="auto">
+                        <a:xfrm>
+                          <a:off x="0" y="0"/>
+                          <a:ext cx="5455920" cy="807720"/>
+                        </a:xfrm>
+                        <a:prstGeom prst="rect">
+                          <a:avLst/>
+                        </a:prstGeom>
+                        <a:solidFill>
+                          <a:srgbClr val="FFFFFF"/>
+                        </a:solidFill>
+                        <a:ln w="9525">
+                          <a:solidFill>
+                            <a:srgbClr val="000000"/>
+                          </a:solidFill>
+                          <a:miter lim="800000"/>
+                          <a:headEnd/>
+                          <a:tailEnd/>
+                        </a:ln>
+                      </wps:spPr>
+                      <wps:txbx>
+                        <w:txbxContent>
+                          <w:p>
+                            <w:pPr>
+                              <w:rPr>
+                                <w:rFonts w:ascii="Consolas" w:hAnsi="Consolas" w:cs="Times New Roman"/>
+                                <w:noProof/>
+                                <w:sz w:val="20"/>
+                                <w:szCs w:val="20"/>
+                              </w:rPr>
+                            </w:pPr>
+                            <w:r>
+                              <w:rPr>
+                                <w:rFonts w:ascii="Consolas" w:hAnsi="Consolas" w:cs="Times New Roman"/>
+                                <w:sz w:val="20"/>
+                                <w:szCs w:val="20"/>
+                              </w:rPr>
+                              <w:t>Primer izvršavanja:</w:t>
+                            </w:r>
+                          </w:p>
+                          <w:p>
+                            <w:pPr>
+                              <w:rPr>
+                                <w:rFonts w:ascii="Consolas" w:hAnsi="Consolas" w:cs="Times New Roman"/>
+                                <w:noProof/>
+                                <w:sz w:val="20"/>
+                                <w:szCs w:val="20"/>
+                                <w:lang w:val="en-US"/>
+                              </w:rPr>
+                            </w:pPr>
+                            <w:r>
+                              <w:rPr>
+                                <w:rFonts w:ascii="Consolas" w:hAnsi="Consolas" w:cs="Times New Roman"/>
+                                <w:noProof/>
+                                <w:sz w:val="20"/>
+                                <w:szCs w:val="20"/>
+                              </w:rPr>
+                              <w:t>Željeni status veze</w:t>
+                            </w:r>
+                            <w:r>
+                              <w:rPr>
+                                <w:rFonts w:ascii="Consolas" w:hAnsi="Consolas" w:cs="Times New Roman"/>
+                                <w:noProof/>
+                                <w:sz w:val="20"/>
+                                <w:szCs w:val="20"/>
+                                <w:lang w:val="en-US"/>
+                              </w:rPr>
+                              <w:t xml:space="preserve">: </w:t>
+                            </w:r>
+                            <w:r>
+                              <w:rPr>
+                                <w:rFonts w:ascii="Consolas" w:hAnsi="Consolas" w:cs="Times New Roman"/>
+                                <w:i/>
+                                <w:iCs/>
+                                <w:noProof/>
+                                <w:sz w:val="20"/>
+                                <w:szCs w:val="20"/>
+                                <w:lang w:val="en-US"/>
+                              </w:rPr>
+                              <w:t>Long_term</w:t>
+                            </w:r>
+                          </w:p>
+                          <w:p>
+                            <w:pPr>
+                              <w:rPr>
+                                <w:rFonts w:ascii="Consolas" w:hAnsi="Consolas" w:cs="Times New Roman"/>
+                                <w:noProof/>
+                                <w:sz w:val="20"/>
+                                <w:szCs w:val="20"/>
+                                <w:lang w:val="en-US"/>
+                              </w:rPr>
+                            </w:pPr>
+                            <w:r>
+                              <w:rPr>
+                                <w:rFonts w:ascii="Consolas" w:hAnsi="Consolas" w:cs="Times New Roman"/>
+                                <w:noProof/>
+                                <w:sz w:val="20"/>
+                                <w:szCs w:val="20"/>
+                              </w:rPr>
+                              <w:t xml:space="preserve">=&gt; </w:t>
+                            </w:r>
+                            <w:r>
+                              <w:rPr>
+                                <w:rFonts w:ascii="Consolas" w:hAnsi="Consolas" w:cs="Times New Roman"/>
+                                <w:noProof/>
+                                <w:sz w:val="20"/>
+                                <w:szCs w:val="20"/>
+                              </w:rPr>
+                              <w:t xml:space="preserve">Bodove dobijaju samo korisnici </w:t>
+                            </w:r>
+                            <w:r>
+                              <w:rPr>
+                                <w:rFonts w:ascii="Consolas" w:hAnsi="Consolas" w:cs="Times New Roman"/>
+                                <w:noProof/>
+                                <w:sz w:val="20"/>
+                                <w:szCs w:val="20"/>
+                                <w:lang w:val="en-US"/>
+                              </w:rPr>
+                              <w:t xml:space="preserve">čiji je željeni status veze </w:t>
+                            </w:r>
+                            <w:r>
+                              <w:rPr>
+                                <w:rFonts w:ascii="Consolas" w:hAnsi="Consolas" w:cs="Times New Roman"/>
+                                <w:i/>
+                                <w:iCs/>
+                                <w:noProof/>
+                                <w:sz w:val="20"/>
+                                <w:szCs w:val="20"/>
+                                <w:lang w:val="en-US"/>
+                              </w:rPr>
+                              <w:t>Long_term</w:t>
+                            </w:r>
+                          </w:p>
+                          <w:p/>
+                        </w:txbxContent>
+                      </wps:txbx>
+                      <wps:bodyPr rot="0" vert="horz" wrap="square" lIns="91440" tIns="45720" rIns="91440" bIns="45720" anchor="t" anchorCtr="0">
+                        <a:noAutofit/>
+                      </wps:bodyPr>
+                    </wps:wsp>
+                  </a:graphicData>
+                </a:graphic>
+                <wp14:sizeRelH relativeFrom="margin">
+                  <wp14:pctWidth>0</wp14:pctWidth>
+                </wp14:sizeRelH>
+                <wp14:sizeRelV relativeFrom="margin">
+                  <wp14:pctHeight>0</wp14:pctHeight>
+                </wp14:sizeRelV>
+              </wp:anchor>
+            </w:drawing>
+          </mc:Choice>
+          <mc:Fallback>
+            <w:pict>
+              <v:shape w14:anchorId="309528DE" id="_x0000_s1028" type="#_x0000_t202" style="position:absolute;left:0;text-align:left;margin-left:378.4pt;margin-top:47.05pt;width:429.6pt;height:63.6pt;z-index:251688960;visibility:visible;mso-wrap-style:square;mso-width-percent:0;mso-height-percent:0;mso-wrap-distance-left:9pt;mso-wrap-distance-top:3.6pt;mso-wrap-distance-right:9pt;mso-wrap-distance-bottom:3.6pt;mso-position-horizontal:right;mso-position-horizontal-relative:margin;mso-position-vertical:absolute;mso-position-vertical-relative:text;mso-width-percent:0;mso-height-percent:0;mso-width-relative:margin;mso-height-relative:margin;v-text-anchor:top" o:gfxdata="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">
+                <v:textbox>
+                  <w:txbxContent>
+                    <w:p>
+                      <w:pPr>
+                        <w:rPr>
+                          <w:rFonts w:ascii="Consolas" w:hAnsi="Consolas" w:cs="Times New Roman"/>
+                          <w:noProof/>
+                          <w:sz w:val="20"/>
+                          <w:szCs w:val="20"/>
+                        </w:rPr>
+                      </w:pPr>
+                      <w:r>
+                        <w:rPr>
+                          <w:rFonts w:ascii="Consolas" w:hAnsi="Consolas" w:cs="Times New Roman"/>
+                          <w:sz w:val="20"/>
+                          <w:szCs w:val="20"/>
+                        </w:rPr>
+                        <w:t>Primer izvršavanja:</w:t>
+                      </w:r>
+                    </w:p>
+                    <w:p>
+                      <w:pPr>
+                        <w:rPr>
+                          <w:rFonts w:ascii="Consolas" w:hAnsi="Consolas" w:cs="Times New Roman"/>
+                          <w:noProof/>
+                          <w:sz w:val="20"/>
+                          <w:szCs w:val="20"/>
+                          <w:lang w:val="en-US"/>
+                        </w:rPr>
+                      </w:pPr>
+                      <w:r>
+                        <w:rPr>
+                          <w:rFonts w:ascii="Consolas" w:hAnsi="Consolas" w:cs="Times New Roman"/>
+                          <w:noProof/>
+                          <w:sz w:val="20"/>
+                          <w:szCs w:val="20"/>
+                        </w:rPr>
+                        <w:t>Željeni status veze</w:t>
+                      </w:r>
+                      <w:r>
+                        <w:rPr>
+                          <w:rFonts w:ascii="Consolas" w:hAnsi="Consolas" w:cs="Times New Roman"/>
+                          <w:noProof/>
+                          <w:sz w:val="20"/>
+                          <w:szCs w:val="20"/>
+                          <w:lang w:val="en-US"/>
+                        </w:rPr>
+                        <w:t xml:space="preserve">: </w:t>
+                      </w:r>
+                      <w:r>
+                        <w:rPr>
+                          <w:rFonts w:ascii="Consolas" w:hAnsi="Consolas" w:cs="Times New Roman"/>
+                          <w:i/>
+                          <w:iCs/>
+                          <w:noProof/>
+                          <w:sz w:val="20"/>
+                          <w:szCs w:val="20"/>
+                          <w:lang w:val="en-US"/>
+                        </w:rPr>
+                        <w:t>Long_term</w:t>
+                      </w:r>
+                    </w:p>
+                    <w:p>
+                      <w:pPr>
+                        <w:rPr>
+                          <w:rFonts w:ascii="Consolas" w:hAnsi="Consolas" w:cs="Times New Roman"/>
+                          <w:noProof/>
+                          <w:sz w:val="20"/>
+                          <w:szCs w:val="20"/>
+                          <w:lang w:val="en-US"/>
+                        </w:rPr>
+                      </w:pPr>
+                      <w:r>
+                        <w:rPr>
+                          <w:rFonts w:ascii="Consolas" w:hAnsi="Consolas" w:cs="Times New Roman"/>
+                          <w:noProof/>
+                          <w:sz w:val="20"/>
+                          <w:szCs w:val="20"/>
+                        </w:rPr>
+                        <w:t xml:space="preserve">=&gt; </w:t>
+                      </w:r>
+                      <w:r>
+                        <w:rPr>
+                          <w:rFonts w:ascii="Consolas" w:hAnsi="Consolas" w:cs="Times New Roman"/>
+                          <w:noProof/>
+                          <w:sz w:val="20"/>
+                          <w:szCs w:val="20"/>
+                        </w:rPr>
+                        <w:t xml:space="preserve">Bodove dobijaju samo korisnici </w:t>
+                      </w:r>
+                      <w:r>
+                        <w:rPr>
+                          <w:rFonts w:ascii="Consolas" w:hAnsi="Consolas" w:cs="Times New Roman"/>
+                          <w:noProof/>
+                          <w:sz w:val="20"/>
+                          <w:szCs w:val="20"/>
+                          <w:lang w:val="en-US"/>
+                        </w:rPr>
+                        <w:t xml:space="preserve">čiji je željeni status veze </w:t>
+                      </w:r>
+                      <w:r>
+                        <w:rPr>
+                          <w:rFonts w:ascii="Consolas" w:hAnsi="Consolas" w:cs="Times New Roman"/>
+                          <w:i/>
+                          <w:iCs/>
+                          <w:noProof/>
+                          <w:sz w:val="20"/>
+                          <w:szCs w:val="20"/>
+                          <w:lang w:val="en-US"/>
+                        </w:rPr>
+                        <w:t>Long_term</w:t>
+                      </w:r>
+                    </w:p>
+                    <w:p/>
+                  </w:txbxContent>
+                </v:textbox>
+                <w10:wrap type="square" anchorx="margin"/>
+              </v:shape>
+            </w:pict>
+          </mc:Fallback>
+        </mc:AlternateContent>
+      </w:r>
+      <w:r>
+        <w:rPr>
           <w:rFonts w:ascii="Times New Roman" w:hAnsi="Times New Roman" w:cs="Times New Roman"/>
           <w:sz w:val="24"/>
           <w:szCs w:val="24"/>
@@ -3645,64 +4766,16 @@
         </w:rPr>
         <w:t xml:space="preserve"> koji ne žele isti status veze kao korisnik koji je pokrenuo rezonovanje.</w:t>
       </w:r>
-      <w:r>
-        <w:rPr>
-          <w:rFonts w:ascii="Times New Roman" w:hAnsi="Times New Roman" w:cs="Times New Roman"/>
-          <w:sz w:val="24"/>
-          <w:szCs w:val="24"/>
-        </w:rPr>
-        <w:br/>
-        <w:t xml:space="preserve">Primer </w:t>
-      </w:r>
-      <w:r>
-        <w:rPr>
-          <w:rFonts w:ascii="Times New Roman" w:hAnsi="Times New Roman" w:cs="Times New Roman"/>
-          <w:sz w:val="24"/>
-          <w:szCs w:val="24"/>
-        </w:rPr>
-        <w:t>izvršavanja</w:t>
-      </w:r>
-      <w:r>
-        <w:rPr>
-          <w:rFonts w:ascii="Times New Roman" w:hAnsi="Times New Roman" w:cs="Times New Roman"/>
-          <w:sz w:val="24"/>
-          <w:szCs w:val="24"/>
-        </w:rPr>
-        <w:t>:</w:t>
-      </w:r>
-      <w:r>
-        <w:rPr>
-          <w:rFonts w:ascii="Times New Roman" w:hAnsi="Times New Roman" w:cs="Times New Roman"/>
-          <w:sz w:val="24"/>
-          <w:szCs w:val="24"/>
-        </w:rPr>
-        <w:br/>
-      </w:r>
-      <w:r>
-        <w:rPr>
-          <w:rFonts w:ascii="Times New Roman" w:hAnsi="Times New Roman" w:cs="Times New Roman"/>
-          <w:sz w:val="24"/>
-          <w:szCs w:val="24"/>
-        </w:rPr>
-        <w:t xml:space="preserve">Željeni status veze = </w:t>
-      </w:r>
-      <w:r>
-        <w:rPr>
-          <w:rFonts w:ascii="Times New Roman" w:hAnsi="Times New Roman" w:cs="Times New Roman"/>
-          <w:sz w:val="24"/>
-          <w:szCs w:val="24"/>
-        </w:rPr>
-        <w:t>Long_term</w:t>
-      </w:r>
-      <w:r>
-        <w:rPr>
-          <w:rFonts w:ascii="Times New Roman" w:hAnsi="Times New Roman" w:cs="Times New Roman"/>
-          <w:sz w:val="24"/>
-          <w:szCs w:val="24"/>
-        </w:rPr>
-        <w:br/>
-        <w:t>Bodove dobijaju samo osobe koje žele Long_term vezu.</w:t>
-      </w:r>
+    </w:p>
+    <w:p>
+      <w:pPr>
+        <w:ind w:left="540"/>
+        <w:rPr>
+          <w:rFonts w:ascii="Times New Roman" w:hAnsi="Times New Roman" w:cs="Times New Roman"/>
+          <w:sz w:val="24"/>
+          <w:szCs w:val="24"/>
+        </w:rPr>
+      </w:pPr>
     </w:p>
     <w:p>
       <w:pPr>
@@ -3745,14 +4818,6 @@
         </w:rPr>
         <w:t xml:space="preserve">IV grupa pravila </w:t>
       </w:r>
-      <w:r>
-        <w:rPr>
-          <w:rFonts w:ascii="Times New Roman" w:hAnsi="Times New Roman" w:cs="Times New Roman"/>
-          <w:sz w:val="24"/>
-          <w:szCs w:val="24"/>
-        </w:rPr>
-        <w:t>–</w:t>
-      </w:r>
     </w:p>
     <w:p>
       <w:pPr>
@@ -3813,7 +4878,16 @@
           <w:szCs w:val="24"/>
         </w:rPr>
         <w:br/>
-        <w:t>Korisnicima koji su (ne)pušači kao i korisnik koji je pokrenuo rezonovanje se dodaju bodovi.</w:t>
+        <w:t xml:space="preserve">Korisnicima koji su (ne)pušači kao i korisnik koji je pokrenuo rezonovanje se dodaju </w:t>
+      </w:r>
+      <w:r>
+        <w:rPr>
+          <w:rFonts w:ascii="Times New Roman" w:hAnsi="Times New Roman" w:cs="Times New Roman"/>
+          <w:sz w:val="24"/>
+          <w:szCs w:val="24"/>
+        </w:rPr>
+        <w:lastRenderedPageBreak/>
+        <w:t>bodovi.</w:t>
       </w:r>
       <w:r>
         <w:rPr>
@@ -4016,6 +5090,23 @@
           <w:sz w:val="24"/>
           <w:szCs w:val="24"/>
         </w:rPr>
+        <w:t xml:space="preserve"> </w:t>
+      </w:r>
+      <w:r>
+        <w:rPr>
+          <w:rFonts w:ascii="Times New Roman" w:hAnsi="Times New Roman" w:cs="Times New Roman"/>
+          <w:color w:val="7030A0"/>
+          <w:sz w:val="24"/>
+          <w:szCs w:val="24"/>
+        </w:rPr>
+        <w:t>(8)</w:t>
+      </w:r>
+      <w:r>
+        <w:rPr>
+          <w:rFonts w:ascii="Times New Roman" w:hAnsi="Times New Roman" w:cs="Times New Roman"/>
+          <w:sz w:val="24"/>
+          <w:szCs w:val="24"/>
+        </w:rPr>
         <w:br/>
       </w:r>
       <w:r>
@@ -4118,6 +5209,16 @@
         </w:rPr>
         <w:t>objekat se proširuje ulazima za Food deo aplikacije i zajedno predstavljaju osnovu za odabir pogodnog restorana.</w:t>
       </w:r>
+    </w:p>
+    <w:p>
+      <w:pPr>
+        <w:ind w:left="540"/>
+        <w:rPr>
+          <w:rFonts w:ascii="Times New Roman" w:hAnsi="Times New Roman" w:cs="Times New Roman"/>
+          <w:sz w:val="24"/>
+          <w:szCs w:val="24"/>
+        </w:rPr>
+      </w:pPr>
     </w:p>
     <w:p>
       <w:pPr>
@@ -4137,7 +5238,6 @@
           <w:sz w:val="24"/>
           <w:szCs w:val="24"/>
         </w:rPr>
-        <w:lastRenderedPageBreak/>
         <w:tab/>
       </w:r>
     </w:p>
@@ -4244,7 +5344,7 @@
           </mc:Choice>
           <mc:Fallback>
             <w:pict>
-              <v:shape w14:anchorId="1D641CDD" id="Rectangle: Diagonal Corners Rounded 15" o:spid="_x0000_s1026" style="position:absolute;left:0;text-align:left;margin-left:432.25pt;margin-top:-26.75pt;width:70.8pt;height:24.15pt;z-index:251676672;visibility:visible;mso-wrap-style:square;mso-width-percent:0;mso-height-percent:0;mso-wrap-distance-left:9pt;mso-wrap-distance-top:0;mso-wrap-distance-right:9pt;mso-wrap-distance-bottom:0;mso-position-horizontal:absolute;mso-position-horizontal-relative:text;mso-position-vertical:absolute;mso-position-vertical-relative:text;mso-width-percent:0;mso-height-percent:0;mso-width-relative:margin;mso-height-relative:margin;v-text-anchor:middle" coordsize="899280,306720" o:spt="100" o:gfxdata="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" adj="-11796480,,5400" path="m51121,l899280,r,l899280,255599v,28233,-22888,51121,-51121,51121l,306720r,l,51121c,22888,22888,,51121,xe" filled="f" strokecolor="#7030a0" strokeweight="1pt">
+              <v:shape w14:anchorId="1D641CDD" id="Rectangle: Diagonal Corners Rounded 15" o:spid="_x0000_s1029" style="position:absolute;left:0;text-align:left;margin-left:432.25pt;margin-top:-26.75pt;width:70.8pt;height:24.15pt;z-index:251676672;visibility:visible;mso-wrap-style:square;mso-width-percent:0;mso-height-percent:0;mso-wrap-distance-left:9pt;mso-wrap-distance-top:0;mso-wrap-distance-right:9pt;mso-wrap-distance-bottom:0;mso-position-horizontal:absolute;mso-position-horizontal-relative:text;mso-position-vertical:absolute;mso-position-vertical-relative:text;mso-width-percent:0;mso-height-percent:0;mso-width-relative:margin;mso-height-relative:margin;v-text-anchor:middle" coordsize="899280,306720" o:spt="100" o:gfxdata="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" adj="-11796480,,5400" path="m51121,l899280,r,l899280,255599v,28233,-22888,51121,-51121,51121l,306720r,l,51121c,22888,22888,,51121,xe" filled="f" strokecolor="#7030a0" strokeweight="1pt">
                 <v:stroke joinstyle="miter"/>
                 <v:formulas/>
                 <v:path arrowok="t" o:connecttype="custom" o:connectlocs="51121,0;899280,0;899280,0;899280,255599;848159,306720;0,306720;0,306720;0,51121;51121,0" o:connectangles="0,0,0,0,0,0,0,0,0" textboxrect="0,0,899280,306720"/>
@@ -4581,7 +5681,7 @@
           </mc:Choice>
           <mc:Fallback>
             <w:pict>
-              <v:rect w14:anchorId="7BC407CE" id="Rectangle 6" o:spid="_x0000_s1027" style="position:absolute;left:0;text-align:left;margin-left:105.1pt;margin-top:14.15pt;width:105.75pt;height:23.25pt;z-index:251664384;visibility:visible;mso-wrap-style:square;mso-width-percent:0;mso-height-percent:0;mso-wrap-distance-left:9pt;mso-wrap-distance-top:0;mso-wrap-distance-right:9pt;mso-wrap-distance-bottom:0;mso-position-horizontal:absolute;mso-position-horizontal-relative:text;mso-position-vertical:absolute;mso-position-vertical-relative:text;mso-width-percent:0;mso-height-percent:0;mso-width-relative:margin;mso-height-relative:margin;v-text-anchor:middle" o:gfxdata="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" fillcolor="white [3201]" strokecolor="#70ad47 [3209]" strokeweight="1pt">
+              <v:rect w14:anchorId="7BC407CE" id="Rectangle 6" o:spid="_x0000_s1030" style="position:absolute;left:0;text-align:left;margin-left:105.1pt;margin-top:14.15pt;width:105.75pt;height:23.25pt;z-index:251664384;visibility:visible;mso-wrap-style:square;mso-width-percent:0;mso-height-percent:0;mso-wrap-distance-left:9pt;mso-wrap-distance-top:0;mso-wrap-distance-right:9pt;mso-wrap-distance-bottom:0;mso-position-horizontal:absolute;mso-position-horizontal-relative:text;mso-position-vertical:absolute;mso-position-vertical-relative:text;mso-width-percent:0;mso-height-percent:0;mso-width-relative:margin;mso-height-relative:margin;v-text-anchor:middle" o:gfxdata="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" fillcolor="white [3201]" strokecolor="#70ad47 [3209]" strokeweight="1pt">
                 <v:textbox>
                   <w:txbxContent>
                     <w:p>
@@ -4705,7 +5805,7 @@
           </mc:Choice>
           <mc:Fallback>
             <w:pict>
-              <v:rect w14:anchorId="6DBBAA5E" id="Rectangle 1" o:spid="_x0000_s1028" style="position:absolute;left:0;text-align:left;margin-left:-25.3pt;margin-top:-26.6pt;width:90.75pt;height:23.25pt;z-index:251659264;visibility:visible;mso-wrap-style:square;mso-width-percent:0;mso-height-percent:0;mso-wrap-distance-left:9pt;mso-wrap-distance-top:0;mso-wrap-distance-right:9pt;mso-wrap-distance-bottom:0;mso-position-horizontal:absolute;mso-position-horizontal-relative:text;mso-position-vertical:absolute;mso-position-vertical-relative:text;mso-width-percent:0;mso-height-percent:0;mso-width-relative:margin;mso-height-relative:margin;v-text-anchor:middle" o:gfxdata="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" fillcolor="white [3201]" strokecolor="#70ad47 [3209]" strokeweight="1pt">
+              <v:rect w14:anchorId="6DBBAA5E" id="Rectangle 1" o:spid="_x0000_s1031" style="position:absolute;left:0;text-align:left;margin-left:-25.3pt;margin-top:-26.6pt;width:90.75pt;height:23.25pt;z-index:251659264;visibility:visible;mso-wrap-style:square;mso-width-percent:0;mso-height-percent:0;mso-wrap-distance-left:9pt;mso-wrap-distance-top:0;mso-wrap-distance-right:9pt;mso-wrap-distance-bottom:0;mso-position-horizontal:absolute;mso-position-horizontal-relative:text;mso-position-vertical:absolute;mso-position-vertical-relative:text;mso-width-percent:0;mso-height-percent:0;mso-width-relative:margin;mso-height-relative:margin;v-text-anchor:middle" o:gfxdata="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" fillcolor="white [3201]" strokecolor="#70ad47 [3209]" strokeweight="1pt">
                 <v:textbox>
                   <w:txbxContent>
                     <w:p>
@@ -4829,7 +5929,7 @@
           </mc:Choice>
           <mc:Fallback>
             <w:pict>
-              <v:roundrect w14:anchorId="1C984174" id="Rectangle: Rounded Corners 7" o:spid="_x0000_s1029" style="position:absolute;left:0;text-align:left;margin-left:263pt;margin-top:-27pt;width:137.05pt;height:24.15pt;z-index:251666432;visibility:visible;mso-wrap-style:square;mso-width-percent:0;mso-height-percent:0;mso-wrap-distance-left:9pt;mso-wrap-distance-top:0;mso-wrap-distance-right:9pt;mso-wrap-distance-bottom:0;mso-position-horizontal:absolute;mso-position-horizontal-relative:text;mso-position-vertical:absolute;mso-position-vertical-relative:text;mso-width-percent:0;mso-height-percent:0;mso-width-relative:margin;mso-height-relative:margin;v-text-anchor:middle" arcsize="10923f" o:gfxdata="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" fillcolor="white [3201]" strokecolor="#ffc000 [3207]" strokeweight="1pt">
+              <v:roundrect w14:anchorId="1C984174" id="Rectangle: Rounded Corners 7" o:spid="_x0000_s1032" style="position:absolute;left:0;text-align:left;margin-left:263pt;margin-top:-27pt;width:137.05pt;height:24.15pt;z-index:251666432;visibility:visible;mso-wrap-style:square;mso-width-percent:0;mso-height-percent:0;mso-wrap-distance-left:9pt;mso-wrap-distance-top:0;mso-wrap-distance-right:9pt;mso-wrap-distance-bottom:0;mso-position-horizontal:absolute;mso-position-horizontal-relative:text;mso-position-vertical:absolute;mso-position-vertical-relative:text;mso-width-percent:0;mso-height-percent:0;mso-width-relative:margin;mso-height-relative:margin;v-text-anchor:middle" arcsize="10923f" o:gfxdata="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" fillcolor="white [3201]" strokecolor="#ffc000 [3207]" strokeweight="1pt">
                 <v:stroke joinstyle="miter"/>
                 <v:textbox>
                   <w:txbxContent>
@@ -5086,7 +6186,7 @@
           </mc:Choice>
           <mc:Fallback>
             <w:pict>
-              <v:roundrect w14:anchorId="5AC12640" id="Rectangle: Rounded Corners 4" o:spid="_x0000_s1030" style="position:absolute;left:0;text-align:left;margin-left:96.25pt;margin-top:-27pt;width:122.95pt;height:24.2pt;z-index:251661312;visibility:visible;mso-wrap-style:square;mso-width-percent:0;mso-height-percent:0;mso-wrap-distance-left:9pt;mso-wrap-distance-top:0;mso-wrap-distance-right:9pt;mso-wrap-distance-bottom:0;mso-position-horizontal:absolute;mso-position-horizontal-relative:text;mso-position-vertical:absolute;mso-position-vertical-relative:text;mso-width-percent:0;mso-height-percent:0;mso-width-relative:margin;mso-height-relative:margin;v-text-anchor:middle" arcsize="10923f" o:gfxdata="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" fillcolor="white [3201]" strokecolor="#ed7d31 [3205]" strokeweight="1pt">
+              <v:roundrect w14:anchorId="5AC12640" id="Rectangle: Rounded Corners 4" o:spid="_x0000_s1033" style="position:absolute;left:0;text-align:left;margin-left:96.25pt;margin-top:-27pt;width:122.95pt;height:24.2pt;z-index:251661312;visibility:visible;mso-wrap-style:square;mso-width-percent:0;mso-height-percent:0;mso-wrap-distance-left:9pt;mso-wrap-distance-top:0;mso-wrap-distance-right:9pt;mso-wrap-distance-bottom:0;mso-position-horizontal:absolute;mso-position-horizontal-relative:text;mso-position-vertical:absolute;mso-position-vertical-relative:text;mso-width-percent:0;mso-height-percent:0;mso-width-relative:margin;mso-height-relative:margin;v-text-anchor:middle" arcsize="10923f" o:gfxdata="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" fillcolor="white [3201]" strokecolor="#ed7d31 [3205]" strokeweight="1pt">
                 <v:stroke joinstyle="miter"/>
                 <v:textbox>
                   <w:txbxContent>
@@ -5216,7 +6316,7 @@
           </mc:Choice>
           <mc:Fallback>
             <w:pict>
-              <v:rect w14:anchorId="16B2A05D" id="Rectangle 11" o:spid="_x0000_s1031" style="position:absolute;left:0;text-align:left;margin-left:105.2pt;margin-top:7.85pt;width:105.85pt;height:23.25pt;z-index:251671552;visibility:visible;mso-wrap-style:square;mso-width-percent:0;mso-height-percent:0;mso-wrap-distance-left:9pt;mso-wrap-distance-top:0;mso-wrap-distance-right:9pt;mso-wrap-distance-bottom:0;mso-position-horizontal:absolute;mso-position-horizontal-relative:text;mso-position-vertical:absolute;mso-position-vertical-relative:text;mso-width-percent:0;mso-height-percent:0;mso-width-relative:margin;mso-height-relative:margin;v-text-anchor:middle" o:gfxdata="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" fillcolor="white [3201]" strokecolor="#4472c4 [3204]" strokeweight="1pt">
+              <v:rect w14:anchorId="16B2A05D" id="Rectangle 11" o:spid="_x0000_s1034" style="position:absolute;left:0;text-align:left;margin-left:105.2pt;margin-top:7.85pt;width:105.85pt;height:23.25pt;z-index:251671552;visibility:visible;mso-wrap-style:square;mso-width-percent:0;mso-height-percent:0;mso-wrap-distance-left:9pt;mso-wrap-distance-top:0;mso-wrap-distance-right:9pt;mso-wrap-distance-bottom:0;mso-position-horizontal:absolute;mso-position-horizontal-relative:text;mso-position-vertical:absolute;mso-position-vertical-relative:text;mso-width-percent:0;mso-height-percent:0;mso-width-relative:margin;mso-height-relative:margin;v-text-anchor:middle" o:gfxdata="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" fillcolor="white [3201]" strokecolor="#4472c4 [3204]" strokeweight="1pt">
                 <v:textbox>
                   <w:txbxContent>
                     <w:p>
@@ -5341,11 +6441,7 @@
           </mc:Choice>
           <mc:Fallback>
             <w:pict>
-              <v:shapetype w14:anchorId="548D210F" id="_x0000_t202" coordsize="21600,21600" o:spt="202" path="m,l,21600r21600,l21600,xe">
-                <v:stroke joinstyle="miter"/>
-                <v:path gradientshapeok="t" o:connecttype="rect"/>
-              </v:shapetype>
-              <v:shape id="Text Box 10" o:spid="_x0000_s1032" type="#_x0000_t202" style="position:absolute;left:0;text-align:left;margin-left:169.45pt;margin-top:4.5pt;width:119.65pt;height:17.7pt;z-index:251670528;visibility:visible;mso-wrap-style:square;mso-width-percent:0;mso-height-percent:0;mso-wrap-distance-left:9pt;mso-wrap-distance-top:0;mso-wrap-distance-right:9pt;mso-wrap-distance-bottom:0;mso-position-horizontal:absolute;mso-position-horizontal-relative:text;mso-position-vertical:absolute;mso-position-vertical-relative:text;mso-width-percent:0;mso-height-percent:0;mso-width-relative:margin;mso-height-relative:margin;v-text-anchor:top" o:gfxdata="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" stroked="f">
+              <v:shape w14:anchorId="548D210F" id="Text Box 10" o:spid="_x0000_s1035" type="#_x0000_t202" style="position:absolute;left:0;text-align:left;margin-left:169.45pt;margin-top:4.5pt;width:119.65pt;height:17.7pt;z-index:251670528;visibility:visible;mso-wrap-style:square;mso-width-percent:0;mso-height-percent:0;mso-wrap-distance-left:9pt;mso-wrap-distance-top:0;mso-wrap-distance-right:9pt;mso-wrap-distance-bottom:0;mso-position-horizontal:absolute;mso-position-horizontal-relative:text;mso-position-vertical:absolute;mso-position-vertical-relative:text;mso-width-percent:0;mso-height-percent:0;mso-width-relative:margin;mso-height-relative:margin;v-text-anchor:top" o:gfxdata="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" stroked="f">
                 <v:textbox inset="0,0,0,0">
                   <w:txbxContent>
                     <w:p>
@@ -5554,6 +6650,14 @@
         </w:rPr>
         <w:t>–</w:t>
       </w:r>
+      <w:r>
+        <w:rPr>
+          <w:rFonts w:ascii="Times New Roman" w:hAnsi="Times New Roman" w:cs="Times New Roman"/>
+          <w:sz w:val="24"/>
+          <w:szCs w:val="24"/>
+        </w:rPr>
+        <w:t xml:space="preserve"> </w:t>
+      </w:r>
     </w:p>
     <w:p>
       <w:pPr>
@@ -5722,16 +6826,16 @@
         <mc:AlternateContent>
           <mc:Choice Requires="wps">
             <w:drawing>
-              <wp:anchor distT="45720" distB="45720" distL="114300" distR="114300" simplePos="0" relativeHeight="251678720" behindDoc="0" locked="0" layoutInCell="1" allowOverlap="1" wp14:anchorId="180AA205" wp14:editId="6EC39E65">
+              <wp:anchor distT="45720" distB="45720" distL="114300" distR="114300" simplePos="0" relativeHeight="251678720" behindDoc="0" locked="0" layoutInCell="1" allowOverlap="1" wp14:anchorId="180AA205" wp14:editId="12D53AA7">
                 <wp:simplePos x="0" y="0"/>
                 <wp:positionH relativeFrom="margin">
                   <wp:posOffset>259080</wp:posOffset>
                 </wp:positionH>
                 <wp:positionV relativeFrom="paragraph">
-                  <wp:posOffset>902335</wp:posOffset>
+                  <wp:posOffset>779145</wp:posOffset>
                 </wp:positionV>
-                <wp:extent cx="5394960" cy="1181100"/>
-                <wp:effectExtent l="0" t="0" r="15240" b="19050"/>
+                <wp:extent cx="5394960" cy="1005840"/>
+                <wp:effectExtent l="0" t="0" r="15240" b="22860"/>
                 <wp:wrapSquare wrapText="bothSides"/>
                 <wp:docPr id="217" name="Text Box 2"/>
                 <wp:cNvGraphicFramePr>
@@ -5746,7 +6850,7 @@
                       <wps:spPr bwMode="auto">
                         <a:xfrm>
                           <a:off x="0" y="0"/>
-                          <a:ext cx="5394960" cy="1181100"/>
+                          <a:ext cx="5394960" cy="1005840"/>
                         </a:xfrm>
                         <a:prstGeom prst="rect">
                           <a:avLst/>
@@ -5770,43 +6874,25 @@
                               <w:rPr>
                                 <w:rFonts w:ascii="Consolas" w:hAnsi="Consolas" w:cs="Times New Roman"/>
                                 <w:noProof/>
-                                <w:sz w:val="24"/>
-                                <w:szCs w:val="24"/>
+                                <w:sz w:val="20"/>
+                                <w:szCs w:val="20"/>
                               </w:rPr>
                             </w:pPr>
                             <w:r>
                               <w:rPr>
                                 <w:rFonts w:ascii="Consolas" w:hAnsi="Consolas" w:cs="Times New Roman"/>
-                                <w:sz w:val="24"/>
-                                <w:szCs w:val="24"/>
+                                <w:sz w:val="20"/>
+                                <w:szCs w:val="20"/>
                               </w:rPr>
                               <w:t>Primer izvršavanja</w:t>
                             </w:r>
                             <w:r>
                               <w:rPr>
                                 <w:rFonts w:ascii="Consolas" w:hAnsi="Consolas" w:cs="Times New Roman"/>
-                                <w:sz w:val="24"/>
-                                <w:szCs w:val="24"/>
+                                <w:sz w:val="20"/>
+                                <w:szCs w:val="20"/>
                               </w:rPr>
-                              <w:t xml:space="preserve"> (</w:t>
-                            </w:r>
-                            <w:r>
-                              <w:rPr>
-                                <w:rFonts w:ascii="Consolas" w:hAnsi="Consolas" w:cs="Times New Roman"/>
-                                <w:i/>
-                                <w:iCs/>
-                                <w:sz w:val="24"/>
-                                <w:szCs w:val="24"/>
-                              </w:rPr>
-                              <w:t>forward-chaining</w:t>
-                            </w:r>
-                            <w:r>
-                              <w:rPr>
-                                <w:rFonts w:ascii="Consolas" w:hAnsi="Consolas" w:cs="Times New Roman"/>
-                                <w:sz w:val="24"/>
-                                <w:szCs w:val="24"/>
-                              </w:rPr>
-                              <w:t>):</w:t>
+                              <w:t>:</w:t>
                             </w:r>
                           </w:p>
                           <w:p>
@@ -5814,16 +6900,16 @@
                               <w:rPr>
                                 <w:rFonts w:ascii="Consolas" w:hAnsi="Consolas" w:cs="Times New Roman"/>
                                 <w:noProof/>
-                                <w:sz w:val="24"/>
-                                <w:szCs w:val="24"/>
+                                <w:sz w:val="20"/>
+                                <w:szCs w:val="20"/>
                               </w:rPr>
                             </w:pPr>
                             <w:r>
                               <w:rPr>
                                 <w:rFonts w:ascii="Consolas" w:hAnsi="Consolas" w:cs="Times New Roman"/>
                                 <w:noProof/>
-                                <w:sz w:val="24"/>
-                                <w:szCs w:val="24"/>
+                                <w:sz w:val="20"/>
+                                <w:szCs w:val="20"/>
                               </w:rPr>
                               <w:t>Vreme sastanka: 16h</w:t>
                             </w:r>
@@ -5833,16 +6919,16 @@
                               <w:rPr>
                                 <w:rFonts w:ascii="Consolas" w:hAnsi="Consolas" w:cs="Times New Roman"/>
                                 <w:noProof/>
-                                <w:sz w:val="24"/>
-                                <w:szCs w:val="24"/>
+                                <w:sz w:val="20"/>
+                                <w:szCs w:val="20"/>
                               </w:rPr>
                             </w:pPr>
                             <w:r>
                               <w:rPr>
                                 <w:rFonts w:ascii="Consolas" w:hAnsi="Consolas" w:cs="Times New Roman"/>
                                 <w:noProof/>
-                                <w:sz w:val="24"/>
-                                <w:szCs w:val="24"/>
+                                <w:sz w:val="20"/>
+                                <w:szCs w:val="20"/>
                               </w:rPr>
                               <w:t>=&gt; Restorani koji rade tada dobijaju određeni broj bodova</w:t>
                             </w:r>
@@ -5850,8 +6936,8 @@
                               <w:rPr>
                                 <w:rFonts w:ascii="Consolas" w:hAnsi="Consolas" w:cs="Times New Roman"/>
                                 <w:noProof/>
-                                <w:sz w:val="24"/>
-                                <w:szCs w:val="24"/>
+                                <w:sz w:val="20"/>
+                                <w:szCs w:val="20"/>
                               </w:rPr>
                               <w:br/>
                               <w:t xml:space="preserve">=&gt; Restorani koji rade bar do 19h dobijaju </w:t>
@@ -5860,8 +6946,8 @@
                               <w:rPr>
                                 <w:rFonts w:ascii="Consolas" w:hAnsi="Consolas" w:cs="Times New Roman"/>
                                 <w:noProof/>
-                                <w:sz w:val="24"/>
-                                <w:szCs w:val="24"/>
+                                <w:sz w:val="20"/>
+                                <w:szCs w:val="20"/>
                               </w:rPr>
                               <w:t>dodatni</w:t>
                             </w:r>
@@ -5869,8 +6955,8 @@
                               <w:rPr>
                                 <w:rFonts w:ascii="Consolas" w:hAnsi="Consolas" w:cs="Times New Roman"/>
                                 <w:noProof/>
-                                <w:sz w:val="24"/>
-                                <w:szCs w:val="24"/>
+                                <w:sz w:val="20"/>
+                                <w:szCs w:val="20"/>
                               </w:rPr>
                               <w:t xml:space="preserve"> broj bodova</w:t>
                             </w:r>
@@ -5895,7 +6981,7 @@
           </mc:Choice>
           <mc:Fallback>
             <w:pict>
-              <v:shape w14:anchorId="180AA205" id="Text Box 2" o:spid="_x0000_s1033" type="#_x0000_t202" style="position:absolute;left:0;text-align:left;margin-left:20.4pt;margin-top:71.05pt;width:424.8pt;height:93pt;z-index:251678720;visibility:visible;mso-wrap-style:square;mso-width-percent:0;mso-height-percent:0;mso-wrap-distance-left:9pt;mso-wrap-distance-top:3.6pt;mso-wrap-distance-right:9pt;mso-wrap-distance-bottom:3.6pt;mso-position-horizontal:absolute;mso-position-horizontal-relative:margin;mso-position-vertical:absolute;mso-position-vertical-relative:text;mso-width-percent:0;mso-height-percent:0;mso-width-relative:margin;mso-height-relative:margin;v-text-anchor:top" o:gfxdata="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">
+              <v:shape w14:anchorId="180AA205" id="_x0000_s1036" type="#_x0000_t202" style="position:absolute;left:0;text-align:left;margin-left:20.4pt;margin-top:61.35pt;width:424.8pt;height:79.2pt;z-index:251678720;visibility:visible;mso-wrap-style:square;mso-width-percent:0;mso-height-percent:0;mso-wrap-distance-left:9pt;mso-wrap-distance-top:3.6pt;mso-wrap-distance-right:9pt;mso-wrap-distance-bottom:3.6pt;mso-position-horizontal:absolute;mso-position-horizontal-relative:margin;mso-position-vertical:absolute;mso-position-vertical-relative:text;mso-width-percent:0;mso-height-percent:0;mso-width-relative:margin;mso-height-relative:margin;v-text-anchor:top" o:gfxdata="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">
                 <v:textbox>
                   <w:txbxContent>
                     <w:p>
@@ -5903,43 +6989,25 @@
                         <w:rPr>
                           <w:rFonts w:ascii="Consolas" w:hAnsi="Consolas" w:cs="Times New Roman"/>
                           <w:noProof/>
-                          <w:sz w:val="24"/>
-                          <w:szCs w:val="24"/>
+                          <w:sz w:val="20"/>
+                          <w:szCs w:val="20"/>
                         </w:rPr>
                       </w:pPr>
                       <w:r>
                         <w:rPr>
                           <w:rFonts w:ascii="Consolas" w:hAnsi="Consolas" w:cs="Times New Roman"/>
-                          <w:sz w:val="24"/>
-                          <w:szCs w:val="24"/>
+                          <w:sz w:val="20"/>
+                          <w:szCs w:val="20"/>
                         </w:rPr>
                         <w:t>Primer izvršavanja</w:t>
                       </w:r>
                       <w:r>
                         <w:rPr>
                           <w:rFonts w:ascii="Consolas" w:hAnsi="Consolas" w:cs="Times New Roman"/>
-                          <w:sz w:val="24"/>
-                          <w:szCs w:val="24"/>
+                          <w:sz w:val="20"/>
+                          <w:szCs w:val="20"/>
                         </w:rPr>
-                        <w:t xml:space="preserve"> (</w:t>
-                      </w:r>
-                      <w:r>
-                        <w:rPr>
-                          <w:rFonts w:ascii="Consolas" w:hAnsi="Consolas" w:cs="Times New Roman"/>
-                          <w:i/>
-                          <w:iCs/>
-                          <w:sz w:val="24"/>
-                          <w:szCs w:val="24"/>
-                        </w:rPr>
-                        <w:t>forward-chaining</w:t>
-                      </w:r>
-                      <w:r>
-                        <w:rPr>
-                          <w:rFonts w:ascii="Consolas" w:hAnsi="Consolas" w:cs="Times New Roman"/>
-                          <w:sz w:val="24"/>
-                          <w:szCs w:val="24"/>
-                        </w:rPr>
-                        <w:t>):</w:t>
+                        <w:t>:</w:t>
                       </w:r>
                     </w:p>
                     <w:p>
@@ -5947,16 +7015,16 @@
                         <w:rPr>
                           <w:rFonts w:ascii="Consolas" w:hAnsi="Consolas" w:cs="Times New Roman"/>
                           <w:noProof/>
-                          <w:sz w:val="24"/>
-                          <w:szCs w:val="24"/>
+                          <w:sz w:val="20"/>
+                          <w:szCs w:val="20"/>
                         </w:rPr>
                       </w:pPr>
                       <w:r>
                         <w:rPr>
                           <w:rFonts w:ascii="Consolas" w:hAnsi="Consolas" w:cs="Times New Roman"/>
                           <w:noProof/>
-                          <w:sz w:val="24"/>
-                          <w:szCs w:val="24"/>
+                          <w:sz w:val="20"/>
+                          <w:szCs w:val="20"/>
                         </w:rPr>
                         <w:t>Vreme sastanka: 16h</w:t>
                       </w:r>
@@ -5966,16 +7034,16 @@
                         <w:rPr>
                           <w:rFonts w:ascii="Consolas" w:hAnsi="Consolas" w:cs="Times New Roman"/>
                           <w:noProof/>
-                          <w:sz w:val="24"/>
-                          <w:szCs w:val="24"/>
+                          <w:sz w:val="20"/>
+                          <w:szCs w:val="20"/>
                         </w:rPr>
                       </w:pPr>
                       <w:r>
                         <w:rPr>
                           <w:rFonts w:ascii="Consolas" w:hAnsi="Consolas" w:cs="Times New Roman"/>
                           <w:noProof/>
-                          <w:sz w:val="24"/>
-                          <w:szCs w:val="24"/>
+                          <w:sz w:val="20"/>
+                          <w:szCs w:val="20"/>
                         </w:rPr>
                         <w:t>=&gt; Restorani koji rade tada dobijaju određeni broj bodova</w:t>
                       </w:r>
@@ -5983,8 +7051,8 @@
                         <w:rPr>
                           <w:rFonts w:ascii="Consolas" w:hAnsi="Consolas" w:cs="Times New Roman"/>
                           <w:noProof/>
-                          <w:sz w:val="24"/>
-                          <w:szCs w:val="24"/>
+                          <w:sz w:val="20"/>
+                          <w:szCs w:val="20"/>
                         </w:rPr>
                         <w:br/>
                         <w:t xml:space="preserve">=&gt; Restorani koji rade bar do 19h dobijaju </w:t>
@@ -5993,8 +7061,8 @@
                         <w:rPr>
                           <w:rFonts w:ascii="Consolas" w:hAnsi="Consolas" w:cs="Times New Roman"/>
                           <w:noProof/>
-                          <w:sz w:val="24"/>
-                          <w:szCs w:val="24"/>
+                          <w:sz w:val="20"/>
+                          <w:szCs w:val="20"/>
                         </w:rPr>
                         <w:t>dodatni</w:t>
                       </w:r>
@@ -6002,8 +7070,8 @@
                         <w:rPr>
                           <w:rFonts w:ascii="Consolas" w:hAnsi="Consolas" w:cs="Times New Roman"/>
                           <w:noProof/>
-                          <w:sz w:val="24"/>
-                          <w:szCs w:val="24"/>
+                          <w:sz w:val="20"/>
+                          <w:szCs w:val="20"/>
                         </w:rPr>
                         <w:t xml:space="preserve"> broj bodova</w:t>
                       </w:r>
@@ -6165,16 +7233,16 @@
         <mc:AlternateContent>
           <mc:Choice Requires="wps">
             <w:drawing>
-              <wp:anchor distT="45720" distB="45720" distL="114300" distR="114300" simplePos="0" relativeHeight="251680768" behindDoc="0" locked="0" layoutInCell="1" allowOverlap="1" wp14:anchorId="5AE49E0E" wp14:editId="312BC824">
+              <wp:anchor distT="45720" distB="45720" distL="114300" distR="114300" simplePos="0" relativeHeight="251680768" behindDoc="0" locked="0" layoutInCell="1" allowOverlap="1" wp14:anchorId="5AE49E0E" wp14:editId="2F64E06A">
                 <wp:simplePos x="0" y="0"/>
                 <wp:positionH relativeFrom="margin">
-                  <wp:posOffset>218440</wp:posOffset>
+                  <wp:posOffset>220980</wp:posOffset>
                 </wp:positionH>
                 <wp:positionV relativeFrom="paragraph">
-                  <wp:posOffset>484505</wp:posOffset>
+                  <wp:posOffset>490220</wp:posOffset>
                 </wp:positionV>
-                <wp:extent cx="5448300" cy="1165860"/>
-                <wp:effectExtent l="0" t="0" r="19050" b="15240"/>
+                <wp:extent cx="5448300" cy="914400"/>
+                <wp:effectExtent l="0" t="0" r="19050" b="19050"/>
                 <wp:wrapSquare wrapText="bothSides"/>
                 <wp:docPr id="2" name="Text Box 2"/>
                 <wp:cNvGraphicFramePr>
@@ -6189,7 +7257,7 @@
                       <wps:spPr bwMode="auto">
                         <a:xfrm>
                           <a:off x="0" y="0"/>
-                          <a:ext cx="5448300" cy="1165860"/>
+                          <a:ext cx="5448300" cy="914400"/>
                         </a:xfrm>
                         <a:prstGeom prst="rect">
                           <a:avLst/>
@@ -6214,33 +7282,17 @@
                               <w:ind w:left="0"/>
                               <w:rPr>
                                 <w:rFonts w:ascii="Consolas" w:hAnsi="Consolas" w:cs="Times New Roman"/>
-                                <w:sz w:val="24"/>
-                                <w:szCs w:val="24"/>
+                                <w:sz w:val="20"/>
+                                <w:szCs w:val="20"/>
                               </w:rPr>
                             </w:pPr>
                             <w:r>
                               <w:rPr>
                                 <w:rFonts w:ascii="Consolas" w:hAnsi="Consolas" w:cs="Times New Roman"/>
-                                <w:sz w:val="24"/>
-                                <w:szCs w:val="24"/>
+                                <w:sz w:val="20"/>
+                                <w:szCs w:val="20"/>
                               </w:rPr>
-                              <w:t>Primer</w:t>
-                            </w:r>
-                            <w:r>
-                              <w:rPr>
-                                <w:rFonts w:ascii="Consolas" w:hAnsi="Consolas" w:cs="Times New Roman"/>
-                                <w:sz w:val="24"/>
-                                <w:szCs w:val="24"/>
-                              </w:rPr>
-                              <w:t xml:space="preserve"> izvršavanja</w:t>
-                            </w:r>
-                            <w:r>
-                              <w:rPr>
-                                <w:rFonts w:ascii="Consolas" w:hAnsi="Consolas" w:cs="Times New Roman"/>
-                                <w:sz w:val="24"/>
-                                <w:szCs w:val="24"/>
-                              </w:rPr>
-                              <w:t>:</w:t>
+                              <w:t>Primer izvršavanja:</w:t>
                             </w:r>
                           </w:p>
                           <w:p>
@@ -6251,15 +7303,15 @@
                                 <w:rFonts w:ascii="Consolas" w:hAnsi="Consolas" w:cs="Times New Roman"/>
                                 <w:i/>
                                 <w:iCs/>
-                                <w:sz w:val="24"/>
-                                <w:szCs w:val="24"/>
+                                <w:sz w:val="20"/>
+                                <w:szCs w:val="20"/>
                               </w:rPr>
                             </w:pPr>
                             <w:r>
                               <w:rPr>
                                 <w:rFonts w:ascii="Consolas" w:hAnsi="Consolas" w:cs="Times New Roman"/>
-                                <w:sz w:val="24"/>
-                                <w:szCs w:val="24"/>
+                                <w:sz w:val="20"/>
+                                <w:szCs w:val="20"/>
                               </w:rPr>
                               <w:t xml:space="preserve">Željen rang: </w:t>
                             </w:r>
@@ -6268,8 +7320,8 @@
                                 <w:rFonts w:ascii="Consolas" w:hAnsi="Consolas" w:cs="Times New Roman"/>
                                 <w:i/>
                                 <w:iCs/>
-                                <w:sz w:val="24"/>
-                                <w:szCs w:val="24"/>
+                                <w:sz w:val="20"/>
+                                <w:szCs w:val="20"/>
                               </w:rPr>
                               <w:t xml:space="preserve">Affordable </w:t>
                             </w:r>
@@ -6280,41 +7332,33 @@
                               <w:ind w:left="0"/>
                               <w:rPr>
                                 <w:rFonts w:ascii="Consolas" w:hAnsi="Consolas" w:cs="Times New Roman"/>
-                                <w:sz w:val="24"/>
-                                <w:szCs w:val="24"/>
+                                <w:sz w:val="20"/>
+                                <w:szCs w:val="20"/>
                               </w:rPr>
                             </w:pPr>
                             <w:r>
                               <w:rPr>
                                 <w:rFonts w:ascii="Consolas" w:hAnsi="Consolas" w:cs="Times New Roman"/>
-                                <w:sz w:val="24"/>
-                                <w:szCs w:val="24"/>
+                                <w:sz w:val="20"/>
+                                <w:szCs w:val="20"/>
                               </w:rPr>
-                              <w:t>=</w:t>
-                            </w:r>
-                            <w:r>
-                              <w:rPr>
-                                <w:rFonts w:ascii="Consolas" w:hAnsi="Consolas" w:cs="Times New Roman"/>
-                                <w:sz w:val="24"/>
-                                <w:szCs w:val="24"/>
-                              </w:rPr>
-                              <w:t xml:space="preserve">&gt; Takvi restorani dobijaju najveći broj bodova, ali takođe i restorani sa rangom </w:t>
+                              <w:t xml:space="preserve">=&gt; Takvi restorani dobijaju najveći broj bodova, ali takođe i restorani sa rangom </w:t>
                             </w:r>
                             <w:r>
                               <w:rPr>
                                 <w:rFonts w:ascii="Consolas" w:hAnsi="Consolas" w:cs="Times New Roman"/>
                                 <w:i/>
                                 <w:iCs/>
-                                <w:sz w:val="24"/>
-                                <w:szCs w:val="24"/>
+                                <w:sz w:val="20"/>
+                                <w:szCs w:val="20"/>
                               </w:rPr>
                               <w:t xml:space="preserve">Cheap </w:t>
                             </w:r>
                             <w:r>
                               <w:rPr>
                                 <w:rFonts w:ascii="Consolas" w:hAnsi="Consolas" w:cs="Times New Roman"/>
-                                <w:sz w:val="24"/>
-                                <w:szCs w:val="24"/>
+                                <w:sz w:val="20"/>
+                                <w:szCs w:val="20"/>
                               </w:rPr>
                               <w:t xml:space="preserve">dobijaju određeni broj bodova. Restorani koji su </w:t>
                             </w:r>
@@ -6323,16 +7367,16 @@
                                 <w:rFonts w:ascii="Consolas" w:hAnsi="Consolas" w:cs="Times New Roman"/>
                                 <w:i/>
                                 <w:iCs/>
-                                <w:sz w:val="24"/>
-                                <w:szCs w:val="24"/>
+                                <w:sz w:val="20"/>
+                                <w:szCs w:val="20"/>
                               </w:rPr>
                               <w:t xml:space="preserve">Expensive </w:t>
                             </w:r>
                             <w:r>
                               <w:rPr>
                                 <w:rFonts w:ascii="Consolas" w:hAnsi="Consolas" w:cs="Times New Roman"/>
-                                <w:sz w:val="24"/>
-                                <w:szCs w:val="24"/>
+                                <w:sz w:val="20"/>
+                                <w:szCs w:val="20"/>
                               </w:rPr>
                               <w:t>ne dobijaju nikakve bodove.</w:t>
                             </w:r>
@@ -6357,7 +7401,7 @@
           </mc:Choice>
           <mc:Fallback>
             <w:pict>
-              <v:shape w14:anchorId="5AE49E0E" id="_x0000_s1034" type="#_x0000_t202" style="position:absolute;left:0;text-align:left;margin-left:17.2pt;margin-top:38.15pt;width:429pt;height:91.8pt;z-index:251680768;visibility:visible;mso-wrap-style:square;mso-width-percent:0;mso-height-percent:0;mso-wrap-distance-left:9pt;mso-wrap-distance-top:3.6pt;mso-wrap-distance-right:9pt;mso-wrap-distance-bottom:3.6pt;mso-position-horizontal:absolute;mso-position-horizontal-relative:margin;mso-position-vertical:absolute;mso-position-vertical-relative:text;mso-width-percent:0;mso-height-percent:0;mso-width-relative:margin;mso-height-relative:margin;v-text-anchor:top" o:gfxdata="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">
+              <v:shape w14:anchorId="5AE49E0E" id="_x0000_s1037" type="#_x0000_t202" style="position:absolute;left:0;text-align:left;margin-left:17.4pt;margin-top:38.6pt;width:429pt;height:1in;z-index:251680768;visibility:visible;mso-wrap-style:square;mso-width-percent:0;mso-height-percent:0;mso-wrap-distance-left:9pt;mso-wrap-distance-top:3.6pt;mso-wrap-distance-right:9pt;mso-wrap-distance-bottom:3.6pt;mso-position-horizontal:absolute;mso-position-horizontal-relative:margin;mso-position-vertical:absolute;mso-position-vertical-relative:text;mso-width-percent:0;mso-height-percent:0;mso-width-relative:margin;mso-height-relative:margin;v-text-anchor:top" o:gfxdata="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">
                 <v:textbox>
                   <w:txbxContent>
                     <w:p>
@@ -6366,33 +7410,17 @@
                         <w:ind w:left="0"/>
                         <w:rPr>
                           <w:rFonts w:ascii="Consolas" w:hAnsi="Consolas" w:cs="Times New Roman"/>
-                          <w:sz w:val="24"/>
-                          <w:szCs w:val="24"/>
+                          <w:sz w:val="20"/>
+                          <w:szCs w:val="20"/>
                         </w:rPr>
                       </w:pPr>
                       <w:r>
                         <w:rPr>
                           <w:rFonts w:ascii="Consolas" w:hAnsi="Consolas" w:cs="Times New Roman"/>
-                          <w:sz w:val="24"/>
-                          <w:szCs w:val="24"/>
+                          <w:sz w:val="20"/>
+                          <w:szCs w:val="20"/>
                         </w:rPr>
-                        <w:t>Primer</w:t>
-                      </w:r>
-                      <w:r>
-                        <w:rPr>
-                          <w:rFonts w:ascii="Consolas" w:hAnsi="Consolas" w:cs="Times New Roman"/>
-                          <w:sz w:val="24"/>
-                          <w:szCs w:val="24"/>
-                        </w:rPr>
-                        <w:t xml:space="preserve"> izvršavanja</w:t>
-                      </w:r>
-                      <w:r>
-                        <w:rPr>
-                          <w:rFonts w:ascii="Consolas" w:hAnsi="Consolas" w:cs="Times New Roman"/>
-                          <w:sz w:val="24"/>
-                          <w:szCs w:val="24"/>
-                        </w:rPr>
-                        <w:t>:</w:t>
+                        <w:t>Primer izvršavanja:</w:t>
                       </w:r>
                     </w:p>
                     <w:p>
@@ -6403,15 +7431,15 @@
                           <w:rFonts w:ascii="Consolas" w:hAnsi="Consolas" w:cs="Times New Roman"/>
                           <w:i/>
                           <w:iCs/>
-                          <w:sz w:val="24"/>
-                          <w:szCs w:val="24"/>
+                          <w:sz w:val="20"/>
+                          <w:szCs w:val="20"/>
                         </w:rPr>
                       </w:pPr>
                       <w:r>
                         <w:rPr>
                           <w:rFonts w:ascii="Consolas" w:hAnsi="Consolas" w:cs="Times New Roman"/>
-                          <w:sz w:val="24"/>
-                          <w:szCs w:val="24"/>
+                          <w:sz w:val="20"/>
+                          <w:szCs w:val="20"/>
                         </w:rPr>
                         <w:t xml:space="preserve">Željen rang: </w:t>
                       </w:r>
@@ -6420,8 +7448,8 @@
                           <w:rFonts w:ascii="Consolas" w:hAnsi="Consolas" w:cs="Times New Roman"/>
                           <w:i/>
                           <w:iCs/>
-                          <w:sz w:val="24"/>
-                          <w:szCs w:val="24"/>
+                          <w:sz w:val="20"/>
+                          <w:szCs w:val="20"/>
                         </w:rPr>
                         <w:t xml:space="preserve">Affordable </w:t>
                       </w:r>
@@ -6432,41 +7460,33 @@
                         <w:ind w:left="0"/>
                         <w:rPr>
                           <w:rFonts w:ascii="Consolas" w:hAnsi="Consolas" w:cs="Times New Roman"/>
-                          <w:sz w:val="24"/>
-                          <w:szCs w:val="24"/>
+                          <w:sz w:val="20"/>
+                          <w:szCs w:val="20"/>
                         </w:rPr>
                       </w:pPr>
                       <w:r>
                         <w:rPr>
                           <w:rFonts w:ascii="Consolas" w:hAnsi="Consolas" w:cs="Times New Roman"/>
-                          <w:sz w:val="24"/>
-                          <w:szCs w:val="24"/>
+                          <w:sz w:val="20"/>
+                          <w:szCs w:val="20"/>
                         </w:rPr>
-                        <w:t>=</w:t>
-                      </w:r>
-                      <w:r>
-                        <w:rPr>
-                          <w:rFonts w:ascii="Consolas" w:hAnsi="Consolas" w:cs="Times New Roman"/>
-                          <w:sz w:val="24"/>
-                          <w:szCs w:val="24"/>
-                        </w:rPr>
-                        <w:t xml:space="preserve">&gt; Takvi restorani dobijaju najveći broj bodova, ali takođe i restorani sa rangom </w:t>
+                        <w:t xml:space="preserve">=&gt; Takvi restorani dobijaju najveći broj bodova, ali takođe i restorani sa rangom </w:t>
                       </w:r>
                       <w:r>
                         <w:rPr>
                           <w:rFonts w:ascii="Consolas" w:hAnsi="Consolas" w:cs="Times New Roman"/>
                           <w:i/>
                           <w:iCs/>
-                          <w:sz w:val="24"/>
-                          <w:szCs w:val="24"/>
+                          <w:sz w:val="20"/>
+                          <w:szCs w:val="20"/>
                         </w:rPr>
                         <w:t xml:space="preserve">Cheap </w:t>
                       </w:r>
                       <w:r>
                         <w:rPr>
                           <w:rFonts w:ascii="Consolas" w:hAnsi="Consolas" w:cs="Times New Roman"/>
-                          <w:sz w:val="24"/>
-                          <w:szCs w:val="24"/>
+                          <w:sz w:val="20"/>
+                          <w:szCs w:val="20"/>
                         </w:rPr>
                         <w:t xml:space="preserve">dobijaju određeni broj bodova. Restorani koji su </w:t>
                       </w:r>
@@ -6475,16 +7495,16 @@
                           <w:rFonts w:ascii="Consolas" w:hAnsi="Consolas" w:cs="Times New Roman"/>
                           <w:i/>
                           <w:iCs/>
-                          <w:sz w:val="24"/>
-                          <w:szCs w:val="24"/>
+                          <w:sz w:val="20"/>
+                          <w:szCs w:val="20"/>
                         </w:rPr>
                         <w:t xml:space="preserve">Expensive </w:t>
                       </w:r>
                       <w:r>
                         <w:rPr>
                           <w:rFonts w:ascii="Consolas" w:hAnsi="Consolas" w:cs="Times New Roman"/>
-                          <w:sz w:val="24"/>
-                          <w:szCs w:val="24"/>
+                          <w:sz w:val="20"/>
+                          <w:szCs w:val="20"/>
                         </w:rPr>
                         <w:t>ne dobijaju nikakve bodove.</w:t>
                       </w:r>
@@ -6526,7 +7546,6 @@
           <w:sz w:val="24"/>
           <w:szCs w:val="24"/>
         </w:rPr>
-        <w:lastRenderedPageBreak/>
         <w:t>Korisnik bira da li želi da restoran ima baštu ili ne, pa se restoranima koji (ne) poseduju baštu dodeljuju bodovi</w:t>
       </w:r>
       <w:r>
@@ -6693,25 +7712,7 @@
           <w:sz w:val="24"/>
           <w:szCs w:val="24"/>
         </w:rPr>
-        <w:t>II</w:t>
-      </w:r>
-      <w:r>
-        <w:rPr>
-          <w:rFonts w:ascii="Times New Roman" w:hAnsi="Times New Roman" w:cs="Times New Roman"/>
-          <w:color w:val="7030A0"/>
-          <w:sz w:val="24"/>
-          <w:szCs w:val="24"/>
-        </w:rPr>
-        <w:t>I</w:t>
-      </w:r>
-      <w:r>
-        <w:rPr>
-          <w:rFonts w:ascii="Times New Roman" w:hAnsi="Times New Roman" w:cs="Times New Roman"/>
-          <w:color w:val="7030A0"/>
-          <w:sz w:val="24"/>
-          <w:szCs w:val="24"/>
-        </w:rPr>
-        <w:t xml:space="preserve"> grupa pravila – </w:t>
+        <w:t xml:space="preserve">III grupa pravila – </w:t>
       </w:r>
       <w:r>
         <w:rPr>
@@ -6848,6 +7849,29 @@
       <w:r>
         <w:rPr>
           <w:rFonts w:ascii="Times New Roman" w:hAnsi="Times New Roman" w:cs="Times New Roman"/>
+          <w:sz w:val="24"/>
+          <w:szCs w:val="24"/>
+        </w:rPr>
+        <w:t>Ukoliko jedan od korisnika pije alkohol, restorani koji služe alkohol dobijaju veći broj bodova.</w:t>
+      </w:r>
+    </w:p>
+    <w:p>
+      <w:pPr>
+        <w:pStyle w:val="ListParagraph"/>
+        <w:numPr>
+          <w:ilvl w:val="0"/>
+          <w:numId w:val="16"/>
+        </w:numPr>
+        <w:ind w:left="1560"/>
+        <w:rPr>
+          <w:rFonts w:ascii="Times New Roman" w:hAnsi="Times New Roman" w:cs="Times New Roman"/>
+          <w:sz w:val="24"/>
+          <w:szCs w:val="24"/>
+        </w:rPr>
+      </w:pPr>
+      <w:r>
+        <w:rPr>
+          <w:rFonts w:ascii="Times New Roman" w:hAnsi="Times New Roman" w:cs="Times New Roman"/>
           <w:noProof/>
           <w:sz w:val="24"/>
           <w:szCs w:val="24"/>
@@ -6855,7 +7879,7 @@
         <mc:AlternateContent>
           <mc:Choice Requires="wps">
             <w:drawing>
-              <wp:anchor distT="45720" distB="45720" distL="114300" distR="114300" simplePos="0" relativeHeight="251682816" behindDoc="0" locked="0" layoutInCell="1" allowOverlap="1" wp14:anchorId="2F20D718" wp14:editId="2FD3AD8E">
+              <wp:anchor distT="45720" distB="45720" distL="114300" distR="114300" simplePos="0" relativeHeight="251682816" behindDoc="0" locked="0" layoutInCell="1" allowOverlap="1" wp14:anchorId="2F20D718" wp14:editId="302FD04E">
                 <wp:simplePos x="0" y="0"/>
                 <wp:positionH relativeFrom="margin">
                   <wp:align>right</wp:align>
@@ -6863,8 +7887,8 @@
                 <wp:positionV relativeFrom="paragraph">
                   <wp:posOffset>537845</wp:posOffset>
                 </wp:positionV>
-                <wp:extent cx="5448300" cy="1386840"/>
-                <wp:effectExtent l="0" t="0" r="19050" b="22860"/>
+                <wp:extent cx="5448300" cy="1059180"/>
+                <wp:effectExtent l="0" t="0" r="19050" b="26670"/>
                 <wp:wrapSquare wrapText="bothSides"/>
                 <wp:docPr id="3" name="Text Box 3"/>
                 <wp:cNvGraphicFramePr>
@@ -6879,7 +7903,7 @@
                       <wps:spPr bwMode="auto">
                         <a:xfrm>
                           <a:off x="0" y="0"/>
-                          <a:ext cx="5448300" cy="1386840"/>
+                          <a:ext cx="5448300" cy="1059180"/>
                         </a:xfrm>
                         <a:prstGeom prst="rect">
                           <a:avLst/>
@@ -6904,33 +7928,17 @@
                               <w:ind w:left="0"/>
                               <w:rPr>
                                 <w:rFonts w:ascii="Consolas" w:hAnsi="Consolas" w:cs="Times New Roman"/>
-                                <w:sz w:val="24"/>
-                                <w:szCs w:val="24"/>
+                                <w:sz w:val="20"/>
+                                <w:szCs w:val="20"/>
                               </w:rPr>
                             </w:pPr>
                             <w:r>
                               <w:rPr>
                                 <w:rFonts w:ascii="Consolas" w:hAnsi="Consolas" w:cs="Times New Roman"/>
-                                <w:sz w:val="24"/>
-                                <w:szCs w:val="24"/>
+                                <w:sz w:val="20"/>
+                                <w:szCs w:val="20"/>
                               </w:rPr>
-                              <w:t>Primer</w:t>
-                            </w:r>
-                            <w:r>
-                              <w:rPr>
-                                <w:rFonts w:ascii="Consolas" w:hAnsi="Consolas" w:cs="Times New Roman"/>
-                                <w:sz w:val="24"/>
-                                <w:szCs w:val="24"/>
-                              </w:rPr>
-                              <w:t xml:space="preserve"> izvršavanja</w:t>
-                            </w:r>
-                            <w:r>
-                              <w:rPr>
-                                <w:rFonts w:ascii="Consolas" w:hAnsi="Consolas" w:cs="Times New Roman"/>
-                                <w:sz w:val="24"/>
-                                <w:szCs w:val="24"/>
-                              </w:rPr>
-                              <w:t>:</w:t>
+                              <w:t>Primer izvršavanja:</w:t>
                             </w:r>
                           </w:p>
                           <w:p>
@@ -6939,15 +7947,15 @@
                               <w:ind w:left="0"/>
                               <w:rPr>
                                 <w:rFonts w:ascii="Consolas" w:hAnsi="Consolas" w:cs="Times New Roman"/>
-                                <w:sz w:val="24"/>
-                                <w:szCs w:val="24"/>
+                                <w:sz w:val="20"/>
+                                <w:szCs w:val="20"/>
                               </w:rPr>
                             </w:pPr>
                             <w:r>
                               <w:rPr>
                                 <w:rFonts w:ascii="Consolas" w:hAnsi="Consolas" w:cs="Times New Roman"/>
-                                <w:sz w:val="24"/>
-                                <w:szCs w:val="24"/>
+                                <w:sz w:val="20"/>
+                                <w:szCs w:val="20"/>
                               </w:rPr>
                               <w:t xml:space="preserve">Ukoliko je željeni status veze </w:t>
                             </w:r>
@@ -6956,16 +7964,16 @@
                                 <w:rFonts w:ascii="Consolas" w:hAnsi="Consolas" w:cs="Times New Roman"/>
                                 <w:i/>
                                 <w:iCs/>
-                                <w:sz w:val="24"/>
-                                <w:szCs w:val="24"/>
+                                <w:sz w:val="20"/>
+                                <w:szCs w:val="20"/>
                               </w:rPr>
                               <w:t>Long_term, Short_Term ..</w:t>
                             </w:r>
                             <w:r>
                               <w:rPr>
                                 <w:rFonts w:ascii="Consolas" w:hAnsi="Consolas" w:cs="Times New Roman"/>
-                                <w:sz w:val="24"/>
-                                <w:szCs w:val="24"/>
+                                <w:sz w:val="20"/>
+                                <w:szCs w:val="20"/>
                               </w:rPr>
                               <w:t xml:space="preserve"> biraju se restorani koji imaju romantični ambijent i njima se dodeljuju bodovi.</w:t>
                             </w:r>
@@ -6974,13 +7982,15 @@
                             <w:pPr>
                               <w:rPr>
                                 <w:rFonts w:ascii="Consolas" w:hAnsi="Consolas"/>
+                                <w:sz w:val="20"/>
+                                <w:szCs w:val="20"/>
                               </w:rPr>
                             </w:pPr>
                             <w:r>
                               <w:rPr>
                                 <w:rFonts w:ascii="Consolas" w:hAnsi="Consolas" w:cs="Times New Roman"/>
-                                <w:sz w:val="24"/>
-                                <w:szCs w:val="24"/>
+                                <w:sz w:val="20"/>
+                                <w:szCs w:val="20"/>
                               </w:rPr>
                               <w:t xml:space="preserve">Ukoliko je željeni status </w:t>
                             </w:r>
@@ -6989,16 +7999,16 @@
                                 <w:rFonts w:ascii="Consolas" w:hAnsi="Consolas" w:cs="Times New Roman"/>
                                 <w:i/>
                                 <w:iCs/>
-                                <w:sz w:val="24"/>
-                                <w:szCs w:val="24"/>
+                                <w:sz w:val="20"/>
+                                <w:szCs w:val="20"/>
                               </w:rPr>
                               <w:t xml:space="preserve">Friendship, </w:t>
                             </w:r>
                             <w:r>
                               <w:rPr>
                                 <w:rFonts w:ascii="Consolas" w:hAnsi="Consolas" w:cs="Times New Roman"/>
-                                <w:sz w:val="24"/>
-                                <w:szCs w:val="24"/>
+                                <w:sz w:val="20"/>
+                                <w:szCs w:val="20"/>
                               </w:rPr>
                               <w:t xml:space="preserve">restorani sa </w:t>
                             </w:r>
@@ -7007,16 +8017,16 @@
                                 <w:rFonts w:ascii="Consolas" w:hAnsi="Consolas" w:cs="Times New Roman"/>
                                 <w:i/>
                                 <w:iCs/>
-                                <w:sz w:val="24"/>
-                                <w:szCs w:val="24"/>
+                                <w:sz w:val="20"/>
+                                <w:szCs w:val="20"/>
                               </w:rPr>
                               <w:t xml:space="preserve">Casual </w:t>
                             </w:r>
                             <w:r>
                               <w:rPr>
                                 <w:rFonts w:ascii="Consolas" w:hAnsi="Consolas" w:cs="Times New Roman"/>
-                                <w:sz w:val="24"/>
-                                <w:szCs w:val="24"/>
+                                <w:sz w:val="20"/>
+                                <w:szCs w:val="20"/>
                               </w:rPr>
                               <w:t>ambijentom dobijaju prednost</w:t>
                             </w:r>
@@ -7040,7 +8050,7 @@
           </mc:Choice>
           <mc:Fallback>
             <w:pict>
-              <v:shape w14:anchorId="2F20D718" id="Text Box 3" o:spid="_x0000_s1035" type="#_x0000_t202" style="position:absolute;left:0;text-align:left;margin-left:377.8pt;margin-top:42.35pt;width:429pt;height:109.2pt;z-index:251682816;visibility:visible;mso-wrap-style:square;mso-width-percent:0;mso-height-percent:0;mso-wrap-distance-left:9pt;mso-wrap-distance-top:3.6pt;mso-wrap-distance-right:9pt;mso-wrap-distance-bottom:3.6pt;mso-position-horizontal:right;mso-position-horizontal-relative:margin;mso-position-vertical:absolute;mso-position-vertical-relative:text;mso-width-percent:0;mso-height-percent:0;mso-width-relative:margin;mso-height-relative:margin;v-text-anchor:top" o:gfxdata="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">
+              <v:shape w14:anchorId="2F20D718" id="Text Box 3" o:spid="_x0000_s1038" type="#_x0000_t202" style="position:absolute;left:0;text-align:left;margin-left:377.8pt;margin-top:42.35pt;width:429pt;height:83.4pt;z-index:251682816;visibility:visible;mso-wrap-style:square;mso-width-percent:0;mso-height-percent:0;mso-wrap-distance-left:9pt;mso-wrap-distance-top:3.6pt;mso-wrap-distance-right:9pt;mso-wrap-distance-bottom:3.6pt;mso-position-horizontal:right;mso-position-horizontal-relative:margin;mso-position-vertical:absolute;mso-position-vertical-relative:text;mso-width-percent:0;mso-height-percent:0;mso-width-relative:margin;mso-height-relative:margin;v-text-anchor:top" o:gfxdata="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">
                 <v:textbox>
                   <w:txbxContent>
                     <w:p>
@@ -7049,33 +8059,17 @@
                         <w:ind w:left="0"/>
                         <w:rPr>
                           <w:rFonts w:ascii="Consolas" w:hAnsi="Consolas" w:cs="Times New Roman"/>
-                          <w:sz w:val="24"/>
-                          <w:szCs w:val="24"/>
+                          <w:sz w:val="20"/>
+                          <w:szCs w:val="20"/>
                         </w:rPr>
                       </w:pPr>
                       <w:r>
                         <w:rPr>
                           <w:rFonts w:ascii="Consolas" w:hAnsi="Consolas" w:cs="Times New Roman"/>
-                          <w:sz w:val="24"/>
-                          <w:szCs w:val="24"/>
+                          <w:sz w:val="20"/>
+                          <w:szCs w:val="20"/>
                         </w:rPr>
-                        <w:t>Primer</w:t>
-                      </w:r>
-                      <w:r>
-                        <w:rPr>
-                          <w:rFonts w:ascii="Consolas" w:hAnsi="Consolas" w:cs="Times New Roman"/>
-                          <w:sz w:val="24"/>
-                          <w:szCs w:val="24"/>
-                        </w:rPr>
-                        <w:t xml:space="preserve"> izvršavanja</w:t>
-                      </w:r>
-                      <w:r>
-                        <w:rPr>
-                          <w:rFonts w:ascii="Consolas" w:hAnsi="Consolas" w:cs="Times New Roman"/>
-                          <w:sz w:val="24"/>
-                          <w:szCs w:val="24"/>
-                        </w:rPr>
-                        <w:t>:</w:t>
+                        <w:t>Primer izvršavanja:</w:t>
                       </w:r>
                     </w:p>
                     <w:p>
@@ -7084,15 +8078,15 @@
                         <w:ind w:left="0"/>
                         <w:rPr>
                           <w:rFonts w:ascii="Consolas" w:hAnsi="Consolas" w:cs="Times New Roman"/>
-                          <w:sz w:val="24"/>
-                          <w:szCs w:val="24"/>
+                          <w:sz w:val="20"/>
+                          <w:szCs w:val="20"/>
                         </w:rPr>
                       </w:pPr>
                       <w:r>
                         <w:rPr>
                           <w:rFonts w:ascii="Consolas" w:hAnsi="Consolas" w:cs="Times New Roman"/>
-                          <w:sz w:val="24"/>
-                          <w:szCs w:val="24"/>
+                          <w:sz w:val="20"/>
+                          <w:szCs w:val="20"/>
                         </w:rPr>
                         <w:t xml:space="preserve">Ukoliko je željeni status veze </w:t>
                       </w:r>
@@ -7101,16 +8095,16 @@
                           <w:rFonts w:ascii="Consolas" w:hAnsi="Consolas" w:cs="Times New Roman"/>
                           <w:i/>
                           <w:iCs/>
-                          <w:sz w:val="24"/>
-                          <w:szCs w:val="24"/>
+                          <w:sz w:val="20"/>
+                          <w:szCs w:val="20"/>
                         </w:rPr>
                         <w:t>Long_term, Short_Term ..</w:t>
                       </w:r>
                       <w:r>
                         <w:rPr>
                           <w:rFonts w:ascii="Consolas" w:hAnsi="Consolas" w:cs="Times New Roman"/>
-                          <w:sz w:val="24"/>
-                          <w:szCs w:val="24"/>
+                          <w:sz w:val="20"/>
+                          <w:szCs w:val="20"/>
                         </w:rPr>
                         <w:t xml:space="preserve"> biraju se restorani koji imaju romantični ambijent i njima se dodeljuju bodovi.</w:t>
                       </w:r>
@@ -7119,13 +8113,15 @@
                       <w:pPr>
                         <w:rPr>
                           <w:rFonts w:ascii="Consolas" w:hAnsi="Consolas"/>
+                          <w:sz w:val="20"/>
+                          <w:szCs w:val="20"/>
                         </w:rPr>
                       </w:pPr>
                       <w:r>
                         <w:rPr>
                           <w:rFonts w:ascii="Consolas" w:hAnsi="Consolas" w:cs="Times New Roman"/>
-                          <w:sz w:val="24"/>
-                          <w:szCs w:val="24"/>
+                          <w:sz w:val="20"/>
+                          <w:szCs w:val="20"/>
                         </w:rPr>
                         <w:t xml:space="preserve">Ukoliko je željeni status </w:t>
                       </w:r>
@@ -7134,16 +8130,16 @@
                           <w:rFonts w:ascii="Consolas" w:hAnsi="Consolas" w:cs="Times New Roman"/>
                           <w:i/>
                           <w:iCs/>
-                          <w:sz w:val="24"/>
-                          <w:szCs w:val="24"/>
+                          <w:sz w:val="20"/>
+                          <w:szCs w:val="20"/>
                         </w:rPr>
                         <w:t xml:space="preserve">Friendship, </w:t>
                       </w:r>
                       <w:r>
                         <w:rPr>
                           <w:rFonts w:ascii="Consolas" w:hAnsi="Consolas" w:cs="Times New Roman"/>
-                          <w:sz w:val="24"/>
-                          <w:szCs w:val="24"/>
+                          <w:sz w:val="20"/>
+                          <w:szCs w:val="20"/>
                         </w:rPr>
                         <w:t xml:space="preserve">restorani sa </w:t>
                       </w:r>
@@ -7152,16 +8148,16 @@
                           <w:rFonts w:ascii="Consolas" w:hAnsi="Consolas" w:cs="Times New Roman"/>
                           <w:i/>
                           <w:iCs/>
-                          <w:sz w:val="24"/>
-                          <w:szCs w:val="24"/>
+                          <w:sz w:val="20"/>
+                          <w:szCs w:val="20"/>
                         </w:rPr>
                         <w:t xml:space="preserve">Casual </w:t>
                       </w:r>
                       <w:r>
                         <w:rPr>
                           <w:rFonts w:ascii="Consolas" w:hAnsi="Consolas" w:cs="Times New Roman"/>
-                          <w:sz w:val="24"/>
-                          <w:szCs w:val="24"/>
+                          <w:sz w:val="20"/>
+                          <w:szCs w:val="20"/>
                         </w:rPr>
                         <w:t>ambijentom dobijaju prednost</w:t>
                       </w:r>
@@ -7196,45 +8192,6 @@
         <w:pStyle w:val="ListParagraph"/>
         <w:numPr>
           <w:ilvl w:val="0"/>
-          <w:numId w:val="17"/>
-        </w:numPr>
-        <w:ind w:left="1560"/>
-        <w:rPr>
-          <w:rFonts w:ascii="Times New Roman" w:hAnsi="Times New Roman" w:cs="Times New Roman"/>
-          <w:sz w:val="24"/>
-          <w:szCs w:val="24"/>
-        </w:rPr>
-      </w:pPr>
-      <w:r>
-        <w:rPr>
-          <w:rFonts w:ascii="Times New Roman" w:hAnsi="Times New Roman" w:cs="Times New Roman"/>
-          <w:sz w:val="24"/>
-          <w:szCs w:val="24"/>
-        </w:rPr>
-        <w:t>U</w:t>
-      </w:r>
-      <w:r>
-        <w:rPr>
-          <w:rFonts w:ascii="Times New Roman" w:hAnsi="Times New Roman" w:cs="Times New Roman"/>
-          <w:sz w:val="24"/>
-          <w:szCs w:val="24"/>
-        </w:rPr>
-        <w:t>koliko jedan od korisnika pije alkohol, restorani koji služe alkohol dobijaju veći broj bodova</w:t>
-      </w:r>
-      <w:r>
-        <w:rPr>
-          <w:rFonts w:ascii="Times New Roman" w:hAnsi="Times New Roman" w:cs="Times New Roman"/>
-          <w:sz w:val="24"/>
-          <w:szCs w:val="24"/>
-        </w:rPr>
-        <w:t>.</w:t>
-      </w:r>
-    </w:p>
-    <w:p>
-      <w:pPr>
-        <w:pStyle w:val="ListParagraph"/>
-        <w:numPr>
-          <w:ilvl w:val="0"/>
           <w:numId w:val="2"/>
         </w:numPr>
         <w:rPr>
@@ -7483,6 +8440,7 @@
           <w:sz w:val="24"/>
           <w:szCs w:val="24"/>
         </w:rPr>
+        <w:lastRenderedPageBreak/>
         <w:t xml:space="preserve">Ambijent </w:t>
       </w:r>
       <w:r>
@@ -7777,7 +8735,6 @@
           <w:sz w:val="24"/>
           <w:szCs w:val="24"/>
         </w:rPr>
-        <w:lastRenderedPageBreak/>
         <w:t>Smoking_area – True</w:t>
       </w:r>
     </w:p>
@@ -9040,6 +9997,7 @@
           <w:sz w:val="24"/>
           <w:szCs w:val="24"/>
         </w:rPr>
+        <w:lastRenderedPageBreak/>
         <w:t xml:space="preserve">Godine </w:t>
       </w:r>
       <w:r>
@@ -9425,7 +10383,6 @@
           <w:sz w:val="24"/>
           <w:szCs w:val="24"/>
         </w:rPr>
-        <w:lastRenderedPageBreak/>
         <w:t>Isti skup pravila se poziva i za korisnika B pri registraciji.</w:t>
       </w:r>
     </w:p>
@@ -9649,8 +10606,6 @@
         <w:ind w:left="360"/>
         <w:rPr>
           <w:rFonts w:ascii="Times New Roman" w:hAnsi="Times New Roman" w:cs="Times New Roman"/>
-          <w:i/>
-          <w:iCs/>
           <w:noProof/>
           <w:sz w:val="24"/>
           <w:szCs w:val="24"/>
@@ -10295,7 +11250,132 @@
           <w:sz w:val="32"/>
           <w:szCs w:val="32"/>
         </w:rPr>
+        <w:lastRenderedPageBreak/>
+        <w:t>Izve</w:t>
+      </w:r>
+      <w:r>
+        <w:rPr>
+          <w:rFonts w:ascii="Times New Roman" w:hAnsi="Times New Roman" w:cs="Times New Roman"/>
+          <w:color w:val="7030A0"/>
+          <w:sz w:val="32"/>
+          <w:szCs w:val="32"/>
+          <w:lang w:val="en-US"/>
+        </w:rPr>
+        <w:t>štaj</w:t>
+      </w:r>
+      <w:r>
+        <w:rPr>
+          <w:rFonts w:ascii="Times New Roman" w:hAnsi="Times New Roman" w:cs="Times New Roman"/>
+          <w:color w:val="7030A0"/>
+          <w:sz w:val="32"/>
+          <w:szCs w:val="32"/>
+        </w:rPr>
+        <w:t xml:space="preserve"> (</w:t>
+      </w:r>
+      <w:r>
+        <w:rPr>
+          <w:rFonts w:ascii="Times New Roman" w:hAnsi="Times New Roman" w:cs="Times New Roman"/>
+          <w:color w:val="7030A0"/>
+          <w:sz w:val="32"/>
+          <w:szCs w:val="32"/>
+        </w:rPr>
+        <w:t>9</w:t>
+      </w:r>
+      <w:r>
+        <w:rPr>
+          <w:rFonts w:ascii="Times New Roman" w:hAnsi="Times New Roman" w:cs="Times New Roman"/>
+          <w:color w:val="7030A0"/>
+          <w:sz w:val="32"/>
+          <w:szCs w:val="32"/>
+        </w:rPr>
+        <w:t>)</w:t>
+      </w:r>
+    </w:p>
+    <w:p>
+      <w:pPr>
+        <w:ind w:left="360"/>
+        <w:rPr>
+          <w:rFonts w:ascii="Times New Roman" w:hAnsi="Times New Roman" w:cs="Times New Roman"/>
+          <w:noProof/>
+          <w:sz w:val="24"/>
+          <w:szCs w:val="24"/>
+          <w:lang w:val="en-US"/>
+        </w:rPr>
+      </w:pPr>
+      <w:r>
+        <w:rPr>
+          <w:rFonts w:ascii="Times New Roman" w:hAnsi="Times New Roman" w:cs="Times New Roman"/>
+          <w:noProof/>
+          <w:sz w:val="24"/>
+          <w:szCs w:val="24"/>
+          <w:lang w:val="en-US"/>
+        </w:rPr>
+        <w:t>-</w:t>
+      </w:r>
+      <w:r>
+        <w:rPr>
+          <w:rFonts w:ascii="Times New Roman" w:hAnsi="Times New Roman" w:cs="Times New Roman"/>
+          <w:noProof/>
+          <w:sz w:val="24"/>
+          <w:szCs w:val="24"/>
+          <w:lang w:val="en-US"/>
+        </w:rPr>
+        <w:t xml:space="preserve"> I korisnik i administrator imaju mogućnost </w:t>
+      </w:r>
+      <w:r>
+        <w:rPr>
+          <w:rFonts w:ascii="Times New Roman" w:hAnsi="Times New Roman" w:cs="Times New Roman"/>
+          <w:noProof/>
+          <w:sz w:val="24"/>
+          <w:szCs w:val="24"/>
+          <w:lang w:val="en-US"/>
+        </w:rPr>
+        <w:t>da im se izlistaju najbolji restorani za izlaske po godišnjim dobima u prethodnoj godini. – Best restaurant Fall 2020</w:t>
+      </w:r>
+    </w:p>
+    <w:p>
+      <w:pPr>
+        <w:ind w:left="360"/>
+        <w:rPr>
+          <w:rFonts w:ascii="Times New Roman" w:hAnsi="Times New Roman" w:cs="Times New Roman"/>
+          <w:noProof/>
+          <w:sz w:val="24"/>
+          <w:szCs w:val="24"/>
+          <w:lang w:val="en-US"/>
+        </w:rPr>
+      </w:pPr>
+    </w:p>
+    <w:p>
+      <w:pPr>
+        <w:pStyle w:val="ListParagraph"/>
+        <w:numPr>
+          <w:ilvl w:val="0"/>
+          <w:numId w:val="2"/>
+        </w:numPr>
+        <w:rPr>
+          <w:rFonts w:ascii="Times New Roman" w:hAnsi="Times New Roman" w:cs="Times New Roman"/>
+          <w:color w:val="7030A0"/>
+          <w:sz w:val="32"/>
+          <w:szCs w:val="32"/>
+        </w:rPr>
+      </w:pPr>
+      <w:r>
+        <w:rPr>
+          <w:rFonts w:ascii="Times New Roman" w:hAnsi="Times New Roman" w:cs="Times New Roman"/>
+          <w:color w:val="7030A0"/>
+          <w:sz w:val="32"/>
+          <w:szCs w:val="32"/>
+        </w:rPr>
         <w:t>Queries</w:t>
+      </w:r>
+      <w:r>
+        <w:rPr>
+          <w:rFonts w:ascii="Times New Roman" w:hAnsi="Times New Roman" w:cs="Times New Roman"/>
+          <w:color w:val="7030A0"/>
+          <w:sz w:val="32"/>
+          <w:szCs w:val="32"/>
+        </w:rPr>
+        <w:t xml:space="preserve"> (10)</w:t>
       </w:r>
     </w:p>
     <w:p>
@@ -10477,8 +11557,16 @@
           <w:sz w:val="32"/>
           <w:szCs w:val="32"/>
         </w:rPr>
-        <w:lastRenderedPageBreak/>
         <w:t>Templates</w:t>
+      </w:r>
+      <w:r>
+        <w:rPr>
+          <w:rFonts w:ascii="Times New Roman" w:hAnsi="Times New Roman" w:cs="Times New Roman"/>
+          <w:color w:val="7030A0"/>
+          <w:sz w:val="32"/>
+          <w:szCs w:val="32"/>
+        </w:rPr>
+        <w:t xml:space="preserve"> (10)</w:t>
       </w:r>
     </w:p>
     <w:p>
@@ -10587,6 +11675,15 @@
           <w:szCs w:val="32"/>
         </w:rPr>
         <w:t>Events</w:t>
+      </w:r>
+      <w:r>
+        <w:rPr>
+          <w:rFonts w:ascii="Times New Roman" w:hAnsi="Times New Roman" w:cs="Times New Roman"/>
+          <w:color w:val="7030A0"/>
+          <w:sz w:val="32"/>
+          <w:szCs w:val="32"/>
+        </w:rPr>
+        <w:t xml:space="preserve"> (10)</w:t>
       </w:r>
     </w:p>
     <w:p>

</xml_diff>

<commit_message>
rules for Food section
</commit_message>
<xml_diff>
--- a/Love_and_food.docx
+++ b/Love_and_food.docx
@@ -2679,7 +2679,25 @@
           <w:sz w:val="24"/>
           <w:szCs w:val="24"/>
         </w:rPr>
-        <w:t>Clasic</w:t>
+        <w:t>Clas</w:t>
+      </w:r>
+      <w:r>
+        <w:rPr>
+          <w:rFonts w:ascii="Times New Roman" w:hAnsi="Times New Roman" w:cs="Times New Roman"/>
+          <w:noProof/>
+          <w:sz w:val="24"/>
+          <w:szCs w:val="24"/>
+        </w:rPr>
+        <w:t>s</w:t>
+      </w:r>
+      <w:r>
+        <w:rPr>
+          <w:rFonts w:ascii="Times New Roman" w:hAnsi="Times New Roman" w:cs="Times New Roman"/>
+          <w:noProof/>
+          <w:sz w:val="24"/>
+          <w:szCs w:val="24"/>
+        </w:rPr>
+        <w:t>ic</w:t>
       </w:r>
       <w:r>
         <w:rPr>
@@ -7722,6 +7740,24 @@
         </w:rPr>
         <w:t>Na osnovu unetog ranga cena, restorani koji zadovoljavaju taj kriterijum dobijaju najveći broj bodova.</w:t>
       </w:r>
+      <w:r>
+        <w:rPr>
+          <w:rFonts w:ascii="Times New Roman" w:hAnsi="Times New Roman" w:cs="Times New Roman"/>
+          <w:sz w:val="24"/>
+          <w:szCs w:val="24"/>
+        </w:rPr>
+        <w:t xml:space="preserve"> </w:t>
+      </w:r>
+      <w:r>
+        <w:rPr>
+          <w:rFonts w:ascii="Times New Roman" w:hAnsi="Times New Roman" w:cs="Times New Roman"/>
+          <w:b/>
+          <w:bCs/>
+          <w:sz w:val="24"/>
+          <w:szCs w:val="24"/>
+        </w:rPr>
+        <w:t>(6,8??)</w:t>
+      </w:r>
     </w:p>
     <w:p>
       <w:pPr>
@@ -7875,6 +7911,24 @@
           <w:szCs w:val="24"/>
         </w:rPr>
         <w:t>.</w:t>
+      </w:r>
+      <w:r>
+        <w:rPr>
+          <w:rFonts w:ascii="Times New Roman" w:hAnsi="Times New Roman" w:cs="Times New Roman"/>
+          <w:sz w:val="24"/>
+          <w:szCs w:val="24"/>
+        </w:rPr>
+        <w:t xml:space="preserve"> </w:t>
+      </w:r>
+      <w:r>
+        <w:rPr>
+          <w:rFonts w:ascii="Times New Roman" w:hAnsi="Times New Roman" w:cs="Times New Roman"/>
+          <w:b/>
+          <w:bCs/>
+          <w:sz w:val="24"/>
+          <w:szCs w:val="24"/>
+        </w:rPr>
+        <w:t>(PITAJ)</w:t>
       </w:r>
     </w:p>
     <w:p>

</xml_diff>

<commit_message>
Food section - Model
</commit_message>
<xml_diff>
--- a/Love_and_food.docx
+++ b/Love_and_food.docx
@@ -2610,7 +2610,7 @@
           <w:sz w:val="24"/>
           <w:szCs w:val="24"/>
         </w:rPr>
-        <w:t>Ambijent ( Etno / Romantic / Luxory / Casual )</w:t>
+        <w:t>Ocene ( 1 – 5 )</w:t>
       </w:r>
     </w:p>
     <w:p>
@@ -2634,97 +2634,7 @@
           <w:sz w:val="24"/>
           <w:szCs w:val="24"/>
         </w:rPr>
-        <w:t>Muzika ( Folk / Tambourine / Pop / Ro</w:t>
-      </w:r>
-      <w:r>
-        <w:rPr>
-          <w:rFonts w:ascii="Times New Roman" w:hAnsi="Times New Roman" w:cs="Times New Roman"/>
-          <w:noProof/>
-          <w:sz w:val="24"/>
-          <w:szCs w:val="24"/>
-        </w:rPr>
-        <w:t>ck</w:t>
-      </w:r>
-      <w:r>
-        <w:rPr>
-          <w:rFonts w:ascii="Times New Roman" w:hAnsi="Times New Roman" w:cs="Times New Roman"/>
-          <w:noProof/>
-          <w:sz w:val="24"/>
-          <w:szCs w:val="24"/>
-        </w:rPr>
-        <w:t xml:space="preserve"> / </w:t>
-      </w:r>
-      <w:r>
-        <w:rPr>
-          <w:rFonts w:ascii="Times New Roman" w:hAnsi="Times New Roman" w:cs="Times New Roman"/>
-          <w:noProof/>
-          <w:sz w:val="24"/>
-          <w:szCs w:val="24"/>
-        </w:rPr>
-        <w:t>Jazz</w:t>
-      </w:r>
-      <w:r>
-        <w:rPr>
-          <w:rFonts w:ascii="Times New Roman" w:hAnsi="Times New Roman" w:cs="Times New Roman"/>
-          <w:noProof/>
-          <w:sz w:val="24"/>
-          <w:szCs w:val="24"/>
-        </w:rPr>
-        <w:t xml:space="preserve"> / </w:t>
-      </w:r>
-      <w:r>
-        <w:rPr>
-          <w:rFonts w:ascii="Times New Roman" w:hAnsi="Times New Roman" w:cs="Times New Roman"/>
-          <w:noProof/>
-          <w:sz w:val="24"/>
-          <w:szCs w:val="24"/>
-        </w:rPr>
-        <w:t>Clas</w:t>
-      </w:r>
-      <w:r>
-        <w:rPr>
-          <w:rFonts w:ascii="Times New Roman" w:hAnsi="Times New Roman" w:cs="Times New Roman"/>
-          <w:noProof/>
-          <w:sz w:val="24"/>
-          <w:szCs w:val="24"/>
-        </w:rPr>
-        <w:t>s</w:t>
-      </w:r>
-      <w:r>
-        <w:rPr>
-          <w:rFonts w:ascii="Times New Roman" w:hAnsi="Times New Roman" w:cs="Times New Roman"/>
-          <w:noProof/>
-          <w:sz w:val="24"/>
-          <w:szCs w:val="24"/>
-        </w:rPr>
-        <w:t>ic</w:t>
-      </w:r>
-      <w:r>
-        <w:rPr>
-          <w:rFonts w:ascii="Times New Roman" w:hAnsi="Times New Roman" w:cs="Times New Roman"/>
-          <w:noProof/>
-          <w:sz w:val="24"/>
-          <w:szCs w:val="24"/>
-        </w:rPr>
-        <w:t xml:space="preserve"> / </w:t>
-      </w:r>
-      <w:r>
-        <w:rPr>
-          <w:rFonts w:ascii="Times New Roman" w:hAnsi="Times New Roman" w:cs="Times New Roman"/>
-          <w:noProof/>
-          <w:sz w:val="24"/>
-          <w:szCs w:val="24"/>
-        </w:rPr>
-        <w:t>No_music</w:t>
-      </w:r>
-      <w:r>
-        <w:rPr>
-          <w:rFonts w:ascii="Times New Roman" w:hAnsi="Times New Roman" w:cs="Times New Roman"/>
-          <w:noProof/>
-          <w:sz w:val="24"/>
-          <w:szCs w:val="24"/>
-        </w:rPr>
-        <w:t>)</w:t>
+        <w:t>Ambijent ( Etno / Romantic / Luxory / Casual )</w:t>
       </w:r>
     </w:p>
     <w:p>
@@ -2748,16 +2658,16 @@
           <w:sz w:val="24"/>
           <w:szCs w:val="24"/>
         </w:rPr>
-        <w:t xml:space="preserve">Kuhinja ( </w:t>
-      </w:r>
-      <w:r>
-        <w:rPr>
-          <w:rFonts w:ascii="Times New Roman" w:hAnsi="Times New Roman" w:cs="Times New Roman"/>
-          <w:noProof/>
-          <w:sz w:val="24"/>
-          <w:szCs w:val="24"/>
-        </w:rPr>
-        <w:t>Native</w:t>
+        <w:t>Muzika ( Folk / Tambourine / Pop / Ro</w:t>
+      </w:r>
+      <w:r>
+        <w:rPr>
+          <w:rFonts w:ascii="Times New Roman" w:hAnsi="Times New Roman" w:cs="Times New Roman"/>
+          <w:noProof/>
+          <w:sz w:val="24"/>
+          <w:szCs w:val="24"/>
+        </w:rPr>
+        <w:t>ck</w:t>
       </w:r>
       <w:r>
         <w:rPr>
@@ -2775,7 +2685,7 @@
           <w:sz w:val="24"/>
           <w:szCs w:val="24"/>
         </w:rPr>
-        <w:t>Italian</w:t>
+        <w:t>Jazz</w:t>
       </w:r>
       <w:r>
         <w:rPr>
@@ -2793,7 +2703,25 @@
           <w:sz w:val="24"/>
           <w:szCs w:val="24"/>
         </w:rPr>
-        <w:t>Chineese</w:t>
+        <w:t>Clas</w:t>
+      </w:r>
+      <w:r>
+        <w:rPr>
+          <w:rFonts w:ascii="Times New Roman" w:hAnsi="Times New Roman" w:cs="Times New Roman"/>
+          <w:noProof/>
+          <w:sz w:val="24"/>
+          <w:szCs w:val="24"/>
+        </w:rPr>
+        <w:t>s</w:t>
+      </w:r>
+      <w:r>
+        <w:rPr>
+          <w:rFonts w:ascii="Times New Roman" w:hAnsi="Times New Roman" w:cs="Times New Roman"/>
+          <w:noProof/>
+          <w:sz w:val="24"/>
+          <w:szCs w:val="24"/>
+        </w:rPr>
+        <w:t>ic</w:t>
       </w:r>
       <w:r>
         <w:rPr>
@@ -2811,61 +2739,7 @@
           <w:sz w:val="24"/>
           <w:szCs w:val="24"/>
         </w:rPr>
-        <w:t>Fast_food</w:t>
-      </w:r>
-      <w:r>
-        <w:rPr>
-          <w:rFonts w:ascii="Times New Roman" w:hAnsi="Times New Roman" w:cs="Times New Roman"/>
-          <w:noProof/>
-          <w:sz w:val="24"/>
-          <w:szCs w:val="24"/>
-        </w:rPr>
-        <w:t xml:space="preserve"> /</w:t>
-      </w:r>
-      <w:r>
-        <w:rPr>
-          <w:rFonts w:ascii="Times New Roman" w:hAnsi="Times New Roman" w:cs="Times New Roman"/>
-          <w:noProof/>
-          <w:sz w:val="24"/>
-          <w:szCs w:val="24"/>
-        </w:rPr>
-        <w:t>Barb</w:t>
-      </w:r>
-      <w:r>
-        <w:rPr>
-          <w:rFonts w:ascii="Times New Roman" w:hAnsi="Times New Roman" w:cs="Times New Roman"/>
-          <w:noProof/>
-          <w:sz w:val="24"/>
-          <w:szCs w:val="24"/>
-        </w:rPr>
-        <w:t>e</w:t>
-      </w:r>
-      <w:r>
-        <w:rPr>
-          <w:rFonts w:ascii="Times New Roman" w:hAnsi="Times New Roman" w:cs="Times New Roman"/>
-          <w:noProof/>
-          <w:sz w:val="24"/>
-          <w:szCs w:val="24"/>
-        </w:rPr>
-        <w:t>que</w:t>
-      </w:r>
-      <w:r>
-        <w:rPr>
-          <w:rFonts w:ascii="Times New Roman" w:hAnsi="Times New Roman" w:cs="Times New Roman"/>
-          <w:noProof/>
-          <w:sz w:val="24"/>
-          <w:szCs w:val="24"/>
-        </w:rPr>
-        <w:t xml:space="preserve"> /</w:t>
-      </w:r>
-      <w:r>
-        <w:rPr>
-          <w:rFonts w:ascii="Times New Roman" w:hAnsi="Times New Roman" w:cs="Times New Roman"/>
-          <w:noProof/>
-          <w:sz w:val="24"/>
-          <w:szCs w:val="24"/>
-        </w:rPr>
-        <w:t>Not_important</w:t>
+        <w:t>No_music</w:t>
       </w:r>
       <w:r>
         <w:rPr>
@@ -2898,16 +2772,16 @@
           <w:sz w:val="24"/>
           <w:szCs w:val="24"/>
         </w:rPr>
-        <w:t xml:space="preserve">Cena ( </w:t>
-      </w:r>
-      <w:r>
-        <w:rPr>
-          <w:rFonts w:ascii="Times New Roman" w:hAnsi="Times New Roman" w:cs="Times New Roman"/>
-          <w:noProof/>
-          <w:sz w:val="24"/>
-          <w:szCs w:val="24"/>
-        </w:rPr>
-        <w:t>Cheep</w:t>
+        <w:t xml:space="preserve">Kuhinja ( </w:t>
+      </w:r>
+      <w:r>
+        <w:rPr>
+          <w:rFonts w:ascii="Times New Roman" w:hAnsi="Times New Roman" w:cs="Times New Roman"/>
+          <w:noProof/>
+          <w:sz w:val="24"/>
+          <w:szCs w:val="24"/>
+        </w:rPr>
+        <w:t>Native</w:t>
       </w:r>
       <w:r>
         <w:rPr>
@@ -2925,7 +2799,7 @@
           <w:sz w:val="24"/>
           <w:szCs w:val="24"/>
         </w:rPr>
-        <w:t>Affordable</w:t>
+        <w:t>Italian</w:t>
       </w:r>
       <w:r>
         <w:rPr>
@@ -2943,16 +2817,79 @@
           <w:sz w:val="24"/>
           <w:szCs w:val="24"/>
         </w:rPr>
-        <w:t>Expensive</w:t>
-      </w:r>
-      <w:r>
-        <w:rPr>
-          <w:rFonts w:ascii="Times New Roman" w:hAnsi="Times New Roman" w:cs="Times New Roman"/>
-          <w:noProof/>
-          <w:sz w:val="24"/>
-          <w:szCs w:val="24"/>
-        </w:rPr>
-        <w:t xml:space="preserve"> </w:t>
+        <w:t>Chineese</w:t>
+      </w:r>
+      <w:r>
+        <w:rPr>
+          <w:rFonts w:ascii="Times New Roman" w:hAnsi="Times New Roman" w:cs="Times New Roman"/>
+          <w:noProof/>
+          <w:sz w:val="24"/>
+          <w:szCs w:val="24"/>
+        </w:rPr>
+        <w:t xml:space="preserve"> / </w:t>
+      </w:r>
+      <w:r>
+        <w:rPr>
+          <w:rFonts w:ascii="Times New Roman" w:hAnsi="Times New Roman" w:cs="Times New Roman"/>
+          <w:noProof/>
+          <w:sz w:val="24"/>
+          <w:szCs w:val="24"/>
+        </w:rPr>
+        <w:t>Fast_food</w:t>
+      </w:r>
+      <w:r>
+        <w:rPr>
+          <w:rFonts w:ascii="Times New Roman" w:hAnsi="Times New Roman" w:cs="Times New Roman"/>
+          <w:noProof/>
+          <w:sz w:val="24"/>
+          <w:szCs w:val="24"/>
+        </w:rPr>
+        <w:t xml:space="preserve"> /</w:t>
+      </w:r>
+      <w:r>
+        <w:rPr>
+          <w:rFonts w:ascii="Times New Roman" w:hAnsi="Times New Roman" w:cs="Times New Roman"/>
+          <w:noProof/>
+          <w:sz w:val="24"/>
+          <w:szCs w:val="24"/>
+        </w:rPr>
+        <w:t>Barb</w:t>
+      </w:r>
+      <w:r>
+        <w:rPr>
+          <w:rFonts w:ascii="Times New Roman" w:hAnsi="Times New Roman" w:cs="Times New Roman"/>
+          <w:noProof/>
+          <w:sz w:val="24"/>
+          <w:szCs w:val="24"/>
+        </w:rPr>
+        <w:t>e</w:t>
+      </w:r>
+      <w:r>
+        <w:rPr>
+          <w:rFonts w:ascii="Times New Roman" w:hAnsi="Times New Roman" w:cs="Times New Roman"/>
+          <w:noProof/>
+          <w:sz w:val="24"/>
+          <w:szCs w:val="24"/>
+        </w:rPr>
+        <w:t>que</w:t>
+      </w:r>
+      <w:r>
+        <w:rPr>
+          <w:rFonts w:ascii="Times New Roman" w:hAnsi="Times New Roman" w:cs="Times New Roman"/>
+          <w:noProof/>
+          <w:sz w:val="24"/>
+          <w:szCs w:val="24"/>
+        </w:rPr>
+        <w:t xml:space="preserve"> /</w:t>
+      </w:r>
+      <w:r>
+        <w:rPr>
+          <w:rFonts w:ascii="Times New Roman" w:hAnsi="Times New Roman" w:cs="Times New Roman"/>
+          <w:noProof/>
+          <w:sz w:val="24"/>
+          <w:szCs w:val="24"/>
+        </w:rPr>
+        <w:t>Not_important</w:t>
       </w:r>
       <w:r>
         <w:rPr>
@@ -2971,6 +2908,93 @@
           <w:ilvl w:val="1"/>
           <w:numId w:val="2"/>
         </w:numPr>
+        <w:rPr>
+          <w:rFonts w:ascii="Times New Roman" w:hAnsi="Times New Roman" w:cs="Times New Roman"/>
+          <w:noProof/>
+          <w:sz w:val="24"/>
+          <w:szCs w:val="24"/>
+        </w:rPr>
+      </w:pPr>
+      <w:r>
+        <w:rPr>
+          <w:rFonts w:ascii="Times New Roman" w:hAnsi="Times New Roman" w:cs="Times New Roman"/>
+          <w:noProof/>
+          <w:sz w:val="24"/>
+          <w:szCs w:val="24"/>
+        </w:rPr>
+        <w:t xml:space="preserve">Cena ( </w:t>
+      </w:r>
+      <w:r>
+        <w:rPr>
+          <w:rFonts w:ascii="Times New Roman" w:hAnsi="Times New Roman" w:cs="Times New Roman"/>
+          <w:noProof/>
+          <w:sz w:val="24"/>
+          <w:szCs w:val="24"/>
+        </w:rPr>
+        <w:t>Cheep</w:t>
+      </w:r>
+      <w:r>
+        <w:rPr>
+          <w:rFonts w:ascii="Times New Roman" w:hAnsi="Times New Roman" w:cs="Times New Roman"/>
+          <w:noProof/>
+          <w:sz w:val="24"/>
+          <w:szCs w:val="24"/>
+        </w:rPr>
+        <w:t xml:space="preserve"> / </w:t>
+      </w:r>
+      <w:r>
+        <w:rPr>
+          <w:rFonts w:ascii="Times New Roman" w:hAnsi="Times New Roman" w:cs="Times New Roman"/>
+          <w:noProof/>
+          <w:sz w:val="24"/>
+          <w:szCs w:val="24"/>
+        </w:rPr>
+        <w:t>Affordable</w:t>
+      </w:r>
+      <w:r>
+        <w:rPr>
+          <w:rFonts w:ascii="Times New Roman" w:hAnsi="Times New Roman" w:cs="Times New Roman"/>
+          <w:noProof/>
+          <w:sz w:val="24"/>
+          <w:szCs w:val="24"/>
+        </w:rPr>
+        <w:t xml:space="preserve"> / </w:t>
+      </w:r>
+      <w:r>
+        <w:rPr>
+          <w:rFonts w:ascii="Times New Roman" w:hAnsi="Times New Roman" w:cs="Times New Roman"/>
+          <w:noProof/>
+          <w:sz w:val="24"/>
+          <w:szCs w:val="24"/>
+        </w:rPr>
+        <w:t>Expensive</w:t>
+      </w:r>
+      <w:r>
+        <w:rPr>
+          <w:rFonts w:ascii="Times New Roman" w:hAnsi="Times New Roman" w:cs="Times New Roman"/>
+          <w:noProof/>
+          <w:sz w:val="24"/>
+          <w:szCs w:val="24"/>
+        </w:rPr>
+        <w:t xml:space="preserve"> </w:t>
+      </w:r>
+      <w:r>
+        <w:rPr>
+          <w:rFonts w:ascii="Times New Roman" w:hAnsi="Times New Roman" w:cs="Times New Roman"/>
+          <w:noProof/>
+          <w:sz w:val="24"/>
+          <w:szCs w:val="24"/>
+        </w:rPr>
+        <w:t>)</w:t>
+      </w:r>
+    </w:p>
+    <w:p>
+      <w:pPr>
+        <w:pStyle w:val="ListParagraph"/>
+        <w:numPr>
+          <w:ilvl w:val="1"/>
+          <w:numId w:val="2"/>
+        </w:numPr>
       </w:pPr>
       <w:r>
         <w:rPr>
@@ -2988,25 +3012,34 @@
           <w:sz w:val="24"/>
           <w:szCs w:val="24"/>
         </w:rPr>
-        <w:t>Yes</w:t>
-      </w:r>
-      <w:r>
-        <w:rPr>
-          <w:rFonts w:ascii="Times New Roman" w:hAnsi="Times New Roman" w:cs="Times New Roman"/>
-          <w:noProof/>
-          <w:sz w:val="24"/>
-          <w:szCs w:val="24"/>
-        </w:rPr>
-        <w:t xml:space="preserve"> / N</w:t>
-      </w:r>
-      <w:r>
-        <w:rPr>
-          <w:rFonts w:ascii="Times New Roman" w:hAnsi="Times New Roman" w:cs="Times New Roman"/>
-          <w:noProof/>
-          <w:sz w:val="24"/>
-          <w:szCs w:val="24"/>
-        </w:rPr>
-        <w:t xml:space="preserve">o </w:t>
+        <w:t>True</w:t>
+      </w:r>
+      <w:r>
+        <w:rPr>
+          <w:rFonts w:ascii="Times New Roman" w:hAnsi="Times New Roman" w:cs="Times New Roman"/>
+          <w:noProof/>
+          <w:sz w:val="24"/>
+          <w:szCs w:val="24"/>
+        </w:rPr>
+        <w:t xml:space="preserve"> / </w:t>
+      </w:r>
+      <w:r>
+        <w:rPr>
+          <w:rFonts w:ascii="Times New Roman" w:hAnsi="Times New Roman" w:cs="Times New Roman"/>
+          <w:noProof/>
+          <w:sz w:val="24"/>
+          <w:szCs w:val="24"/>
+        </w:rPr>
+        <w:t>False</w:t>
+      </w:r>
+      <w:r>
+        <w:rPr>
+          <w:rFonts w:ascii="Times New Roman" w:hAnsi="Times New Roman" w:cs="Times New Roman"/>
+          <w:noProof/>
+          <w:sz w:val="24"/>
+          <w:szCs w:val="24"/>
+        </w:rPr>
+        <w:t xml:space="preserve"> </w:t>
       </w:r>
       <w:r>
         <w:rPr>
@@ -11509,6 +11542,7 @@
         </w:rPr>
         <w:t>Izve</w:t>
       </w:r>
+      <w:proofErr w:type="spellStart"/>
       <w:r>
         <w:rPr>
           <w:rFonts w:ascii="Times New Roman" w:hAnsi="Times New Roman" w:cs="Times New Roman"/>
@@ -11519,6 +11553,7 @@
         </w:rPr>
         <w:t>štaj</w:t>
       </w:r>
+      <w:proofErr w:type="spellEnd"/>
       <w:r>
         <w:rPr>
           <w:rFonts w:ascii="Times New Roman" w:hAnsi="Times New Roman" w:cs="Times New Roman"/>

</xml_diff>

<commit_message>
FOOD - Queries DONE! + Restaurant Filter
</commit_message>
<xml_diff>
--- a/Love_and_food.docx
+++ b/Love_and_food.docx
@@ -3907,7 +3907,15 @@
                                 <w:sz w:val="20"/>
                                 <w:szCs w:val="20"/>
                               </w:rPr>
-                              <w:t>Primer izvršavanja:</w:t>
+                              <w:t xml:space="preserve">Primer </w:t>
+                            </w:r>
+                            <w:r>
+                              <w:rPr>
+                                <w:rFonts w:ascii="Consolas" w:hAnsi="Consolas" w:cs="Times New Roman"/>
+                                <w:sz w:val="20"/>
+                                <w:szCs w:val="20"/>
+                              </w:rPr>
+                              <w:t>izvršavanja:</w:t>
                             </w:r>
                           </w:p>
                           <w:p>
@@ -4116,7 +4124,15 @@
                           <w:sz w:val="20"/>
                           <w:szCs w:val="20"/>
                         </w:rPr>
-                        <w:t>Primer izvršavanja:</w:t>
+                        <w:t xml:space="preserve">Primer </w:t>
+                      </w:r>
+                      <w:r>
+                        <w:rPr>
+                          <w:rFonts w:ascii="Consolas" w:hAnsi="Consolas" w:cs="Times New Roman"/>
+                          <w:sz w:val="20"/>
+                          <w:szCs w:val="20"/>
+                        </w:rPr>
+                        <w:t>izvršavanja:</w:t>
                       </w:r>
                     </w:p>
                     <w:p>
@@ -4554,7 +4570,15 @@
                                 <w:sz w:val="20"/>
                                 <w:szCs w:val="20"/>
                               </w:rPr>
-                              <w:t>Primer izvršavanja:</w:t>
+                              <w:t xml:space="preserve">Primer </w:t>
+                            </w:r>
+                            <w:r>
+                              <w:rPr>
+                                <w:rFonts w:ascii="Consolas" w:hAnsi="Consolas" w:cs="Times New Roman"/>
+                                <w:sz w:val="20"/>
+                                <w:szCs w:val="20"/>
+                              </w:rPr>
+                              <w:t>izvršavanja:</w:t>
                             </w:r>
                           </w:p>
                           <w:p>
@@ -4730,7 +4754,15 @@
                           <w:sz w:val="20"/>
                           <w:szCs w:val="20"/>
                         </w:rPr>
-                        <w:t>Primer izvršavanja:</w:t>
+                        <w:t xml:space="preserve">Primer </w:t>
+                      </w:r>
+                      <w:r>
+                        <w:rPr>
+                          <w:rFonts w:ascii="Consolas" w:hAnsi="Consolas" w:cs="Times New Roman"/>
+                          <w:sz w:val="20"/>
+                          <w:szCs w:val="20"/>
+                        </w:rPr>
+                        <w:t>izvršavanja:</w:t>
                       </w:r>
                     </w:p>
                     <w:p>
@@ -5939,7 +5971,13 @@
                               <w:rPr>
                                 <w:color w:val="538135" w:themeColor="accent6" w:themeShade="BF"/>
                               </w:rPr>
-                              <w:t xml:space="preserve"> - pokretač</w:t>
+                              <w:t xml:space="preserve"> </w:t>
+                            </w:r>
+                            <w:r>
+                              <w:rPr>
+                                <w:color w:val="538135" w:themeColor="accent6" w:themeShade="BF"/>
+                              </w:rPr>
+                              <w:t>- pokretač</w:t>
                             </w:r>
                           </w:p>
                         </w:txbxContent>
@@ -5984,7 +6022,13 @@
                         <w:rPr>
                           <w:color w:val="538135" w:themeColor="accent6" w:themeShade="BF"/>
                         </w:rPr>
-                        <w:t xml:space="preserve"> - pokretač</w:t>
+                        <w:t xml:space="preserve"> </w:t>
+                      </w:r>
+                      <w:r>
+                        <w:rPr>
+                          <w:color w:val="538135" w:themeColor="accent6" w:themeShade="BF"/>
+                        </w:rPr>
+                        <w:t>- pokretač</w:t>
                       </w:r>
                     </w:p>
                   </w:txbxContent>
@@ -6450,7 +6494,13 @@
                               <w:rPr>
                                 <w:color w:val="2F5496" w:themeColor="accent1" w:themeShade="BF"/>
                               </w:rPr>
-                              <w:t>Food ulazi</w:t>
+                              <w:t xml:space="preserve">Food </w:t>
+                            </w:r>
+                            <w:r>
+                              <w:rPr>
+                                <w:color w:val="2F5496" w:themeColor="accent1" w:themeShade="BF"/>
+                              </w:rPr>
+                              <w:t>ulazi</w:t>
                             </w:r>
                           </w:p>
                         </w:txbxContent>
@@ -6489,7 +6539,13 @@
                         <w:rPr>
                           <w:color w:val="2F5496" w:themeColor="accent1" w:themeShade="BF"/>
                         </w:rPr>
-                        <w:t>Food ulazi</w:t>
+                        <w:t xml:space="preserve">Food </w:t>
+                      </w:r>
+                      <w:r>
+                        <w:rPr>
+                          <w:color w:val="2F5496" w:themeColor="accent1" w:themeShade="BF"/>
+                        </w:rPr>
+                        <w:t>ulazi</w:t>
                       </w:r>
                     </w:p>
                   </w:txbxContent>
@@ -7057,7 +7113,15 @@
                                 <w:sz w:val="20"/>
                                 <w:szCs w:val="20"/>
                               </w:rPr>
-                              <w:t>Primer izvršavanja</w:t>
+                              <w:t xml:space="preserve">Primer </w:t>
+                            </w:r>
+                            <w:r>
+                              <w:rPr>
+                                <w:rFonts w:ascii="Consolas" w:hAnsi="Consolas" w:cs="Times New Roman"/>
+                                <w:sz w:val="20"/>
+                                <w:szCs w:val="20"/>
+                              </w:rPr>
+                              <w:t>izvršavanja</w:t>
                             </w:r>
                             <w:r>
                               <w:rPr>
@@ -7172,7 +7236,15 @@
                           <w:sz w:val="20"/>
                           <w:szCs w:val="20"/>
                         </w:rPr>
-                        <w:t>Primer izvršavanja</w:t>
+                        <w:t xml:space="preserve">Primer </w:t>
+                      </w:r>
+                      <w:r>
+                        <w:rPr>
+                          <w:rFonts w:ascii="Consolas" w:hAnsi="Consolas" w:cs="Times New Roman"/>
+                          <w:sz w:val="20"/>
+                          <w:szCs w:val="20"/>
+                        </w:rPr>
+                        <w:t>izvršavanja</w:t>
                       </w:r>
                       <w:r>
                         <w:rPr>
@@ -8155,7 +8227,15 @@
                                 <w:sz w:val="20"/>
                                 <w:szCs w:val="20"/>
                               </w:rPr>
-                              <w:t>Primer izvršavanja:</w:t>
+                              <w:t xml:space="preserve">Primer </w:t>
+                            </w:r>
+                            <w:r>
+                              <w:rPr>
+                                <w:rFonts w:ascii="Consolas" w:hAnsi="Consolas" w:cs="Times New Roman"/>
+                                <w:sz w:val="20"/>
+                                <w:szCs w:val="20"/>
+                              </w:rPr>
+                              <w:t>izvršavanja:</w:t>
                             </w:r>
                           </w:p>
                           <w:p>
@@ -8286,7 +8366,15 @@
                           <w:sz w:val="20"/>
                           <w:szCs w:val="20"/>
                         </w:rPr>
-                        <w:t>Primer izvršavanja:</w:t>
+                        <w:t xml:space="preserve">Primer </w:t>
+                      </w:r>
+                      <w:r>
+                        <w:rPr>
+                          <w:rFonts w:ascii="Consolas" w:hAnsi="Consolas" w:cs="Times New Roman"/>
+                          <w:sz w:val="20"/>
+                          <w:szCs w:val="20"/>
+                        </w:rPr>
+                        <w:t>izvršavanja:</w:t>
                       </w:r>
                     </w:p>
                     <w:p>
@@ -11542,6 +11630,7 @@
         </w:rPr>
         <w:t>Izve</w:t>
       </w:r>
+      <w:proofErr w:type="spellStart"/>
       <w:r>
         <w:rPr>
           <w:rFonts w:ascii="Times New Roman" w:hAnsi="Times New Roman" w:cs="Times New Roman"/>
@@ -11552,6 +11641,7 @@
         </w:rPr>
         <w:t>štaj</w:t>
       </w:r>
+      <w:proofErr w:type="spellEnd"/>
       <w:r>
         <w:rPr>
           <w:rFonts w:ascii="Times New Roman" w:hAnsi="Times New Roman" w:cs="Times New Roman"/>
@@ -11785,6 +11875,30 @@
           <w:szCs w:val="24"/>
         </w:rPr>
         <w:t>Pretraga restorana na osnovu kriterijuma</w:t>
+      </w:r>
+      <w:r>
+        <w:rPr>
+          <w:rFonts w:ascii="Times New Roman" w:hAnsi="Times New Roman" w:cs="Times New Roman"/>
+          <w:sz w:val="24"/>
+          <w:szCs w:val="24"/>
+        </w:rPr>
+        <w:t xml:space="preserve"> (</w:t>
+      </w:r>
+      <w:r>
+        <w:rPr>
+          <w:rFonts w:ascii="Times New Roman" w:hAnsi="Times New Roman" w:cs="Times New Roman"/>
+          <w:sz w:val="24"/>
+          <w:szCs w:val="24"/>
+        </w:rPr>
+        <w:t xml:space="preserve">Naziv, </w:t>
+      </w:r>
+      <w:r>
+        <w:rPr>
+          <w:rFonts w:ascii="Times New Roman" w:hAnsi="Times New Roman" w:cs="Times New Roman"/>
+          <w:sz w:val="24"/>
+          <w:szCs w:val="24"/>
+        </w:rPr>
+        <w:t>Lokacija, Vrsta kuhinje, Cena)</w:t>
       </w:r>
     </w:p>
     <w:p>

</xml_diff>

<commit_message>
Specification modified to fit current application functionalities
</commit_message>
<xml_diff>
--- a/Love_and_food.docx
+++ b/Love_and_food.docx
@@ -1,6 +1,6 @@
 
 <file path=word/document.xml><?xml version="1.0" encoding="utf-8"?>
-<w:document xmlns:wpc="http://schemas.microsoft.com/office/word/2010/wordprocessingCanvas" xmlns:cx="http://schemas.microsoft.com/office/drawing/2014/chartex" xmlns:cx1="http://schemas.microsoft.com/office/drawing/2015/9/8/chartex" xmlns:cx2="http://schemas.microsoft.com/office/drawing/2015/10/21/chartex" xmlns:cx3="http://schemas.microsoft.com/office/drawing/2016/5/9/chartex" xmlns:cx4="http://schemas.microsoft.com/office/drawing/2016/5/10/chartex" xmlns:cx5="http://schemas.microsoft.com/office/drawing/2016/5/11/chartex" xmlns:cx6="http://schemas.microsoft.com/office/drawing/2016/5/12/chartex" xmlns:cx7="http://schemas.microsoft.com/office/drawing/2016/5/13/chartex" xmlns:cx8="http://schemas.microsoft.com/office/drawing/2016/5/14/chartex" xmlns:mc="http://schemas.openxmlformats.org/markup-compatibility/2006" xmlns:aink="http://schemas.microsoft.com/office/drawing/2016/ink" xmlns:am3d="http://schemas.microsoft.com/office/drawing/2017/model3d" xmlns:o="urn:schemas-microsoft-com:office:office" xmlns:r="http://schemas.openxmlformats.org/officeDocument/2006/relationships" xmlns:m="http://schemas.openxmlformats.org/officeDocument/2006/math" xmlns:v="urn:schemas-microsoft-com:vml" xmlns:wp14="http://schemas.microsoft.com/office/word/2010/wordprocessingDrawing" xmlns:wp="http://schemas.openxmlformats.org/drawingml/2006/wordprocessingDrawing" xmlns:w10="urn:schemas-microsoft-com:office:word" xmlns:w="http://schemas.openxmlformats.org/wordprocessingml/2006/main" xmlns:w14="http://schemas.microsoft.com/office/word/2010/wordml" xmlns:w15="http://schemas.microsoft.com/office/word/2012/wordml" xmlns:w16cid="http://schemas.microsoft.com/office/word/2016/wordml/cid" xmlns:w16se="http://schemas.microsoft.com/office/word/2015/wordml/symex" xmlns:wpg="http://schemas.microsoft.com/office/word/2010/wordprocessingGroup" xmlns:wpi="http://schemas.microsoft.com/office/word/2010/wordprocessingInk" xmlns:wne="http://schemas.microsoft.com/office/word/2006/wordml" xmlns:wps="http://schemas.microsoft.com/office/word/2010/wordprocessingShape" mc:Ignorable="w14 w15 w16se w16cid wp14">
+<w:document xmlns:wpc="http://schemas.microsoft.com/office/word/2010/wordprocessingCanvas" xmlns:cx="http://schemas.microsoft.com/office/drawing/2014/chartex" xmlns:cx1="http://schemas.microsoft.com/office/drawing/2015/9/8/chartex" xmlns:cx2="http://schemas.microsoft.com/office/drawing/2015/10/21/chartex" xmlns:cx3="http://schemas.microsoft.com/office/drawing/2016/5/9/chartex" xmlns:cx4="http://schemas.microsoft.com/office/drawing/2016/5/10/chartex" xmlns:cx5="http://schemas.microsoft.com/office/drawing/2016/5/11/chartex" xmlns:cx6="http://schemas.microsoft.com/office/drawing/2016/5/12/chartex" xmlns:cx7="http://schemas.microsoft.com/office/drawing/2016/5/13/chartex" xmlns:cx8="http://schemas.microsoft.com/office/drawing/2016/5/14/chartex" xmlns:mc="http://schemas.openxmlformats.org/markup-compatibility/2006" xmlns:aink="http://schemas.microsoft.com/office/drawing/2016/ink" xmlns:am3d="http://schemas.microsoft.com/office/drawing/2017/model3d" xmlns:o="urn:schemas-microsoft-com:office:office" xmlns:r="http://schemas.openxmlformats.org/officeDocument/2006/relationships" xmlns:m="http://schemas.openxmlformats.org/officeDocument/2006/math" xmlns:v="urn:schemas-microsoft-com:vml" xmlns:wp14="http://schemas.microsoft.com/office/word/2010/wordprocessingDrawing" xmlns:wp="http://schemas.openxmlformats.org/drawingml/2006/wordprocessingDrawing" xmlns:w10="urn:schemas-microsoft-com:office:word" xmlns:w="http://schemas.openxmlformats.org/wordprocessingml/2006/main" xmlns:w14="http://schemas.microsoft.com/office/word/2010/wordml" xmlns:w15="http://schemas.microsoft.com/office/word/2012/wordml" xmlns:w16cex="http://schemas.microsoft.com/office/word/2018/wordml/cex" xmlns:w16cid="http://schemas.microsoft.com/office/word/2016/wordml/cid" xmlns:w16="http://schemas.microsoft.com/office/word/2018/wordml" xmlns:w16sdtdh="http://schemas.microsoft.com/office/word/2020/wordml/sdtdatahash" xmlns:w16se="http://schemas.microsoft.com/office/word/2015/wordml/symex" xmlns:wpg="http://schemas.microsoft.com/office/word/2010/wordprocessingGroup" xmlns:wpi="http://schemas.microsoft.com/office/word/2010/wordprocessingInk" xmlns:wne="http://schemas.microsoft.com/office/word/2006/wordml" xmlns:wps="http://schemas.microsoft.com/office/word/2010/wordprocessingShape" mc:Ignorable="w14 w15 w16se w16cid w16 w16cex w16sdtdh wp14">
   <w:body>
     <w:p>
       <w:pPr>
@@ -840,7 +840,23 @@
           <w:sz w:val="24"/>
           <w:szCs w:val="24"/>
         </w:rPr>
-        <w:t>Pregled korisnika sistema</w:t>
+        <w:t xml:space="preserve">Pregled </w:t>
+      </w:r>
+      <w:r>
+        <w:rPr>
+          <w:rFonts w:ascii="Times New Roman" w:hAnsi="Times New Roman" w:cs="Times New Roman"/>
+          <w:sz w:val="24"/>
+          <w:szCs w:val="24"/>
+        </w:rPr>
+        <w:t xml:space="preserve">registrovanih </w:t>
+      </w:r>
+      <w:r>
+        <w:rPr>
+          <w:rFonts w:ascii="Times New Roman" w:hAnsi="Times New Roman" w:cs="Times New Roman"/>
+          <w:sz w:val="24"/>
+          <w:szCs w:val="24"/>
+        </w:rPr>
+        <w:t>korisnika sistema</w:t>
       </w:r>
     </w:p>
     <w:p>
@@ -863,7 +879,7 @@
           <w:sz w:val="24"/>
           <w:szCs w:val="24"/>
         </w:rPr>
-        <w:t>Pregled parova koje je sistem spojio</w:t>
+        <w:t>Filtriranje registrovanih korisnika</w:t>
       </w:r>
     </w:p>
     <w:p>
@@ -886,7 +902,7 @@
           <w:sz w:val="24"/>
           <w:szCs w:val="24"/>
         </w:rPr>
-        <w:t>Pregled izveštaja</w:t>
+        <w:t>Pregled parova koje je sistem spojio</w:t>
       </w:r>
     </w:p>
     <w:p>
@@ -910,6 +926,52 @@
           <w:szCs w:val="24"/>
         </w:rPr>
         <w:lastRenderedPageBreak/>
+        <w:t>Pregled izveštaja</w:t>
+      </w:r>
+    </w:p>
+    <w:p>
+      <w:pPr>
+        <w:pStyle w:val="ListParagraph"/>
+        <w:numPr>
+          <w:ilvl w:val="0"/>
+          <w:numId w:val="3"/>
+        </w:numPr>
+        <w:jc w:val="both"/>
+        <w:rPr>
+          <w:rFonts w:ascii="Times New Roman" w:hAnsi="Times New Roman" w:cs="Times New Roman"/>
+          <w:sz w:val="24"/>
+          <w:szCs w:val="24"/>
+        </w:rPr>
+      </w:pPr>
+      <w:r>
+        <w:rPr>
+          <w:rFonts w:ascii="Times New Roman" w:hAnsi="Times New Roman" w:cs="Times New Roman"/>
+          <w:sz w:val="24"/>
+          <w:szCs w:val="24"/>
+        </w:rPr>
+        <w:t>Pregled alarma koji su se desili prilikom rada aplikacije</w:t>
+      </w:r>
+    </w:p>
+    <w:p>
+      <w:pPr>
+        <w:pStyle w:val="ListParagraph"/>
+        <w:numPr>
+          <w:ilvl w:val="0"/>
+          <w:numId w:val="3"/>
+        </w:numPr>
+        <w:jc w:val="both"/>
+        <w:rPr>
+          <w:rFonts w:ascii="Times New Roman" w:hAnsi="Times New Roman" w:cs="Times New Roman"/>
+          <w:sz w:val="24"/>
+          <w:szCs w:val="24"/>
+        </w:rPr>
+      </w:pPr>
+      <w:r>
+        <w:rPr>
+          <w:rFonts w:ascii="Times New Roman" w:hAnsi="Times New Roman" w:cs="Times New Roman"/>
+          <w:sz w:val="24"/>
+          <w:szCs w:val="24"/>
+        </w:rPr>
         <w:t>Konfiguracija parametara sistema</w:t>
       </w:r>
     </w:p>
@@ -1038,7 +1100,7 @@
           <w:sz w:val="24"/>
           <w:szCs w:val="24"/>
         </w:rPr>
-        <w:t>Pregled svih restorana</w:t>
+        <w:t>Slanje mejla idealnoj osobi</w:t>
       </w:r>
     </w:p>
     <w:p>
@@ -1061,7 +1123,7 @@
           <w:sz w:val="24"/>
           <w:szCs w:val="24"/>
         </w:rPr>
-        <w:t>Filtriranje restorana</w:t>
+        <w:t>Pregled svih restorana</w:t>
       </w:r>
     </w:p>
     <w:p>
@@ -1084,7 +1146,7 @@
           <w:sz w:val="24"/>
           <w:szCs w:val="24"/>
         </w:rPr>
-        <w:t>Pronalazak idealnog restorana</w:t>
+        <w:t>Filtriranje restorana</w:t>
       </w:r>
     </w:p>
     <w:p>
@@ -1107,7 +1169,53 @@
           <w:sz w:val="24"/>
           <w:szCs w:val="24"/>
         </w:rPr>
+        <w:t>Pronalazak idealnog restorana</w:t>
+      </w:r>
+    </w:p>
+    <w:p>
+      <w:pPr>
+        <w:pStyle w:val="ListParagraph"/>
+        <w:numPr>
+          <w:ilvl w:val="0"/>
+          <w:numId w:val="5"/>
+        </w:numPr>
+        <w:jc w:val="both"/>
+        <w:rPr>
+          <w:rFonts w:ascii="Times New Roman" w:hAnsi="Times New Roman" w:cs="Times New Roman"/>
+          <w:sz w:val="24"/>
+          <w:szCs w:val="24"/>
+        </w:rPr>
+      </w:pPr>
+      <w:r>
+        <w:rPr>
+          <w:rFonts w:ascii="Times New Roman" w:hAnsi="Times New Roman" w:cs="Times New Roman"/>
+          <w:sz w:val="24"/>
+          <w:szCs w:val="24"/>
+        </w:rPr>
         <w:t>Ocenjivanje osobe i restorana</w:t>
+      </w:r>
+    </w:p>
+    <w:p>
+      <w:pPr>
+        <w:pStyle w:val="ListParagraph"/>
+        <w:numPr>
+          <w:ilvl w:val="0"/>
+          <w:numId w:val="5"/>
+        </w:numPr>
+        <w:jc w:val="both"/>
+        <w:rPr>
+          <w:rFonts w:ascii="Times New Roman" w:hAnsi="Times New Roman" w:cs="Times New Roman"/>
+          <w:sz w:val="24"/>
+          <w:szCs w:val="24"/>
+        </w:rPr>
+      </w:pPr>
+      <w:r>
+        <w:rPr>
+          <w:rFonts w:ascii="Times New Roman" w:hAnsi="Times New Roman" w:cs="Times New Roman"/>
+          <w:sz w:val="24"/>
+          <w:szCs w:val="24"/>
+        </w:rPr>
+        <w:t>Konfiguracija važnosti osobina idealne osobe</w:t>
       </w:r>
     </w:p>
     <w:p>
@@ -1570,41 +1678,6 @@
     </w:p>
     <w:p>
       <w:pPr>
-        <w:ind w:left="360"/>
-        <w:rPr>
-          <w:rFonts w:ascii="Times New Roman" w:hAnsi="Times New Roman" w:cs="Times New Roman"/>
-          <w:sz w:val="24"/>
-          <w:szCs w:val="24"/>
-        </w:rPr>
-      </w:pPr>
-      <w:r>
-        <w:rPr>
-          <w:rFonts w:ascii="Times New Roman" w:hAnsi="Times New Roman" w:cs="Times New Roman"/>
-          <w:sz w:val="24"/>
-          <w:szCs w:val="24"/>
-        </w:rPr>
-        <w:t xml:space="preserve">- </w:t>
-      </w:r>
-      <w:r>
-        <w:rPr>
-          <w:rFonts w:ascii="Times New Roman" w:hAnsi="Times New Roman" w:cs="Times New Roman"/>
-          <w:color w:val="7030A0"/>
-          <w:sz w:val="24"/>
-          <w:szCs w:val="24"/>
-        </w:rPr>
-        <w:t xml:space="preserve">Očekivani izlaz za ‘Love’ deo aplikacije </w:t>
-      </w:r>
-      <w:r>
-        <w:rPr>
-          <w:rFonts w:ascii="Times New Roman" w:hAnsi="Times New Roman" w:cs="Times New Roman"/>
-          <w:sz w:val="24"/>
-          <w:szCs w:val="24"/>
-        </w:rPr>
-        <w:t>-</w:t>
-      </w:r>
-    </w:p>
-    <w:p>
-      <w:pPr>
         <w:pStyle w:val="ListParagraph"/>
         <w:numPr>
           <w:ilvl w:val="1"/>
@@ -1624,7 +1697,389 @@
           <w:sz w:val="24"/>
           <w:szCs w:val="24"/>
         </w:rPr>
-        <w:t>Osnovni podaci o izabranoj osobi</w:t>
+        <w:t xml:space="preserve">Odgovori na testu ličnosti </w:t>
+      </w:r>
+      <w:r>
+        <w:rPr>
+          <w:rFonts w:ascii="Times New Roman" w:hAnsi="Times New Roman" w:cs="Times New Roman"/>
+          <w:noProof/>
+          <w:sz w:val="24"/>
+          <w:szCs w:val="24"/>
+          <w:lang w:val="en-US"/>
+        </w:rPr>
+        <w:t>(</w:t>
+      </w:r>
+      <w:r>
+        <w:rPr>
+          <w:rFonts w:ascii="Times New Roman" w:hAnsi="Times New Roman" w:cs="Times New Roman"/>
+          <w:b/>
+          <w:bCs/>
+          <w:noProof/>
+          <w:sz w:val="24"/>
+          <w:szCs w:val="24"/>
+          <w:lang w:val="en-US"/>
+        </w:rPr>
+        <w:t>E</w:t>
+      </w:r>
+      <w:r>
+        <w:rPr>
+          <w:rFonts w:ascii="Times New Roman" w:hAnsi="Times New Roman" w:cs="Times New Roman"/>
+          <w:noProof/>
+          <w:sz w:val="24"/>
+          <w:szCs w:val="24"/>
+          <w:lang w:val="en-US"/>
+        </w:rPr>
+        <w:t>xtroverted</w:t>
+      </w:r>
+      <w:r>
+        <w:rPr>
+          <w:rFonts w:ascii="Times New Roman" w:hAnsi="Times New Roman" w:cs="Times New Roman"/>
+          <w:b/>
+          <w:bCs/>
+          <w:noProof/>
+          <w:sz w:val="24"/>
+          <w:szCs w:val="24"/>
+          <w:lang w:val="en-US"/>
+        </w:rPr>
+        <w:t xml:space="preserve"> </w:t>
+      </w:r>
+      <w:r>
+        <w:rPr>
+          <w:rFonts w:ascii="Times New Roman" w:hAnsi="Times New Roman" w:cs="Times New Roman"/>
+          <w:noProof/>
+          <w:sz w:val="24"/>
+          <w:szCs w:val="24"/>
+          <w:lang w:val="en-US"/>
+        </w:rPr>
+        <w:t xml:space="preserve">– ektrovert, </w:t>
+      </w:r>
+      <w:r>
+        <w:rPr>
+          <w:rFonts w:ascii="Times New Roman" w:hAnsi="Times New Roman" w:cs="Times New Roman"/>
+          <w:b/>
+          <w:bCs/>
+          <w:noProof/>
+          <w:sz w:val="24"/>
+          <w:szCs w:val="24"/>
+          <w:lang w:val="en-US"/>
+        </w:rPr>
+        <w:t>I</w:t>
+      </w:r>
+      <w:r>
+        <w:rPr>
+          <w:rFonts w:ascii="Times New Roman" w:hAnsi="Times New Roman" w:cs="Times New Roman"/>
+          <w:noProof/>
+          <w:sz w:val="24"/>
+          <w:szCs w:val="24"/>
+          <w:lang w:val="en-US"/>
+        </w:rPr>
+        <w:t>ntroverted</w:t>
+      </w:r>
+      <w:r>
+        <w:rPr>
+          <w:rFonts w:ascii="Times New Roman" w:hAnsi="Times New Roman" w:cs="Times New Roman"/>
+          <w:b/>
+          <w:bCs/>
+          <w:noProof/>
+          <w:sz w:val="24"/>
+          <w:szCs w:val="24"/>
+          <w:lang w:val="en-US"/>
+        </w:rPr>
+        <w:t xml:space="preserve"> </w:t>
+      </w:r>
+      <w:r>
+        <w:rPr>
+          <w:rFonts w:ascii="Times New Roman" w:hAnsi="Times New Roman" w:cs="Times New Roman"/>
+          <w:noProof/>
+          <w:sz w:val="24"/>
+          <w:szCs w:val="24"/>
+          <w:lang w:val="en-US"/>
+        </w:rPr>
+        <w:t xml:space="preserve">– introvert, </w:t>
+      </w:r>
+      <w:r>
+        <w:rPr>
+          <w:rFonts w:ascii="Times New Roman" w:hAnsi="Times New Roman" w:cs="Times New Roman"/>
+          <w:b/>
+          <w:bCs/>
+          <w:noProof/>
+          <w:sz w:val="24"/>
+          <w:szCs w:val="24"/>
+          <w:lang w:val="en-US"/>
+        </w:rPr>
+        <w:t>S</w:t>
+      </w:r>
+      <w:r>
+        <w:rPr>
+          <w:rFonts w:ascii="Times New Roman" w:hAnsi="Times New Roman" w:cs="Times New Roman"/>
+          <w:noProof/>
+          <w:sz w:val="24"/>
+          <w:szCs w:val="24"/>
+          <w:lang w:val="en-US"/>
+        </w:rPr>
+        <w:t>ensors</w:t>
+      </w:r>
+      <w:r>
+        <w:rPr>
+          <w:rFonts w:ascii="Times New Roman" w:hAnsi="Times New Roman" w:cs="Times New Roman"/>
+          <w:b/>
+          <w:bCs/>
+          <w:noProof/>
+          <w:sz w:val="24"/>
+          <w:szCs w:val="24"/>
+          <w:lang w:val="en-US"/>
+        </w:rPr>
+        <w:t xml:space="preserve"> </w:t>
+      </w:r>
+      <w:r>
+        <w:rPr>
+          <w:rFonts w:ascii="Times New Roman" w:hAnsi="Times New Roman" w:cs="Times New Roman"/>
+          <w:noProof/>
+          <w:sz w:val="24"/>
+          <w:szCs w:val="24"/>
+          <w:lang w:val="en-US"/>
+        </w:rPr>
+        <w:t xml:space="preserve">– oslanja se čula, </w:t>
+      </w:r>
+      <w:r>
+        <w:rPr>
+          <w:rFonts w:ascii="Times New Roman" w:hAnsi="Times New Roman" w:cs="Times New Roman"/>
+          <w:noProof/>
+          <w:sz w:val="24"/>
+          <w:szCs w:val="24"/>
+          <w:lang w:val="en-US"/>
+        </w:rPr>
+        <w:t>I</w:t>
+      </w:r>
+      <w:r>
+        <w:rPr>
+          <w:rFonts w:ascii="Times New Roman" w:hAnsi="Times New Roman" w:cs="Times New Roman"/>
+          <w:b/>
+          <w:bCs/>
+          <w:noProof/>
+          <w:sz w:val="24"/>
+          <w:szCs w:val="24"/>
+          <w:lang w:val="en-US"/>
+        </w:rPr>
+        <w:t>N</w:t>
+      </w:r>
+      <w:r>
+        <w:rPr>
+          <w:rFonts w:ascii="Times New Roman" w:hAnsi="Times New Roman" w:cs="Times New Roman"/>
+          <w:noProof/>
+          <w:sz w:val="24"/>
+          <w:szCs w:val="24"/>
+          <w:lang w:val="en-US"/>
+        </w:rPr>
+        <w:t>tuitives</w:t>
+      </w:r>
+      <w:r>
+        <w:rPr>
+          <w:rFonts w:ascii="Times New Roman" w:hAnsi="Times New Roman" w:cs="Times New Roman"/>
+          <w:b/>
+          <w:bCs/>
+          <w:noProof/>
+          <w:sz w:val="24"/>
+          <w:szCs w:val="24"/>
+          <w:lang w:val="en-US"/>
+        </w:rPr>
+        <w:t xml:space="preserve"> </w:t>
+      </w:r>
+      <w:r>
+        <w:rPr>
+          <w:rFonts w:ascii="Times New Roman" w:hAnsi="Times New Roman" w:cs="Times New Roman"/>
+          <w:noProof/>
+          <w:sz w:val="24"/>
+          <w:szCs w:val="24"/>
+          <w:lang w:val="en-US"/>
+        </w:rPr>
+        <w:t xml:space="preserve">- vodi se intuicijom, </w:t>
+      </w:r>
+      <w:r>
+        <w:rPr>
+          <w:rFonts w:ascii="Times New Roman" w:hAnsi="Times New Roman" w:cs="Times New Roman"/>
+          <w:b/>
+          <w:bCs/>
+          <w:noProof/>
+          <w:sz w:val="24"/>
+          <w:szCs w:val="24"/>
+          <w:lang w:val="en-US"/>
+        </w:rPr>
+        <w:t>T</w:t>
+      </w:r>
+      <w:r>
+        <w:rPr>
+          <w:rFonts w:ascii="Times New Roman" w:hAnsi="Times New Roman" w:cs="Times New Roman"/>
+          <w:noProof/>
+          <w:sz w:val="24"/>
+          <w:szCs w:val="24"/>
+          <w:lang w:val="en-US"/>
+        </w:rPr>
+        <w:t>hinkers</w:t>
+      </w:r>
+      <w:r>
+        <w:rPr>
+          <w:rFonts w:ascii="Times New Roman" w:hAnsi="Times New Roman" w:cs="Times New Roman"/>
+          <w:b/>
+          <w:bCs/>
+          <w:noProof/>
+          <w:sz w:val="24"/>
+          <w:szCs w:val="24"/>
+          <w:lang w:val="en-US"/>
+        </w:rPr>
+        <w:t xml:space="preserve"> </w:t>
+      </w:r>
+      <w:r>
+        <w:rPr>
+          <w:rFonts w:ascii="Times New Roman" w:hAnsi="Times New Roman" w:cs="Times New Roman"/>
+          <w:noProof/>
+          <w:sz w:val="24"/>
+          <w:szCs w:val="24"/>
+          <w:lang w:val="en-US"/>
+        </w:rPr>
+        <w:t xml:space="preserve">– razmišlja glavom, </w:t>
+      </w:r>
+      <w:r>
+        <w:rPr>
+          <w:rFonts w:ascii="Times New Roman" w:hAnsi="Times New Roman" w:cs="Times New Roman"/>
+          <w:b/>
+          <w:bCs/>
+          <w:noProof/>
+          <w:sz w:val="24"/>
+          <w:szCs w:val="24"/>
+          <w:lang w:val="en-US"/>
+        </w:rPr>
+        <w:t>F</w:t>
+      </w:r>
+      <w:r>
+        <w:rPr>
+          <w:rFonts w:ascii="Times New Roman" w:hAnsi="Times New Roman" w:cs="Times New Roman"/>
+          <w:noProof/>
+          <w:sz w:val="24"/>
+          <w:szCs w:val="24"/>
+          <w:lang w:val="en-US"/>
+        </w:rPr>
+        <w:t>eelers</w:t>
+      </w:r>
+      <w:r>
+        <w:rPr>
+          <w:rFonts w:ascii="Times New Roman" w:hAnsi="Times New Roman" w:cs="Times New Roman"/>
+          <w:b/>
+          <w:bCs/>
+          <w:noProof/>
+          <w:sz w:val="24"/>
+          <w:szCs w:val="24"/>
+          <w:lang w:val="en-US"/>
+        </w:rPr>
+        <w:t xml:space="preserve"> </w:t>
+      </w:r>
+      <w:r>
+        <w:rPr>
+          <w:rFonts w:ascii="Times New Roman" w:hAnsi="Times New Roman" w:cs="Times New Roman"/>
+          <w:noProof/>
+          <w:sz w:val="24"/>
+          <w:szCs w:val="24"/>
+          <w:lang w:val="en-US"/>
+        </w:rPr>
+        <w:t xml:space="preserve">– razmišlja srcem, </w:t>
+      </w:r>
+      <w:r>
+        <w:rPr>
+          <w:rFonts w:ascii="Times New Roman" w:hAnsi="Times New Roman" w:cs="Times New Roman"/>
+          <w:b/>
+          <w:bCs/>
+          <w:noProof/>
+          <w:sz w:val="24"/>
+          <w:szCs w:val="24"/>
+          <w:lang w:val="en-US"/>
+        </w:rPr>
+        <w:t>J</w:t>
+      </w:r>
+      <w:r>
+        <w:rPr>
+          <w:rFonts w:ascii="Times New Roman" w:hAnsi="Times New Roman" w:cs="Times New Roman"/>
+          <w:noProof/>
+          <w:sz w:val="24"/>
+          <w:szCs w:val="24"/>
+          <w:lang w:val="en-US"/>
+        </w:rPr>
+        <w:t>udgers</w:t>
+      </w:r>
+      <w:r>
+        <w:rPr>
+          <w:rFonts w:ascii="Times New Roman" w:hAnsi="Times New Roman" w:cs="Times New Roman"/>
+          <w:b/>
+          <w:bCs/>
+          <w:noProof/>
+          <w:sz w:val="24"/>
+          <w:szCs w:val="24"/>
+          <w:lang w:val="en-US"/>
+        </w:rPr>
+        <w:t xml:space="preserve"> </w:t>
+      </w:r>
+      <w:r>
+        <w:rPr>
+          <w:rFonts w:ascii="Times New Roman" w:hAnsi="Times New Roman" w:cs="Times New Roman"/>
+          <w:noProof/>
+          <w:sz w:val="24"/>
+          <w:szCs w:val="24"/>
+          <w:lang w:val="en-US"/>
+        </w:rPr>
+        <w:t xml:space="preserve">– organizovan i pripremljen, </w:t>
+      </w:r>
+      <w:r>
+        <w:rPr>
+          <w:rFonts w:ascii="Times New Roman" w:hAnsi="Times New Roman" w:cs="Times New Roman"/>
+          <w:b/>
+          <w:bCs/>
+          <w:noProof/>
+          <w:sz w:val="24"/>
+          <w:szCs w:val="24"/>
+          <w:lang w:val="en-US"/>
+        </w:rPr>
+        <w:t>P</w:t>
+      </w:r>
+      <w:r>
+        <w:rPr>
+          <w:rFonts w:ascii="Times New Roman" w:hAnsi="Times New Roman" w:cs="Times New Roman"/>
+          <w:noProof/>
+          <w:sz w:val="24"/>
+          <w:szCs w:val="24"/>
+          <w:lang w:val="en-US"/>
+        </w:rPr>
+        <w:t>erceivers</w:t>
+      </w:r>
+      <w:r>
+        <w:rPr>
+          <w:rFonts w:ascii="Times New Roman" w:hAnsi="Times New Roman" w:cs="Times New Roman"/>
+          <w:b/>
+          <w:bCs/>
+          <w:noProof/>
+          <w:sz w:val="24"/>
+          <w:szCs w:val="24"/>
+          <w:lang w:val="en-US"/>
+        </w:rPr>
+        <w:t xml:space="preserve"> </w:t>
+      </w:r>
+      <w:r>
+        <w:rPr>
+          <w:rFonts w:ascii="Times New Roman" w:hAnsi="Times New Roman" w:cs="Times New Roman"/>
+          <w:noProof/>
+          <w:sz w:val="24"/>
+          <w:szCs w:val="24"/>
+          <w:lang w:val="en-US"/>
+        </w:rPr>
+        <w:t>– drži sve opcije otvorene</w:t>
+      </w:r>
+      <w:r>
+        <w:rPr>
+          <w:rFonts w:ascii="Times New Roman" w:hAnsi="Times New Roman" w:cs="Times New Roman"/>
+          <w:noProof/>
+          <w:sz w:val="24"/>
+          <w:szCs w:val="24"/>
+          <w:lang w:val="en-US"/>
+        </w:rPr>
+        <w:t>)</w:t>
       </w:r>
     </w:p>
     <w:p>
@@ -1651,7 +2106,7 @@
           <w:sz w:val="24"/>
           <w:szCs w:val="24"/>
         </w:rPr>
-        <w:t xml:space="preserve">Ulazi za ‘Food deo aplikacije </w:t>
+        <w:t xml:space="preserve">Očekivani izlaz za ‘Love’ deo aplikacije </w:t>
       </w:r>
       <w:r>
         <w:rPr>
@@ -1683,7 +2138,42 @@
           <w:sz w:val="24"/>
           <w:szCs w:val="24"/>
         </w:rPr>
-        <w:t>Muzika ( Narodna / Tamburaši / Pop / Rok / Džez / Klasična / Bez muzike )</w:t>
+        <w:t>Osnovni podaci o izabranoj osobi</w:t>
+      </w:r>
+    </w:p>
+    <w:p>
+      <w:pPr>
+        <w:ind w:left="360"/>
+        <w:rPr>
+          <w:rFonts w:ascii="Times New Roman" w:hAnsi="Times New Roman" w:cs="Times New Roman"/>
+          <w:sz w:val="24"/>
+          <w:szCs w:val="24"/>
+        </w:rPr>
+      </w:pPr>
+      <w:r>
+        <w:rPr>
+          <w:rFonts w:ascii="Times New Roman" w:hAnsi="Times New Roman" w:cs="Times New Roman"/>
+          <w:sz w:val="24"/>
+          <w:szCs w:val="24"/>
+        </w:rPr>
+        <w:t xml:space="preserve">- </w:t>
+      </w:r>
+      <w:r>
+        <w:rPr>
+          <w:rFonts w:ascii="Times New Roman" w:hAnsi="Times New Roman" w:cs="Times New Roman"/>
+          <w:color w:val="7030A0"/>
+          <w:sz w:val="24"/>
+          <w:szCs w:val="24"/>
+        </w:rPr>
+        <w:t xml:space="preserve">Ulazi za ‘Food deo aplikacije </w:t>
+      </w:r>
+      <w:r>
+        <w:rPr>
+          <w:rFonts w:ascii="Times New Roman" w:hAnsi="Times New Roman" w:cs="Times New Roman"/>
+          <w:sz w:val="24"/>
+          <w:szCs w:val="24"/>
+        </w:rPr>
+        <w:t>-</w:t>
       </w:r>
     </w:p>
     <w:p>
@@ -1707,7 +2197,7 @@
           <w:sz w:val="24"/>
           <w:szCs w:val="24"/>
         </w:rPr>
-        <w:t>Kuhinja ( Domaća / Italijanska / Kineska / Brza hrana / Roštilj / Svejedno )</w:t>
+        <w:t>Muzika ( Narodna / Tamburaši / Pop / Rok / Džez / Klasična / Bez muzike )</w:t>
       </w:r>
     </w:p>
     <w:p>
@@ -1731,7 +2221,7 @@
           <w:sz w:val="24"/>
           <w:szCs w:val="24"/>
         </w:rPr>
-        <w:t>Cena ( Jeftino / Pristupačno / Skupo / Svejedno )</w:t>
+        <w:t>Kuhinja ( Domaća / Italijanska / Kineska / Brza hrana / Roštilj / Svejedno )</w:t>
       </w:r>
     </w:p>
     <w:p>
@@ -1755,34 +2245,7 @@
           <w:sz w:val="24"/>
           <w:szCs w:val="24"/>
         </w:rPr>
-        <w:t>Način</w:t>
-      </w:r>
-      <w:r>
-        <w:rPr>
-          <w:rFonts w:ascii="Times New Roman" w:hAnsi="Times New Roman" w:cs="Times New Roman"/>
-          <w:noProof/>
-          <w:sz w:val="24"/>
-          <w:szCs w:val="24"/>
-        </w:rPr>
-        <w:t xml:space="preserve"> </w:t>
-      </w:r>
-      <w:r>
-        <w:rPr>
-          <w:rFonts w:ascii="Times New Roman" w:hAnsi="Times New Roman" w:cs="Times New Roman"/>
-          <w:noProof/>
-          <w:sz w:val="24"/>
-          <w:szCs w:val="24"/>
-        </w:rPr>
-        <w:t>dolaska</w:t>
-      </w:r>
-      <w:r>
-        <w:rPr>
-          <w:rFonts w:ascii="Times New Roman" w:hAnsi="Times New Roman" w:cs="Times New Roman"/>
-          <w:noProof/>
-          <w:sz w:val="24"/>
-          <w:szCs w:val="24"/>
-        </w:rPr>
-        <w:t xml:space="preserve"> ( Peške / Autom )</w:t>
+        <w:t>Cena ( Jeftino / Pristupačno / Skupo / Svejedno )</w:t>
       </w:r>
     </w:p>
     <w:p>
@@ -1806,43 +2269,34 @@
           <w:sz w:val="24"/>
           <w:szCs w:val="24"/>
         </w:rPr>
-        <w:t xml:space="preserve">Bašta ( </w:t>
-      </w:r>
-      <w:r>
-        <w:rPr>
-          <w:rFonts w:ascii="Times New Roman" w:hAnsi="Times New Roman" w:cs="Times New Roman"/>
-          <w:noProof/>
-          <w:sz w:val="24"/>
-          <w:szCs w:val="24"/>
-        </w:rPr>
-        <w:t>Bitno</w:t>
-      </w:r>
-      <w:r>
-        <w:rPr>
-          <w:rFonts w:ascii="Times New Roman" w:hAnsi="Times New Roman" w:cs="Times New Roman"/>
-          <w:noProof/>
-          <w:sz w:val="24"/>
-          <w:szCs w:val="24"/>
-        </w:rPr>
-        <w:t xml:space="preserve"> / </w:t>
-      </w:r>
-      <w:r>
-        <w:rPr>
-          <w:rFonts w:ascii="Times New Roman" w:hAnsi="Times New Roman" w:cs="Times New Roman"/>
-          <w:noProof/>
-          <w:sz w:val="24"/>
-          <w:szCs w:val="24"/>
-        </w:rPr>
-        <w:t>Nebitno</w:t>
-      </w:r>
-      <w:r>
-        <w:rPr>
-          <w:rFonts w:ascii="Times New Roman" w:hAnsi="Times New Roman" w:cs="Times New Roman"/>
-          <w:noProof/>
-          <w:sz w:val="24"/>
-          <w:szCs w:val="24"/>
-        </w:rPr>
-        <w:t xml:space="preserve"> / Svejedno )</w:t>
+        <w:t>Način</w:t>
+      </w:r>
+      <w:r>
+        <w:rPr>
+          <w:rFonts w:ascii="Times New Roman" w:hAnsi="Times New Roman" w:cs="Times New Roman"/>
+          <w:noProof/>
+          <w:sz w:val="24"/>
+          <w:szCs w:val="24"/>
+        </w:rPr>
+        <w:t xml:space="preserve"> </w:t>
+      </w:r>
+      <w:r>
+        <w:rPr>
+          <w:rFonts w:ascii="Times New Roman" w:hAnsi="Times New Roman" w:cs="Times New Roman"/>
+          <w:noProof/>
+          <w:sz w:val="24"/>
+          <w:szCs w:val="24"/>
+        </w:rPr>
+        <w:t>dolaska</w:t>
+      </w:r>
+      <w:r>
+        <w:rPr>
+          <w:rFonts w:ascii="Times New Roman" w:hAnsi="Times New Roman" w:cs="Times New Roman"/>
+          <w:noProof/>
+          <w:sz w:val="24"/>
+          <w:szCs w:val="24"/>
+        </w:rPr>
+        <w:t xml:space="preserve"> ( Peške / Autom )</w:t>
       </w:r>
     </w:p>
     <w:p>
@@ -1866,51 +2320,43 @@
           <w:sz w:val="24"/>
           <w:szCs w:val="24"/>
         </w:rPr>
-        <w:t>Datum i v</w:t>
-      </w:r>
-      <w:r>
-        <w:rPr>
-          <w:rFonts w:ascii="Times New Roman" w:hAnsi="Times New Roman" w:cs="Times New Roman"/>
-          <w:noProof/>
-          <w:sz w:val="24"/>
-          <w:szCs w:val="24"/>
-        </w:rPr>
-        <w:t xml:space="preserve">reme sastanka </w:t>
-      </w:r>
-    </w:p>
-    <w:p>
-      <w:pPr>
-        <w:ind w:left="360"/>
-        <w:rPr>
-          <w:rFonts w:ascii="Times New Roman" w:hAnsi="Times New Roman" w:cs="Times New Roman"/>
-          <w:sz w:val="24"/>
-          <w:szCs w:val="24"/>
-        </w:rPr>
-      </w:pPr>
-      <w:r>
-        <w:rPr>
-          <w:rFonts w:ascii="Times New Roman" w:hAnsi="Times New Roman" w:cs="Times New Roman"/>
-          <w:sz w:val="24"/>
-          <w:szCs w:val="24"/>
-        </w:rPr>
-        <w:t xml:space="preserve">- </w:t>
-      </w:r>
-      <w:r>
-        <w:rPr>
-          <w:rFonts w:ascii="Times New Roman" w:hAnsi="Times New Roman" w:cs="Times New Roman"/>
-          <w:color w:val="7030A0"/>
-          <w:sz w:val="24"/>
-          <w:szCs w:val="24"/>
-        </w:rPr>
-        <w:t xml:space="preserve">Očekivani izlaz za ‘Food’ deo aplikacije </w:t>
-      </w:r>
-      <w:r>
-        <w:rPr>
-          <w:rFonts w:ascii="Times New Roman" w:hAnsi="Times New Roman" w:cs="Times New Roman"/>
-          <w:sz w:val="24"/>
-          <w:szCs w:val="24"/>
-        </w:rPr>
-        <w:t>-</w:t>
+        <w:t xml:space="preserve">Bašta ( </w:t>
+      </w:r>
+      <w:r>
+        <w:rPr>
+          <w:rFonts w:ascii="Times New Roman" w:hAnsi="Times New Roman" w:cs="Times New Roman"/>
+          <w:noProof/>
+          <w:sz w:val="24"/>
+          <w:szCs w:val="24"/>
+        </w:rPr>
+        <w:t>Bitno</w:t>
+      </w:r>
+      <w:r>
+        <w:rPr>
+          <w:rFonts w:ascii="Times New Roman" w:hAnsi="Times New Roman" w:cs="Times New Roman"/>
+          <w:noProof/>
+          <w:sz w:val="24"/>
+          <w:szCs w:val="24"/>
+        </w:rPr>
+        <w:t xml:space="preserve"> / </w:t>
+      </w:r>
+      <w:r>
+        <w:rPr>
+          <w:rFonts w:ascii="Times New Roman" w:hAnsi="Times New Roman" w:cs="Times New Roman"/>
+          <w:noProof/>
+          <w:sz w:val="24"/>
+          <w:szCs w:val="24"/>
+        </w:rPr>
+        <w:t>Nebitno</w:t>
+      </w:r>
+      <w:r>
+        <w:rPr>
+          <w:rFonts w:ascii="Times New Roman" w:hAnsi="Times New Roman" w:cs="Times New Roman"/>
+          <w:noProof/>
+          <w:sz w:val="24"/>
+          <w:szCs w:val="24"/>
+        </w:rPr>
+        <w:t xml:space="preserve"> / Svejedno )</w:t>
       </w:r>
     </w:p>
     <w:p>
@@ -1934,24 +2380,35 @@
           <w:sz w:val="24"/>
           <w:szCs w:val="24"/>
         </w:rPr>
-        <w:t>Osnovni podaci o preporučenom restoranu</w:t>
-      </w:r>
-    </w:p>
-    <w:p>
-      <w:pPr>
-        <w:rPr>
-          <w:rFonts w:ascii="Times New Roman" w:hAnsi="Times New Roman" w:cs="Times New Roman"/>
-          <w:sz w:val="24"/>
-          <w:szCs w:val="24"/>
-        </w:rPr>
-      </w:pPr>
-      <w:r>
-        <w:rPr>
-          <w:rFonts w:ascii="Times New Roman" w:hAnsi="Times New Roman" w:cs="Times New Roman"/>
-          <w:sz w:val="24"/>
-          <w:szCs w:val="24"/>
-        </w:rPr>
-        <w:t xml:space="preserve">     - </w:t>
+        <w:t>Datum i v</w:t>
+      </w:r>
+      <w:r>
+        <w:rPr>
+          <w:rFonts w:ascii="Times New Roman" w:hAnsi="Times New Roman" w:cs="Times New Roman"/>
+          <w:noProof/>
+          <w:sz w:val="24"/>
+          <w:szCs w:val="24"/>
+        </w:rPr>
+        <w:t xml:space="preserve">reme sastanka </w:t>
+      </w:r>
+    </w:p>
+    <w:p>
+      <w:pPr>
+        <w:ind w:left="360"/>
+        <w:rPr>
+          <w:rFonts w:ascii="Times New Roman" w:hAnsi="Times New Roman" w:cs="Times New Roman"/>
+          <w:sz w:val="24"/>
+          <w:szCs w:val="24"/>
+        </w:rPr>
+      </w:pPr>
+      <w:r>
+        <w:rPr>
+          <w:rFonts w:ascii="Times New Roman" w:hAnsi="Times New Roman" w:cs="Times New Roman"/>
+          <w:sz w:val="24"/>
+          <w:szCs w:val="24"/>
+        </w:rPr>
+        <w:lastRenderedPageBreak/>
+        <w:t xml:space="preserve">- </w:t>
       </w:r>
       <w:r>
         <w:rPr>
@@ -1960,15 +2417,15 @@
           <w:sz w:val="24"/>
           <w:szCs w:val="24"/>
         </w:rPr>
-        <w:t xml:space="preserve">Tehnologije </w:t>
-      </w:r>
-      <w:r>
-        <w:rPr>
-          <w:rFonts w:ascii="Times New Roman" w:hAnsi="Times New Roman" w:cs="Times New Roman"/>
-          <w:sz w:val="24"/>
-          <w:szCs w:val="24"/>
-        </w:rPr>
-        <w:t>–</w:t>
+        <w:t xml:space="preserve">Očekivani izlaz za ‘Food’ deo aplikacije </w:t>
+      </w:r>
+      <w:r>
+        <w:rPr>
+          <w:rFonts w:ascii="Times New Roman" w:hAnsi="Times New Roman" w:cs="Times New Roman"/>
+          <w:sz w:val="24"/>
+          <w:szCs w:val="24"/>
+        </w:rPr>
+        <w:t>-</w:t>
       </w:r>
     </w:p>
     <w:p>
@@ -1992,7 +2449,41 @@
           <w:sz w:val="24"/>
           <w:szCs w:val="24"/>
         </w:rPr>
-        <w:t>Spring Boot</w:t>
+        <w:t>Osnovni podaci o preporučenom restoranu</w:t>
+      </w:r>
+    </w:p>
+    <w:p>
+      <w:pPr>
+        <w:rPr>
+          <w:rFonts w:ascii="Times New Roman" w:hAnsi="Times New Roman" w:cs="Times New Roman"/>
+          <w:sz w:val="24"/>
+          <w:szCs w:val="24"/>
+        </w:rPr>
+      </w:pPr>
+      <w:r>
+        <w:rPr>
+          <w:rFonts w:ascii="Times New Roman" w:hAnsi="Times New Roman" w:cs="Times New Roman"/>
+          <w:sz w:val="24"/>
+          <w:szCs w:val="24"/>
+        </w:rPr>
+        <w:t xml:space="preserve">     - </w:t>
+      </w:r>
+      <w:r>
+        <w:rPr>
+          <w:rFonts w:ascii="Times New Roman" w:hAnsi="Times New Roman" w:cs="Times New Roman"/>
+          <w:color w:val="7030A0"/>
+          <w:sz w:val="24"/>
+          <w:szCs w:val="24"/>
+        </w:rPr>
+        <w:t xml:space="preserve">Tehnologije </w:t>
+      </w:r>
+      <w:r>
+        <w:rPr>
+          <w:rFonts w:ascii="Times New Roman" w:hAnsi="Times New Roman" w:cs="Times New Roman"/>
+          <w:sz w:val="24"/>
+          <w:szCs w:val="24"/>
+        </w:rPr>
+        <w:t>–</w:t>
       </w:r>
     </w:p>
     <w:p>
@@ -2016,7 +2507,7 @@
           <w:sz w:val="24"/>
           <w:szCs w:val="24"/>
         </w:rPr>
-        <w:t>Angular</w:t>
+        <w:t>Spring Boot</w:t>
       </w:r>
     </w:p>
     <w:p>
@@ -2040,7 +2531,7 @@
           <w:sz w:val="24"/>
           <w:szCs w:val="24"/>
         </w:rPr>
-        <w:t>MySQL</w:t>
+        <w:t>Angular</w:t>
       </w:r>
     </w:p>
     <w:p>
@@ -2064,51 +2555,7 @@
           <w:sz w:val="24"/>
           <w:szCs w:val="24"/>
         </w:rPr>
-        <w:lastRenderedPageBreak/>
-        <w:t>Drools</w:t>
-      </w:r>
-    </w:p>
-    <w:p>
-      <w:pPr>
-        <w:rPr>
-          <w:rFonts w:ascii="Times New Roman" w:hAnsi="Times New Roman" w:cs="Times New Roman"/>
-          <w:sz w:val="24"/>
-          <w:szCs w:val="24"/>
-        </w:rPr>
-      </w:pPr>
-      <w:r>
-        <w:rPr>
-          <w:rFonts w:ascii="Times New Roman" w:hAnsi="Times New Roman" w:cs="Times New Roman"/>
-          <w:sz w:val="24"/>
-          <w:szCs w:val="24"/>
-        </w:rPr>
-        <w:t xml:space="preserve">  - </w:t>
-      </w:r>
-      <w:r>
-        <w:rPr>
-          <w:rFonts w:ascii="Times New Roman" w:hAnsi="Times New Roman" w:cs="Times New Roman"/>
-          <w:color w:val="7030A0"/>
-          <w:sz w:val="24"/>
-          <w:szCs w:val="24"/>
-        </w:rPr>
-        <w:t xml:space="preserve">Karakteristike korisnika </w:t>
-      </w:r>
-      <w:r>
-        <w:rPr>
-          <w:rFonts w:ascii="Times New Roman" w:hAnsi="Times New Roman" w:cs="Times New Roman"/>
-          <w:color w:val="7030A0"/>
-          <w:sz w:val="24"/>
-          <w:szCs w:val="24"/>
-        </w:rPr>
-        <w:t xml:space="preserve">(model) </w:t>
-      </w:r>
-      <w:r>
-        <w:rPr>
-          <w:rFonts w:ascii="Times New Roman" w:hAnsi="Times New Roman" w:cs="Times New Roman"/>
-          <w:sz w:val="24"/>
-          <w:szCs w:val="24"/>
-        </w:rPr>
-        <w:t>–</w:t>
+        <w:t>MySQL</w:t>
       </w:r>
     </w:p>
     <w:p>
@@ -2132,7 +2579,50 @@
           <w:sz w:val="24"/>
           <w:szCs w:val="24"/>
         </w:rPr>
-        <w:t>Id</w:t>
+        <w:t>Drools</w:t>
+      </w:r>
+    </w:p>
+    <w:p>
+      <w:pPr>
+        <w:rPr>
+          <w:rFonts w:ascii="Times New Roman" w:hAnsi="Times New Roman" w:cs="Times New Roman"/>
+          <w:sz w:val="24"/>
+          <w:szCs w:val="24"/>
+        </w:rPr>
+      </w:pPr>
+      <w:r>
+        <w:rPr>
+          <w:rFonts w:ascii="Times New Roman" w:hAnsi="Times New Roman" w:cs="Times New Roman"/>
+          <w:sz w:val="24"/>
+          <w:szCs w:val="24"/>
+        </w:rPr>
+        <w:t xml:space="preserve">  - </w:t>
+      </w:r>
+      <w:r>
+        <w:rPr>
+          <w:rFonts w:ascii="Times New Roman" w:hAnsi="Times New Roman" w:cs="Times New Roman"/>
+          <w:color w:val="7030A0"/>
+          <w:sz w:val="24"/>
+          <w:szCs w:val="24"/>
+        </w:rPr>
+        <w:t xml:space="preserve">Karakteristike korisnika </w:t>
+      </w:r>
+      <w:r>
+        <w:rPr>
+          <w:rFonts w:ascii="Times New Roman" w:hAnsi="Times New Roman" w:cs="Times New Roman"/>
+          <w:color w:val="7030A0"/>
+          <w:sz w:val="24"/>
+          <w:szCs w:val="24"/>
+        </w:rPr>
+        <w:t xml:space="preserve">(model) </w:t>
+      </w:r>
+      <w:r>
+        <w:rPr>
+          <w:rFonts w:ascii="Times New Roman" w:hAnsi="Times New Roman" w:cs="Times New Roman"/>
+          <w:sz w:val="24"/>
+          <w:szCs w:val="24"/>
+        </w:rPr>
+        <w:t>–</w:t>
       </w:r>
     </w:p>
     <w:p>
@@ -2156,7 +2646,7 @@
           <w:sz w:val="24"/>
           <w:szCs w:val="24"/>
         </w:rPr>
-        <w:t>Ime</w:t>
+        <w:t>Id</w:t>
       </w:r>
     </w:p>
     <w:p>
@@ -2180,7 +2670,7 @@
           <w:sz w:val="24"/>
           <w:szCs w:val="24"/>
         </w:rPr>
-        <w:t>Prezime</w:t>
+        <w:t>Ime</w:t>
       </w:r>
     </w:p>
     <w:p>
@@ -2204,7 +2694,7 @@
           <w:sz w:val="24"/>
           <w:szCs w:val="24"/>
         </w:rPr>
-        <w:t>E-mail adresa</w:t>
+        <w:t>Prezime</w:t>
       </w:r>
     </w:p>
     <w:p>
@@ -2228,7 +2718,7 @@
           <w:sz w:val="24"/>
           <w:szCs w:val="24"/>
         </w:rPr>
-        <w:t>Lozinka</w:t>
+        <w:t>E-mail adresa</w:t>
       </w:r>
     </w:p>
     <w:p>
@@ -2252,25 +2742,7 @@
           <w:sz w:val="24"/>
           <w:szCs w:val="24"/>
         </w:rPr>
-        <w:t>Pol ( M / F</w:t>
-      </w:r>
-      <w:r>
-        <w:rPr>
-          <w:rFonts w:ascii="Times New Roman" w:hAnsi="Times New Roman" w:cs="Times New Roman"/>
-          <w:noProof/>
-          <w:sz w:val="24"/>
-          <w:szCs w:val="24"/>
-        </w:rPr>
-        <w:t xml:space="preserve"> </w:t>
-      </w:r>
-      <w:r>
-        <w:rPr>
-          <w:rFonts w:ascii="Times New Roman" w:hAnsi="Times New Roman" w:cs="Times New Roman"/>
-          <w:noProof/>
-          <w:sz w:val="24"/>
-          <w:szCs w:val="24"/>
-        </w:rPr>
-        <w:t>)</w:t>
+        <w:t>Lozinka</w:t>
       </w:r>
     </w:p>
     <w:p>
@@ -2294,43 +2766,25 @@
           <w:sz w:val="24"/>
           <w:szCs w:val="24"/>
         </w:rPr>
-        <w:t>Godine ( Age_18_2</w:t>
-      </w:r>
-      <w:r>
-        <w:rPr>
-          <w:rFonts w:ascii="Times New Roman" w:hAnsi="Times New Roman" w:cs="Times New Roman"/>
-          <w:noProof/>
-          <w:sz w:val="24"/>
-          <w:szCs w:val="24"/>
-        </w:rPr>
-        <w:t>0, Age_20_25</w:t>
-      </w:r>
-      <w:r>
-        <w:rPr>
-          <w:rFonts w:ascii="Times New Roman" w:hAnsi="Times New Roman" w:cs="Times New Roman"/>
-          <w:noProof/>
-          <w:sz w:val="24"/>
-          <w:szCs w:val="24"/>
-        </w:rPr>
-        <w:t>, Age_25_30</w:t>
-      </w:r>
-      <w:r>
-        <w:rPr>
-          <w:rFonts w:ascii="Times New Roman" w:hAnsi="Times New Roman" w:cs="Times New Roman"/>
-          <w:noProof/>
-          <w:sz w:val="24"/>
-          <w:szCs w:val="24"/>
-        </w:rPr>
-        <w:t>,</w:t>
-      </w:r>
-      <w:r>
-        <w:rPr>
-          <w:rFonts w:ascii="Times New Roman" w:hAnsi="Times New Roman" w:cs="Times New Roman"/>
-          <w:noProof/>
-          <w:sz w:val="24"/>
-          <w:szCs w:val="24"/>
-        </w:rPr>
-        <w:t xml:space="preserve"> … , Age_45_+ )</w:t>
+        <w:t>Pol ( M / F</w:t>
+      </w:r>
+      <w:r>
+        <w:rPr>
+          <w:rFonts w:ascii="Times New Roman" w:hAnsi="Times New Roman" w:cs="Times New Roman"/>
+          <w:noProof/>
+          <w:sz w:val="24"/>
+          <w:szCs w:val="24"/>
+        </w:rPr>
+        <w:t xml:space="preserve"> </w:t>
+      </w:r>
+      <w:r>
+        <w:rPr>
+          <w:rFonts w:ascii="Times New Roman" w:hAnsi="Times New Roman" w:cs="Times New Roman"/>
+          <w:noProof/>
+          <w:sz w:val="24"/>
+          <w:szCs w:val="24"/>
+        </w:rPr>
+        <w:t>)</w:t>
       </w:r>
     </w:p>
     <w:p>
@@ -2354,7 +2808,17 @@
           <w:sz w:val="24"/>
           <w:szCs w:val="24"/>
         </w:rPr>
-        <w:t>Seksualna orijentacija ( Straight, Homosexual, Bisexual )</w:t>
+        <w:t>Datum ro</w:t>
+      </w:r>
+      <w:r>
+        <w:rPr>
+          <w:rFonts w:ascii="Times New Roman" w:hAnsi="Times New Roman" w:cs="Times New Roman"/>
+          <w:noProof/>
+          <w:sz w:val="24"/>
+          <w:szCs w:val="24"/>
+          <w:lang w:val="en-US"/>
+        </w:rPr>
+        <w:t>đenja</w:t>
       </w:r>
     </w:p>
     <w:p>
@@ -2374,26 +2838,11 @@
       <w:r>
         <w:rPr>
           <w:rFonts w:ascii="Times New Roman" w:hAnsi="Times New Roman" w:cs="Times New Roman"/>
-          <w:sz w:val="24"/>
-          <w:szCs w:val="24"/>
-        </w:rPr>
-        <w:t>Prihod ( Income_None, Income</w:t>
-      </w:r>
-      <w:r>
-        <w:rPr>
-          <w:rFonts w:ascii="Times New Roman" w:hAnsi="Times New Roman" w:cs="Times New Roman"/>
-          <w:sz w:val="24"/>
-          <w:szCs w:val="24"/>
-        </w:rPr>
-        <w:t>_0</w:t>
-      </w:r>
-      <w:r>
-        <w:rPr>
-          <w:rFonts w:ascii="Times New Roman" w:hAnsi="Times New Roman" w:cs="Times New Roman"/>
-          <w:sz w:val="24"/>
-          <w:szCs w:val="24"/>
-        </w:rPr>
-        <w:t>_500, Income_500_1000 … , Income_2000_+)</w:t>
+          <w:noProof/>
+          <w:sz w:val="24"/>
+          <w:szCs w:val="24"/>
+        </w:rPr>
+        <w:t>Seksualna orijentacija ( Straight, Homosexual, Bisexual )</w:t>
       </w:r>
     </w:p>
     <w:p>
@@ -2416,7 +2865,23 @@
           <w:sz w:val="24"/>
           <w:szCs w:val="24"/>
         </w:rPr>
-        <w:t>Obrazovanje ( High_School / BSc / PHD )</w:t>
+        <w:t>Prihod ( Income_None, Income</w:t>
+      </w:r>
+      <w:r>
+        <w:rPr>
+          <w:rFonts w:ascii="Times New Roman" w:hAnsi="Times New Roman" w:cs="Times New Roman"/>
+          <w:sz w:val="24"/>
+          <w:szCs w:val="24"/>
+        </w:rPr>
+        <w:t>_0</w:t>
+      </w:r>
+      <w:r>
+        <w:rPr>
+          <w:rFonts w:ascii="Times New Roman" w:hAnsi="Times New Roman" w:cs="Times New Roman"/>
+          <w:sz w:val="24"/>
+          <w:szCs w:val="24"/>
+        </w:rPr>
+        <w:t>_500, Income_500_1000 … , Income_2000_+)</w:t>
       </w:r>
     </w:p>
     <w:p>
@@ -2436,11 +2901,10 @@
       <w:r>
         <w:rPr>
           <w:rFonts w:ascii="Times New Roman" w:hAnsi="Times New Roman" w:cs="Times New Roman"/>
-          <w:noProof/>
-          <w:sz w:val="24"/>
-          <w:szCs w:val="24"/>
-        </w:rPr>
-        <w:t>Konzumacija cigareta ( True / False )</w:t>
+          <w:sz w:val="24"/>
+          <w:szCs w:val="24"/>
+        </w:rPr>
+        <w:t>Obrazovanje ( High_School / BSc / PHD )</w:t>
       </w:r>
     </w:p>
     <w:p>
@@ -2464,7 +2928,7 @@
           <w:sz w:val="24"/>
           <w:szCs w:val="24"/>
         </w:rPr>
-        <w:t>Konzumacija alkohola ( True / False )</w:t>
+        <w:t>Konzumacija cigareta ( True / False )</w:t>
       </w:r>
     </w:p>
     <w:p>
@@ -2488,7 +2952,7 @@
           <w:sz w:val="24"/>
           <w:szCs w:val="24"/>
         </w:rPr>
-        <w:t>Važnost religije ( Very_important / Important / Not_important )</w:t>
+        <w:t>Konzumacija alkohola ( True / False )</w:t>
       </w:r>
     </w:p>
     <w:p>
@@ -2512,7 +2976,7 @@
           <w:sz w:val="24"/>
           <w:szCs w:val="24"/>
         </w:rPr>
-        <w:t>Deca / Želja za decom (Has_children / Want_children /Doesnt_want_children)</w:t>
+        <w:t>Važnost religije ( Very_important / Important / Not_important )</w:t>
       </w:r>
     </w:p>
     <w:p>
@@ -2536,20 +3000,370 @@
           <w:sz w:val="24"/>
           <w:szCs w:val="24"/>
         </w:rPr>
+        <w:t>Deca / Želja za decom (Has_children / Want_children /Doesnt_want_children)</w:t>
+      </w:r>
+    </w:p>
+    <w:p>
+      <w:pPr>
+        <w:pStyle w:val="ListParagraph"/>
+        <w:numPr>
+          <w:ilvl w:val="1"/>
+          <w:numId w:val="2"/>
+        </w:numPr>
+        <w:rPr>
+          <w:rFonts w:ascii="Times New Roman" w:hAnsi="Times New Roman" w:cs="Times New Roman"/>
+          <w:noProof/>
+          <w:sz w:val="24"/>
+          <w:szCs w:val="24"/>
+        </w:rPr>
+      </w:pPr>
+      <w:r>
+        <w:rPr>
+          <w:rFonts w:ascii="Times New Roman" w:hAnsi="Times New Roman" w:cs="Times New Roman"/>
+          <w:noProof/>
+          <w:sz w:val="24"/>
+          <w:szCs w:val="24"/>
+        </w:rPr>
         <w:t>Željen status veze ( Friendship / Long_term / Short_term / Marriage )</w:t>
       </w:r>
     </w:p>
     <w:p>
       <w:pPr>
         <w:pStyle w:val="ListParagraph"/>
-        <w:ind w:left="1440"/>
-        <w:rPr>
-          <w:rFonts w:ascii="Times New Roman" w:hAnsi="Times New Roman" w:cs="Times New Roman"/>
-          <w:noProof/>
-          <w:sz w:val="24"/>
-          <w:szCs w:val="24"/>
-        </w:rPr>
-      </w:pPr>
+        <w:numPr>
+          <w:ilvl w:val="1"/>
+          <w:numId w:val="2"/>
+        </w:numPr>
+        <w:rPr>
+          <w:rFonts w:ascii="Times New Roman" w:hAnsi="Times New Roman" w:cs="Times New Roman"/>
+          <w:noProof/>
+          <w:sz w:val="24"/>
+          <w:szCs w:val="24"/>
+        </w:rPr>
+      </w:pPr>
+      <w:r>
+        <w:rPr>
+          <w:rFonts w:ascii="Times New Roman" w:hAnsi="Times New Roman" w:cs="Times New Roman"/>
+          <w:noProof/>
+          <w:sz w:val="24"/>
+          <w:szCs w:val="24"/>
+        </w:rPr>
+        <w:t>Tip li</w:t>
+      </w:r>
+      <w:r>
+        <w:rPr>
+          <w:rFonts w:ascii="Times New Roman" w:hAnsi="Times New Roman" w:cs="Times New Roman"/>
+          <w:noProof/>
+          <w:sz w:val="24"/>
+          <w:szCs w:val="24"/>
+          <w:lang w:val="en-US"/>
+        </w:rPr>
+        <w:t>čnosti (</w:t>
+      </w:r>
+      <w:r>
+        <w:rPr>
+          <w:rFonts w:ascii="Times New Roman" w:hAnsi="Times New Roman" w:cs="Times New Roman"/>
+          <w:b/>
+          <w:bCs/>
+          <w:noProof/>
+          <w:sz w:val="24"/>
+          <w:szCs w:val="24"/>
+          <w:lang w:val="en-US"/>
+        </w:rPr>
+        <w:t>E</w:t>
+      </w:r>
+      <w:r>
+        <w:rPr>
+          <w:rFonts w:ascii="Times New Roman" w:hAnsi="Times New Roman" w:cs="Times New Roman"/>
+          <w:noProof/>
+          <w:sz w:val="24"/>
+          <w:szCs w:val="24"/>
+          <w:lang w:val="en-US"/>
+        </w:rPr>
+        <w:t>xtroverted</w:t>
+      </w:r>
+      <w:r>
+        <w:rPr>
+          <w:rFonts w:ascii="Times New Roman" w:hAnsi="Times New Roman" w:cs="Times New Roman"/>
+          <w:b/>
+          <w:bCs/>
+          <w:noProof/>
+          <w:sz w:val="24"/>
+          <w:szCs w:val="24"/>
+          <w:lang w:val="en-US"/>
+        </w:rPr>
+        <w:t xml:space="preserve"> </w:t>
+      </w:r>
+      <w:r>
+        <w:rPr>
+          <w:rFonts w:ascii="Times New Roman" w:hAnsi="Times New Roman" w:cs="Times New Roman"/>
+          <w:noProof/>
+          <w:sz w:val="24"/>
+          <w:szCs w:val="24"/>
+          <w:lang w:val="en-US"/>
+        </w:rPr>
+        <w:t>ili</w:t>
+      </w:r>
+      <w:r>
+        <w:rPr>
+          <w:rFonts w:ascii="Times New Roman" w:hAnsi="Times New Roman" w:cs="Times New Roman"/>
+          <w:noProof/>
+          <w:sz w:val="24"/>
+          <w:szCs w:val="24"/>
+          <w:lang w:val="en-US"/>
+        </w:rPr>
+        <w:t xml:space="preserve"> </w:t>
+      </w:r>
+      <w:r>
+        <w:rPr>
+          <w:rFonts w:ascii="Times New Roman" w:hAnsi="Times New Roman" w:cs="Times New Roman"/>
+          <w:b/>
+          <w:bCs/>
+          <w:noProof/>
+          <w:sz w:val="24"/>
+          <w:szCs w:val="24"/>
+          <w:lang w:val="en-US"/>
+        </w:rPr>
+        <w:t>I</w:t>
+      </w:r>
+      <w:r>
+        <w:rPr>
+          <w:rFonts w:ascii="Times New Roman" w:hAnsi="Times New Roman" w:cs="Times New Roman"/>
+          <w:noProof/>
+          <w:sz w:val="24"/>
+          <w:szCs w:val="24"/>
+          <w:lang w:val="en-US"/>
+        </w:rPr>
+        <w:t xml:space="preserve">ntroverted, </w:t>
+      </w:r>
+      <w:r>
+        <w:rPr>
+          <w:rFonts w:ascii="Times New Roman" w:hAnsi="Times New Roman" w:cs="Times New Roman"/>
+          <w:b/>
+          <w:bCs/>
+          <w:noProof/>
+          <w:sz w:val="24"/>
+          <w:szCs w:val="24"/>
+          <w:lang w:val="en-US"/>
+        </w:rPr>
+        <w:t>S</w:t>
+      </w:r>
+      <w:r>
+        <w:rPr>
+          <w:rFonts w:ascii="Times New Roman" w:hAnsi="Times New Roman" w:cs="Times New Roman"/>
+          <w:noProof/>
+          <w:sz w:val="24"/>
+          <w:szCs w:val="24"/>
+          <w:lang w:val="en-US"/>
+        </w:rPr>
+        <w:t>ensors</w:t>
+      </w:r>
+      <w:r>
+        <w:rPr>
+          <w:rFonts w:ascii="Times New Roman" w:hAnsi="Times New Roman" w:cs="Times New Roman"/>
+          <w:b/>
+          <w:bCs/>
+          <w:noProof/>
+          <w:sz w:val="24"/>
+          <w:szCs w:val="24"/>
+          <w:lang w:val="en-US"/>
+        </w:rPr>
+        <w:t xml:space="preserve"> </w:t>
+      </w:r>
+      <w:r>
+        <w:rPr>
+          <w:rFonts w:ascii="Times New Roman" w:hAnsi="Times New Roman" w:cs="Times New Roman"/>
+          <w:noProof/>
+          <w:sz w:val="24"/>
+          <w:szCs w:val="24"/>
+          <w:lang w:val="en-US"/>
+        </w:rPr>
+        <w:t xml:space="preserve"> ili </w:t>
+      </w:r>
+      <w:r>
+        <w:rPr>
+          <w:rFonts w:ascii="Times New Roman" w:hAnsi="Times New Roman" w:cs="Times New Roman"/>
+          <w:noProof/>
+          <w:sz w:val="24"/>
+          <w:szCs w:val="24"/>
+          <w:lang w:val="en-US"/>
+        </w:rPr>
+        <w:t>I</w:t>
+      </w:r>
+      <w:r>
+        <w:rPr>
+          <w:rFonts w:ascii="Times New Roman" w:hAnsi="Times New Roman" w:cs="Times New Roman"/>
+          <w:b/>
+          <w:bCs/>
+          <w:noProof/>
+          <w:sz w:val="24"/>
+          <w:szCs w:val="24"/>
+          <w:lang w:val="en-US"/>
+        </w:rPr>
+        <w:t>N</w:t>
+      </w:r>
+      <w:r>
+        <w:rPr>
+          <w:rFonts w:ascii="Times New Roman" w:hAnsi="Times New Roman" w:cs="Times New Roman"/>
+          <w:noProof/>
+          <w:sz w:val="24"/>
+          <w:szCs w:val="24"/>
+          <w:lang w:val="en-US"/>
+        </w:rPr>
+        <w:t xml:space="preserve">tuitives, </w:t>
+      </w:r>
+      <w:r>
+        <w:rPr>
+          <w:rFonts w:ascii="Times New Roman" w:hAnsi="Times New Roman" w:cs="Times New Roman"/>
+          <w:b/>
+          <w:bCs/>
+          <w:noProof/>
+          <w:sz w:val="24"/>
+          <w:szCs w:val="24"/>
+          <w:lang w:val="en-US"/>
+        </w:rPr>
+        <w:t>T</w:t>
+      </w:r>
+      <w:r>
+        <w:rPr>
+          <w:rFonts w:ascii="Times New Roman" w:hAnsi="Times New Roman" w:cs="Times New Roman"/>
+          <w:noProof/>
+          <w:sz w:val="24"/>
+          <w:szCs w:val="24"/>
+          <w:lang w:val="en-US"/>
+        </w:rPr>
+        <w:t>hinkers</w:t>
+      </w:r>
+      <w:r>
+        <w:rPr>
+          <w:rFonts w:ascii="Times New Roman" w:hAnsi="Times New Roman" w:cs="Times New Roman"/>
+          <w:noProof/>
+          <w:sz w:val="24"/>
+          <w:szCs w:val="24"/>
+          <w:lang w:val="en-US"/>
+        </w:rPr>
+        <w:t xml:space="preserve"> ili </w:t>
+      </w:r>
+      <w:r>
+        <w:rPr>
+          <w:rFonts w:ascii="Times New Roman" w:hAnsi="Times New Roman" w:cs="Times New Roman"/>
+          <w:b/>
+          <w:bCs/>
+          <w:noProof/>
+          <w:sz w:val="24"/>
+          <w:szCs w:val="24"/>
+          <w:lang w:val="en-US"/>
+        </w:rPr>
+        <w:t>F</w:t>
+      </w:r>
+      <w:r>
+        <w:rPr>
+          <w:rFonts w:ascii="Times New Roman" w:hAnsi="Times New Roman" w:cs="Times New Roman"/>
+          <w:noProof/>
+          <w:sz w:val="24"/>
+          <w:szCs w:val="24"/>
+          <w:lang w:val="en-US"/>
+        </w:rPr>
+        <w:t>eelers</w:t>
+      </w:r>
+      <w:r>
+        <w:rPr>
+          <w:rFonts w:ascii="Times New Roman" w:hAnsi="Times New Roman" w:cs="Times New Roman"/>
+          <w:b/>
+          <w:bCs/>
+          <w:noProof/>
+          <w:sz w:val="24"/>
+          <w:szCs w:val="24"/>
+          <w:lang w:val="en-US"/>
+        </w:rPr>
+        <w:t xml:space="preserve">, </w:t>
+      </w:r>
+      <w:r>
+        <w:rPr>
+          <w:rFonts w:ascii="Times New Roman" w:hAnsi="Times New Roman" w:cs="Times New Roman"/>
+          <w:b/>
+          <w:bCs/>
+          <w:noProof/>
+          <w:sz w:val="24"/>
+          <w:szCs w:val="24"/>
+          <w:lang w:val="en-US"/>
+        </w:rPr>
+        <w:t>J</w:t>
+      </w:r>
+      <w:r>
+        <w:rPr>
+          <w:rFonts w:ascii="Times New Roman" w:hAnsi="Times New Roman" w:cs="Times New Roman"/>
+          <w:noProof/>
+          <w:sz w:val="24"/>
+          <w:szCs w:val="24"/>
+          <w:lang w:val="en-US"/>
+        </w:rPr>
+        <w:t>udgers</w:t>
+      </w:r>
+      <w:r>
+        <w:rPr>
+          <w:rFonts w:ascii="Times New Roman" w:hAnsi="Times New Roman" w:cs="Times New Roman"/>
+          <w:b/>
+          <w:bCs/>
+          <w:noProof/>
+          <w:sz w:val="24"/>
+          <w:szCs w:val="24"/>
+          <w:lang w:val="en-US"/>
+        </w:rPr>
+        <w:t xml:space="preserve"> </w:t>
+      </w:r>
+      <w:r>
+        <w:rPr>
+          <w:rFonts w:ascii="Times New Roman" w:hAnsi="Times New Roman" w:cs="Times New Roman"/>
+          <w:noProof/>
+          <w:sz w:val="24"/>
+          <w:szCs w:val="24"/>
+          <w:lang w:val="en-US"/>
+        </w:rPr>
+        <w:t>ili</w:t>
+      </w:r>
+      <w:r>
+        <w:rPr>
+          <w:rFonts w:ascii="Times New Roman" w:hAnsi="Times New Roman" w:cs="Times New Roman"/>
+          <w:noProof/>
+          <w:sz w:val="24"/>
+          <w:szCs w:val="24"/>
+          <w:lang w:val="en-US"/>
+        </w:rPr>
+        <w:t xml:space="preserve"> </w:t>
+      </w:r>
+      <w:r>
+        <w:rPr>
+          <w:rFonts w:ascii="Times New Roman" w:hAnsi="Times New Roman" w:cs="Times New Roman"/>
+          <w:b/>
+          <w:bCs/>
+          <w:noProof/>
+          <w:sz w:val="24"/>
+          <w:szCs w:val="24"/>
+          <w:lang w:val="en-US"/>
+        </w:rPr>
+        <w:t>P</w:t>
+      </w:r>
+      <w:r>
+        <w:rPr>
+          <w:rFonts w:ascii="Times New Roman" w:hAnsi="Times New Roman" w:cs="Times New Roman"/>
+          <w:noProof/>
+          <w:sz w:val="24"/>
+          <w:szCs w:val="24"/>
+          <w:lang w:val="en-US"/>
+        </w:rPr>
+        <w:t>erceivers</w:t>
+      </w:r>
+      <w:r>
+        <w:rPr>
+          <w:rFonts w:ascii="Times New Roman" w:hAnsi="Times New Roman" w:cs="Times New Roman"/>
+          <w:noProof/>
+          <w:sz w:val="24"/>
+          <w:szCs w:val="24"/>
+          <w:lang w:val="en-US"/>
+        </w:rPr>
+        <w:t>)</w:t>
+      </w:r>
     </w:p>
     <w:p>
       <w:pPr>
@@ -3197,6 +4011,7 @@
           <w:sz w:val="32"/>
           <w:szCs w:val="32"/>
         </w:rPr>
+        <w:lastRenderedPageBreak/>
         <w:t>Pravila sistema</w:t>
       </w:r>
     </w:p>
@@ -3345,116 +4160,6 @@
           <w:szCs w:val="24"/>
         </w:rPr>
       </w:pPr>
-      <w:r>
-        <w:rPr>
-          <w:rFonts w:ascii="Times New Roman" w:hAnsi="Times New Roman" w:cs="Times New Roman"/>
-          <w:sz w:val="24"/>
-          <w:szCs w:val="24"/>
-        </w:rPr>
-        <w:lastRenderedPageBreak/>
-        <w:t xml:space="preserve">Odmah prilikom registracije za korisnika se poziva prva grupa pravila koja određuje traženi pol na osnovu </w:t>
-      </w:r>
-      <w:r>
-        <w:rPr>
-          <w:rFonts w:ascii="Times New Roman" w:hAnsi="Times New Roman" w:cs="Times New Roman"/>
-          <w:i/>
-          <w:iCs/>
-          <w:sz w:val="24"/>
-          <w:szCs w:val="24"/>
-        </w:rPr>
-        <w:t>pola korisnika</w:t>
-      </w:r>
-      <w:r>
-        <w:rPr>
-          <w:rFonts w:ascii="Times New Roman" w:hAnsi="Times New Roman" w:cs="Times New Roman"/>
-          <w:sz w:val="24"/>
-          <w:szCs w:val="24"/>
-        </w:rPr>
-        <w:t xml:space="preserve"> i njegove </w:t>
-      </w:r>
-      <w:r>
-        <w:rPr>
-          <w:rFonts w:ascii="Times New Roman" w:hAnsi="Times New Roman" w:cs="Times New Roman"/>
-          <w:i/>
-          <w:iCs/>
-          <w:sz w:val="24"/>
-          <w:szCs w:val="24"/>
-        </w:rPr>
-        <w:t>seksualne orijentacije</w:t>
-      </w:r>
-      <w:r>
-        <w:rPr>
-          <w:rFonts w:ascii="Times New Roman" w:hAnsi="Times New Roman" w:cs="Times New Roman"/>
-          <w:sz w:val="24"/>
-          <w:szCs w:val="24"/>
-        </w:rPr>
-        <w:t>.</w:t>
-      </w:r>
-      <w:r>
-        <w:rPr>
-          <w:rFonts w:ascii="Times New Roman" w:hAnsi="Times New Roman" w:cs="Times New Roman"/>
-          <w:sz w:val="24"/>
-          <w:szCs w:val="24"/>
-        </w:rPr>
-        <w:br/>
-        <w:t xml:space="preserve">Ova grupa pravila ima najveći </w:t>
-      </w:r>
-      <w:r>
-        <w:rPr>
-          <w:rFonts w:ascii="Times New Roman" w:hAnsi="Times New Roman" w:cs="Times New Roman"/>
-          <w:sz w:val="24"/>
-          <w:szCs w:val="24"/>
-        </w:rPr>
-        <w:t>salience</w:t>
-      </w:r>
-      <w:r>
-        <w:rPr>
-          <w:rFonts w:ascii="Times New Roman" w:hAnsi="Times New Roman" w:cs="Times New Roman"/>
-          <w:sz w:val="24"/>
-          <w:szCs w:val="24"/>
-        </w:rPr>
-        <w:t xml:space="preserve"> što </w:t>
-      </w:r>
-      <w:r>
-        <w:rPr>
-          <w:rFonts w:ascii="Times New Roman" w:hAnsi="Times New Roman" w:cs="Times New Roman"/>
-          <w:sz w:val="24"/>
-          <w:szCs w:val="24"/>
-        </w:rPr>
-        <w:t>joj</w:t>
-      </w:r>
-      <w:r>
-        <w:rPr>
-          <w:rFonts w:ascii="Times New Roman" w:hAnsi="Times New Roman" w:cs="Times New Roman"/>
-          <w:sz w:val="24"/>
-          <w:szCs w:val="24"/>
-        </w:rPr>
-        <w:t xml:space="preserve"> omogućava da se sa sigurnošću izvrš</w:t>
-      </w:r>
-      <w:r>
-        <w:rPr>
-          <w:rFonts w:ascii="Times New Roman" w:hAnsi="Times New Roman" w:cs="Times New Roman"/>
-          <w:sz w:val="24"/>
-          <w:szCs w:val="24"/>
-        </w:rPr>
-        <w:t>i</w:t>
-      </w:r>
-      <w:r>
-        <w:rPr>
-          <w:rFonts w:ascii="Times New Roman" w:hAnsi="Times New Roman" w:cs="Times New Roman"/>
-          <w:sz w:val="24"/>
-          <w:szCs w:val="24"/>
-        </w:rPr>
-        <w:t xml:space="preserve"> prva. Takođe, pravila u ovoj grupi su međusobno isključiva (</w:t>
-      </w:r>
-      <w:r>
-        <w:rPr>
-          <w:rFonts w:ascii="Times New Roman" w:hAnsi="Times New Roman" w:cs="Times New Roman"/>
-          <w:sz w:val="24"/>
-          <w:szCs w:val="24"/>
-        </w:rPr>
-        <w:t xml:space="preserve">korisnik može ispunjavati </w:t>
-      </w:r>
       <w:r>
         <w:rPr>
           <w:rFonts w:ascii="Consolas" w:hAnsi="Consolas" w:cs="Times New Roman"/>
@@ -3465,13 +4170,13 @@
         <mc:AlternateContent>
           <mc:Choice Requires="wps">
             <w:drawing>
-              <wp:anchor distT="45720" distB="45720" distL="114300" distR="114300" simplePos="0" relativeHeight="251686912" behindDoc="0" locked="0" layoutInCell="1" allowOverlap="1" wp14:anchorId="3E206FE6" wp14:editId="3816952A">
+              <wp:anchor distT="45720" distB="45720" distL="114300" distR="114300" simplePos="0" relativeHeight="251686912" behindDoc="0" locked="0" layoutInCell="1" allowOverlap="1" wp14:anchorId="3E206FE6" wp14:editId="2AB162B8">
                 <wp:simplePos x="0" y="0"/>
                 <wp:positionH relativeFrom="margin">
-                  <wp:align>right</wp:align>
+                  <wp:posOffset>313690</wp:posOffset>
                 </wp:positionH>
                 <wp:positionV relativeFrom="paragraph">
-                  <wp:posOffset>640080</wp:posOffset>
+                  <wp:posOffset>1112520</wp:posOffset>
                 </wp:positionV>
                 <wp:extent cx="5471160" cy="830580"/>
                 <wp:effectExtent l="0" t="0" r="15240" b="26670"/>
@@ -3563,7 +4268,7 @@
                                 <w:sz w:val="20"/>
                                 <w:szCs w:val="20"/>
                               </w:rPr>
-                              <w:t>M</w:t>
+                              <w:t>MALE</w:t>
                             </w:r>
                             <w:r>
                               <w:rPr>
@@ -3594,7 +4299,7 @@
                                 <w:szCs w:val="20"/>
                                 <w:lang w:val="en-US"/>
                               </w:rPr>
-                              <w:t>Straight</w:t>
+                              <w:t>HETEROSEXUAL</w:t>
                             </w:r>
                           </w:p>
                           <w:p>
@@ -3634,7 +4339,7 @@
                                 <w:sz w:val="20"/>
                                 <w:szCs w:val="20"/>
                               </w:rPr>
-                              <w:t>F</w:t>
+                              <w:t>FEMALE</w:t>
                             </w:r>
                           </w:p>
                           <w:p/>
@@ -3661,7 +4366,7 @@
                 <v:stroke joinstyle="miter"/>
                 <v:path gradientshapeok="t" o:connecttype="rect"/>
               </v:shapetype>
-              <v:shape id="Text Box 2" o:spid="_x0000_s1026" type="#_x0000_t202" style="position:absolute;left:0;text-align:left;margin-left:379.6pt;margin-top:50.4pt;width:430.8pt;height:65.4pt;z-index:251686912;visibility:visible;mso-wrap-style:square;mso-width-percent:0;mso-height-percent:0;mso-wrap-distance-left:9pt;mso-wrap-distance-top:3.6pt;mso-wrap-distance-right:9pt;mso-wrap-distance-bottom:3.6pt;mso-position-horizontal:right;mso-position-horizontal-relative:margin;mso-position-vertical:absolute;mso-position-vertical-relative:text;mso-width-percent:0;mso-height-percent:0;mso-width-relative:margin;mso-height-relative:margin;v-text-anchor:top" o:gfxdata="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">
+              <v:shape id="Text Box 2" o:spid="_x0000_s1026" type="#_x0000_t202" style="position:absolute;left:0;text-align:left;margin-left:24.7pt;margin-top:87.6pt;width:430.8pt;height:65.4pt;z-index:251686912;visibility:visible;mso-wrap-style:square;mso-width-percent:0;mso-height-percent:0;mso-wrap-distance-left:9pt;mso-wrap-distance-top:3.6pt;mso-wrap-distance-right:9pt;mso-wrap-distance-bottom:3.6pt;mso-position-horizontal:absolute;mso-position-horizontal-relative:margin;mso-position-vertical:absolute;mso-position-vertical-relative:text;mso-width-percent:0;mso-height-percent:0;mso-width-relative:margin;mso-height-relative:margin;v-text-anchor:top" o:gfxdata="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">
                 <v:textbox>
                   <w:txbxContent>
                     <w:p>
@@ -3719,7 +4424,7 @@
                           <w:sz w:val="20"/>
                           <w:szCs w:val="20"/>
                         </w:rPr>
-                        <w:t>M</w:t>
+                        <w:t>MALE</w:t>
                       </w:r>
                       <w:r>
                         <w:rPr>
@@ -3750,7 +4455,7 @@
                           <w:szCs w:val="20"/>
                           <w:lang w:val="en-US"/>
                         </w:rPr>
-                        <w:t>Straight</w:t>
+                        <w:t>HETEROSEXUAL</w:t>
                       </w:r>
                     </w:p>
                     <w:p>
@@ -3790,7 +4495,7 @@
                           <w:sz w:val="20"/>
                           <w:szCs w:val="20"/>
                         </w:rPr>
-                        <w:t>F</w:t>
+                        <w:t>FEMALE</w:t>
                       </w:r>
                     </w:p>
                     <w:p/>
@@ -3808,7 +4513,108 @@
           <w:sz w:val="24"/>
           <w:szCs w:val="24"/>
         </w:rPr>
-        <w:t>samo jedan od svih kriterijuma pravila u grupi</w:t>
+        <w:t xml:space="preserve">Odmah prilikom registracije za korisnika se poziva prva grupa pravila koja određuje traženi pol na osnovu </w:t>
+      </w:r>
+      <w:r>
+        <w:rPr>
+          <w:rFonts w:ascii="Times New Roman" w:hAnsi="Times New Roman" w:cs="Times New Roman"/>
+          <w:i/>
+          <w:iCs/>
+          <w:sz w:val="24"/>
+          <w:szCs w:val="24"/>
+        </w:rPr>
+        <w:t>pola korisnika</w:t>
+      </w:r>
+      <w:r>
+        <w:rPr>
+          <w:rFonts w:ascii="Times New Roman" w:hAnsi="Times New Roman" w:cs="Times New Roman"/>
+          <w:sz w:val="24"/>
+          <w:szCs w:val="24"/>
+        </w:rPr>
+        <w:t xml:space="preserve"> i njegove </w:t>
+      </w:r>
+      <w:r>
+        <w:rPr>
+          <w:rFonts w:ascii="Times New Roman" w:hAnsi="Times New Roman" w:cs="Times New Roman"/>
+          <w:i/>
+          <w:iCs/>
+          <w:sz w:val="24"/>
+          <w:szCs w:val="24"/>
+        </w:rPr>
+        <w:t>seksualne orijentacije</w:t>
+      </w:r>
+      <w:r>
+        <w:rPr>
+          <w:rFonts w:ascii="Times New Roman" w:hAnsi="Times New Roman" w:cs="Times New Roman"/>
+          <w:sz w:val="24"/>
+          <w:szCs w:val="24"/>
+        </w:rPr>
+        <w:t>.</w:t>
+      </w:r>
+      <w:r>
+        <w:rPr>
+          <w:rFonts w:ascii="Times New Roman" w:hAnsi="Times New Roman" w:cs="Times New Roman"/>
+          <w:sz w:val="24"/>
+          <w:szCs w:val="24"/>
+        </w:rPr>
+        <w:br/>
+        <w:t xml:space="preserve">Ova grupa pravila ima najveći </w:t>
+      </w:r>
+      <w:r>
+        <w:rPr>
+          <w:rFonts w:ascii="Times New Roman" w:hAnsi="Times New Roman" w:cs="Times New Roman"/>
+          <w:sz w:val="24"/>
+          <w:szCs w:val="24"/>
+        </w:rPr>
+        <w:t>salience</w:t>
+      </w:r>
+      <w:r>
+        <w:rPr>
+          <w:rFonts w:ascii="Times New Roman" w:hAnsi="Times New Roman" w:cs="Times New Roman"/>
+          <w:sz w:val="24"/>
+          <w:szCs w:val="24"/>
+        </w:rPr>
+        <w:t xml:space="preserve"> što </w:t>
+      </w:r>
+      <w:r>
+        <w:rPr>
+          <w:rFonts w:ascii="Times New Roman" w:hAnsi="Times New Roman" w:cs="Times New Roman"/>
+          <w:sz w:val="24"/>
+          <w:szCs w:val="24"/>
+        </w:rPr>
+        <w:t>joj</w:t>
+      </w:r>
+      <w:r>
+        <w:rPr>
+          <w:rFonts w:ascii="Times New Roman" w:hAnsi="Times New Roman" w:cs="Times New Roman"/>
+          <w:sz w:val="24"/>
+          <w:szCs w:val="24"/>
+        </w:rPr>
+        <w:t xml:space="preserve"> omogućava da se sa sigurnošću izvrš</w:t>
+      </w:r>
+      <w:r>
+        <w:rPr>
+          <w:rFonts w:ascii="Times New Roman" w:hAnsi="Times New Roman" w:cs="Times New Roman"/>
+          <w:sz w:val="24"/>
+          <w:szCs w:val="24"/>
+        </w:rPr>
+        <w:t>i</w:t>
+      </w:r>
+      <w:r>
+        <w:rPr>
+          <w:rFonts w:ascii="Times New Roman" w:hAnsi="Times New Roman" w:cs="Times New Roman"/>
+          <w:sz w:val="24"/>
+          <w:szCs w:val="24"/>
+        </w:rPr>
+        <w:t xml:space="preserve"> prva. Takođe, pravila u ovoj grupi su međusobno isključiva (</w:t>
+      </w:r>
+      <w:r>
+        <w:rPr>
+          <w:rFonts w:ascii="Times New Roman" w:hAnsi="Times New Roman" w:cs="Times New Roman"/>
+          <w:sz w:val="24"/>
+          <w:szCs w:val="24"/>
+        </w:rPr>
+        <w:t>korisnik može ispunjavati samo jedan od svih kriterijuma pravila u grupi</w:t>
       </w:r>
       <w:r>
         <w:rPr>
@@ -4580,7 +5386,7 @@
         <mc:AlternateContent>
           <mc:Choice Requires="wps">
             <w:drawing>
-              <wp:anchor distT="45720" distB="45720" distL="114300" distR="114300" simplePos="0" relativeHeight="251688960" behindDoc="0" locked="0" layoutInCell="1" allowOverlap="1" wp14:anchorId="309528DE" wp14:editId="79B796DB">
+              <wp:anchor distT="45720" distB="45720" distL="114300" distR="114300" simplePos="0" relativeHeight="251688960" behindDoc="0" locked="0" layoutInCell="1" allowOverlap="1" wp14:anchorId="309528DE" wp14:editId="2C5825D7">
                 <wp:simplePos x="0" y="0"/>
                 <wp:positionH relativeFrom="margin">
                   <wp:align>right</wp:align>
@@ -4588,8 +5394,8 @@
                 <wp:positionV relativeFrom="paragraph">
                   <wp:posOffset>597535</wp:posOffset>
                 </wp:positionV>
-                <wp:extent cx="5455920" cy="960120"/>
-                <wp:effectExtent l="0" t="0" r="11430" b="11430"/>
+                <wp:extent cx="5455920" cy="853440"/>
+                <wp:effectExtent l="0" t="0" r="11430" b="22860"/>
                 <wp:wrapSquare wrapText="bothSides"/>
                 <wp:docPr id="17" name="Text Box 2"/>
                 <wp:cNvGraphicFramePr>
@@ -4604,7 +5410,7 @@
                       <wps:spPr bwMode="auto">
                         <a:xfrm>
                           <a:off x="0" y="0"/>
-                          <a:ext cx="5455920" cy="960120"/>
+                          <a:ext cx="5455920" cy="853440"/>
                         </a:xfrm>
                         <a:prstGeom prst="rect">
                           <a:avLst/>
@@ -4680,7 +5486,7 @@
                                 <w:szCs w:val="20"/>
                                 <w:lang w:val="en-US"/>
                               </w:rPr>
-                              <w:t>Long_term</w:t>
+                              <w:t>LONG_TERM</w:t>
                             </w:r>
                           </w:p>
                           <w:p>
@@ -4751,29 +5557,7 @@
                                 <w:szCs w:val="20"/>
                                 <w:lang w:val="en-US"/>
                               </w:rPr>
-                              <w:t>Long_term</w:t>
-                            </w:r>
-                            <w:r>
-                              <w:rPr>
-                                <w:rFonts w:ascii="Consolas" w:hAnsi="Consolas" w:cs="Times New Roman"/>
-                                <w:noProof/>
-                                <w:sz w:val="20"/>
-                                <w:szCs w:val="20"/>
-                                <w:lang w:val="en-US"/>
-                              </w:rPr>
-                              <w:t xml:space="preserve">, ali određen broj bodova će dobiti I korisnici čiji je željeni status </w:t>
-                            </w:r>
-                            <w:r>
-                              <w:rPr>
-                                <w:rFonts w:ascii="Consolas" w:hAnsi="Consolas" w:cs="Times New Roman"/>
-                                <w:i/>
-                                <w:iCs/>
-                                <w:noProof/>
-                                <w:sz w:val="20"/>
-                                <w:szCs w:val="20"/>
-                                <w:lang w:val="en-US"/>
-                              </w:rPr>
-                              <w:t>Marriage</w:t>
+                              <w:t>LONG_TERM</w:t>
                             </w:r>
                           </w:p>
                           <w:p/>
@@ -4796,7 +5580,7 @@
           </mc:Choice>
           <mc:Fallback>
             <w:pict>
-              <v:shape w14:anchorId="309528DE" id="_x0000_s1028" type="#_x0000_t202" style="position:absolute;left:0;text-align:left;margin-left:378.4pt;margin-top:47.05pt;width:429.6pt;height:75.6pt;z-index:251688960;visibility:visible;mso-wrap-style:square;mso-width-percent:0;mso-height-percent:0;mso-wrap-distance-left:9pt;mso-wrap-distance-top:3.6pt;mso-wrap-distance-right:9pt;mso-wrap-distance-bottom:3.6pt;mso-position-horizontal:right;mso-position-horizontal-relative:margin;mso-position-vertical:absolute;mso-position-vertical-relative:text;mso-width-percent:0;mso-height-percent:0;mso-width-relative:margin;mso-height-relative:margin;v-text-anchor:top" o:gfxdata="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">
+              <v:shape w14:anchorId="309528DE" id="_x0000_s1028" type="#_x0000_t202" style="position:absolute;left:0;text-align:left;margin-left:378.4pt;margin-top:47.05pt;width:429.6pt;height:67.2pt;z-index:251688960;visibility:visible;mso-wrap-style:square;mso-width-percent:0;mso-height-percent:0;mso-wrap-distance-left:9pt;mso-wrap-distance-top:3.6pt;mso-wrap-distance-right:9pt;mso-wrap-distance-bottom:3.6pt;mso-position-horizontal:right;mso-position-horizontal-relative:margin;mso-position-vertical:absolute;mso-position-vertical-relative:text;mso-width-percent:0;mso-height-percent:0;mso-width-relative:margin;mso-height-relative:margin;v-text-anchor:top" o:gfxdata="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">
                 <v:textbox>
                   <w:txbxContent>
                     <w:p>
@@ -4856,7 +5640,7 @@
                           <w:szCs w:val="20"/>
                           <w:lang w:val="en-US"/>
                         </w:rPr>
-                        <w:t>Long_term</w:t>
+                        <w:t>LONG_TERM</w:t>
                       </w:r>
                     </w:p>
                     <w:p>
@@ -4927,29 +5711,7 @@
                           <w:szCs w:val="20"/>
                           <w:lang w:val="en-US"/>
                         </w:rPr>
-                        <w:t>Long_term</w:t>
-                      </w:r>
-                      <w:r>
-                        <w:rPr>
-                          <w:rFonts w:ascii="Consolas" w:hAnsi="Consolas" w:cs="Times New Roman"/>
-                          <w:noProof/>
-                          <w:sz w:val="20"/>
-                          <w:szCs w:val="20"/>
-                          <w:lang w:val="en-US"/>
-                        </w:rPr>
-                        <w:t xml:space="preserve">, ali određen broj bodova će dobiti I korisnici čiji je željeni status </w:t>
-                      </w:r>
-                      <w:r>
-                        <w:rPr>
-                          <w:rFonts w:ascii="Consolas" w:hAnsi="Consolas" w:cs="Times New Roman"/>
-                          <w:i/>
-                          <w:iCs/>
-                          <w:noProof/>
-                          <w:sz w:val="20"/>
-                          <w:szCs w:val="20"/>
-                          <w:lang w:val="en-US"/>
-                        </w:rPr>
-                        <w:t>Marriage</w:t>
+                        <w:t>LONG_TERM</w:t>
                       </w:r>
                     </w:p>
                     <w:p/>
@@ -4991,15 +5753,15 @@
           <w:sz w:val="24"/>
           <w:szCs w:val="24"/>
         </w:rPr>
-        <w:t xml:space="preserve"> ili sličan</w:t>
-      </w:r>
-      <w:r>
-        <w:rPr>
-          <w:rFonts w:ascii="Times New Roman" w:hAnsi="Times New Roman" w:cs="Times New Roman"/>
-          <w:sz w:val="24"/>
-          <w:szCs w:val="24"/>
-        </w:rPr>
-        <w:t xml:space="preserve"> status veze kao korisnik koji je pokrenuo rezonovanje.</w:t>
+        <w:t xml:space="preserve"> </w:t>
+      </w:r>
+      <w:r>
+        <w:rPr>
+          <w:rFonts w:ascii="Times New Roman" w:hAnsi="Times New Roman" w:cs="Times New Roman"/>
+          <w:sz w:val="24"/>
+          <w:szCs w:val="24"/>
+        </w:rPr>
+        <w:t>status veze kao korisnik koji je pokrenuo rezonovanje.</w:t>
       </w:r>
     </w:p>
     <w:p>
@@ -5028,6 +5790,7 @@
           <w:sz w:val="24"/>
           <w:szCs w:val="24"/>
         </w:rPr>
+        <w:lastRenderedPageBreak/>
         <w:t>Takođe, u ovu grupu pravila spadaju i pravila kojima se eliminišu kandidati koji imaju želju za decom, a korisnik koji je pokrenuo rezonovanje je nema, ili obrnuto. Razlog zašto ovo pravilo eliminiše određene kandidate je jer je ovo najčešći kamen spoticanja u vezama.</w:t>
       </w:r>
     </w:p>
@@ -5095,14 +5858,6 @@
           <w:szCs w:val="24"/>
         </w:rPr>
         <w:br/>
-      </w:r>
-      <w:r>
-        <w:rPr>
-          <w:rFonts w:ascii="Times New Roman" w:hAnsi="Times New Roman" w:cs="Times New Roman"/>
-          <w:sz w:val="24"/>
-          <w:szCs w:val="24"/>
-        </w:rPr>
-        <w:lastRenderedPageBreak/>
         <w:t>Korisnicima koji spadaju u isti rang po prihodu dodeljuje se najveći broj poena.</w:t>
       </w:r>
       <w:r>
@@ -5122,6 +5877,33 @@
         </w:rPr>
         <w:br/>
         <w:t>Korisnici koji imaju isti stav o religiji dobijaju najveći broj poena.</w:t>
+      </w:r>
+    </w:p>
+    <w:p>
+      <w:pPr>
+        <w:ind w:left="540"/>
+        <w:rPr>
+          <w:rFonts w:ascii="Times New Roman" w:hAnsi="Times New Roman" w:cs="Times New Roman"/>
+          <w:sz w:val="24"/>
+          <w:szCs w:val="24"/>
+        </w:rPr>
+      </w:pPr>
+      <w:r>
+        <w:rPr>
+          <w:rFonts w:ascii="Times New Roman" w:hAnsi="Times New Roman" w:cs="Times New Roman"/>
+          <w:sz w:val="24"/>
+          <w:szCs w:val="24"/>
+        </w:rPr>
+        <w:t>Korisnici koji imaju iste osobine kao i korisnik koji je pokrenuo rezonovanje dobijaju najve</w:t>
+      </w:r>
+      <w:r>
+        <w:rPr>
+          <w:rFonts w:ascii="Times New Roman" w:hAnsi="Times New Roman" w:cs="Times New Roman"/>
+          <w:sz w:val="24"/>
+          <w:szCs w:val="24"/>
+          <w:lang w:val="en-US"/>
+        </w:rPr>
+        <w:t>ći broj poena.</w:t>
       </w:r>
       <w:r>
         <w:rPr>
@@ -5673,7 +6455,7 @@
               </wp:anchor>
             </w:drawing>
           </mc:Choice>
-          <mc:Fallback xmlns:w16cex="http://schemas.microsoft.com/office/word/2018/wordml/cex" xmlns:w16="http://schemas.microsoft.com/office/word/2018/wordml" xmlns:w16sdtdh="http://schemas.microsoft.com/office/word/2020/wordml/sdtdatahash">
+          <mc:Fallback>
             <w:pict>
               <v:shapetype w14:anchorId="13DDE49A" id="_x0000_t32" coordsize="21600,21600" o:spt="32" o:oned="t" path="m,l21600,21600e" filled="f">
                 <v:path arrowok="t" fillok="f" o:connecttype="none"/>
@@ -5746,7 +6528,7 @@
               </wp:anchor>
             </w:drawing>
           </mc:Choice>
-          <mc:Fallback xmlns:w16cex="http://schemas.microsoft.com/office/word/2018/wordml/cex" xmlns:w16="http://schemas.microsoft.com/office/word/2018/wordml" xmlns:w16sdtdh="http://schemas.microsoft.com/office/word/2020/wordml/sdtdatahash">
+          <mc:Fallback>
             <w:pict>
               <v:shape w14:anchorId="3342B9E3" id="Straight Arrow Connector 12" o:spid="_x0000_s1026" type="#_x0000_t32" style="position:absolute;margin-left:210.95pt;margin-top:-3.5pt;width:51.95pt;height:65.9pt;flip:y;z-index:251672576;visibility:visible;mso-wrap-style:square;mso-wrap-distance-left:9pt;mso-wrap-distance-top:0;mso-wrap-distance-right:9pt;mso-wrap-distance-bottom:0;mso-position-horizontal:absolute;mso-position-horizontal-relative:text;mso-position-vertical:absolute;mso-position-vertical-relative:text" o:gfxdata="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" strokecolor="#4472c4 [3204]" strokeweight=".5pt">
                 <v:stroke endarrow="block" joinstyle="miter"/>
@@ -5821,7 +6603,7 @@
               </wp:anchor>
             </w:drawing>
           </mc:Choice>
-          <mc:Fallback xmlns:w16cex="http://schemas.microsoft.com/office/word/2018/wordml/cex" xmlns:w16="http://schemas.microsoft.com/office/word/2018/wordml" xmlns:w16sdtdh="http://schemas.microsoft.com/office/word/2020/wordml/sdtdatahash">
+          <mc:Fallback>
             <w:pict>
               <v:shape w14:anchorId="1EEF84C4" id="Straight Arrow Connector 8" o:spid="_x0000_s1026" type="#_x0000_t32" style="position:absolute;margin-left:211.05pt;margin-top:-12.8pt;width:51.95pt;height:39.65pt;flip:y;z-index:251667456;visibility:visible;mso-wrap-style:square;mso-width-percent:0;mso-height-percent:0;mso-wrap-distance-left:9pt;mso-wrap-distance-top:0;mso-wrap-distance-right:9pt;mso-wrap-distance-bottom:0;mso-position-horizontal:absolute;mso-position-horizontal-relative:text;mso-position-vertical:absolute;mso-position-vertical-relative:text;mso-width-percent:0;mso-height-percent:0;mso-width-relative:margin;mso-height-relative:margin" o:gfxdata="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" strokecolor="#70ad47 [3209]" strokeweight=".5pt">
                 <v:stroke endarrow="block" joinstyle="miter"/>
@@ -6263,7 +7045,7 @@
               </wp:anchor>
             </w:drawing>
           </mc:Choice>
-          <mc:Fallback xmlns:w16cex="http://schemas.microsoft.com/office/word/2018/wordml/cex" xmlns:w16="http://schemas.microsoft.com/office/word/2018/wordml" xmlns:w16sdtdh="http://schemas.microsoft.com/office/word/2020/wordml/sdtdatahash">
+          <mc:Fallback>
             <w:pict>
               <v:shape w14:anchorId="5A48D5F7" id="Straight Arrow Connector 9" o:spid="_x0000_s1026" type="#_x0000_t32" style="position:absolute;margin-left:219.15pt;margin-top:-15.8pt;width:43.75pt;height:0;z-index:251668480;visibility:visible;mso-wrap-style:square;mso-wrap-distance-left:9pt;mso-wrap-distance-top:0;mso-wrap-distance-right:9pt;mso-wrap-distance-bottom:0;mso-position-horizontal:absolute;mso-position-horizontal-relative:text;mso-position-vertical:absolute;mso-position-vertical-relative:text" o:gfxdata="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" strokecolor="#ed7d31 [3205]" strokeweight=".5pt">
                 <v:stroke endarrow="block" joinstyle="miter"/>
@@ -6332,7 +7114,7 @@
               </wp:anchor>
             </w:drawing>
           </mc:Choice>
-          <mc:Fallback xmlns:w16cex="http://schemas.microsoft.com/office/word/2018/wordml/cex" xmlns:w16="http://schemas.microsoft.com/office/word/2018/wordml" xmlns:w16sdtdh="http://schemas.microsoft.com/office/word/2020/wordml/sdtdatahash">
+          <mc:Fallback>
             <w:pict>
               <v:shape w14:anchorId="330BB185" id="Straight Arrow Connector 5" o:spid="_x0000_s1026" type="#_x0000_t32" style="position:absolute;margin-left:65.4pt;margin-top:-15.7pt;width:30.8pt;height:0;z-index:251662336;visibility:visible;mso-wrap-style:square;mso-wrap-distance-left:9pt;mso-wrap-distance-top:0;mso-wrap-distance-right:9pt;mso-wrap-distance-bottom:0;mso-position-horizontal:absolute;mso-position-horizontal-relative:text;mso-position-vertical:absolute;mso-position-vertical-relative:text" o:gfxdata="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" strokecolor="#70ad47 [3209]" strokeweight=".5pt">
                 <v:stroke endarrow="block" joinstyle="miter"/>
@@ -7080,7 +7862,6 @@
           <w:sz w:val="24"/>
           <w:szCs w:val="24"/>
         </w:rPr>
-        <w:lastRenderedPageBreak/>
         <mc:AlternateContent>
           <mc:Choice Requires="wps">
             <w:drawing>
@@ -8501,33 +9282,6 @@
     </w:p>
     <w:p>
       <w:pPr>
-        <w:rPr>
-          <w:rFonts w:ascii="Times New Roman" w:hAnsi="Times New Roman" w:cs="Times New Roman"/>
-          <w:sz w:val="24"/>
-          <w:szCs w:val="24"/>
-        </w:rPr>
-      </w:pPr>
-    </w:p>
-    <w:p>
-      <w:pPr>
-        <w:rPr>
-          <w:rFonts w:ascii="Times New Roman" w:hAnsi="Times New Roman" w:cs="Times New Roman"/>
-          <w:sz w:val="24"/>
-          <w:szCs w:val="24"/>
-        </w:rPr>
-      </w:pPr>
-    </w:p>
-    <w:p>
-      <w:pPr>
-        <w:rPr>
-          <w:rFonts w:ascii="Times New Roman" w:hAnsi="Times New Roman" w:cs="Times New Roman"/>
-          <w:sz w:val="24"/>
-          <w:szCs w:val="24"/>
-        </w:rPr>
-      </w:pPr>
-    </w:p>
-    <w:p>
-      <w:pPr>
         <w:pStyle w:val="ListParagraph"/>
         <w:numPr>
           <w:ilvl w:val="0"/>
@@ -9557,7 +10311,6 @@
           <w:sz w:val="24"/>
           <w:szCs w:val="24"/>
         </w:rPr>
-        <w:lastRenderedPageBreak/>
         <w:t xml:space="preserve">Deca / Želja za decom </w:t>
       </w:r>
       <w:r>
@@ -9644,6 +10397,51 @@
           <w:sz w:val="24"/>
           <w:szCs w:val="24"/>
         </w:rPr>
+        <w:t xml:space="preserve">Tip ličnosti </w:t>
+      </w:r>
+      <w:r>
+        <w:rPr>
+          <w:rFonts w:ascii="Times New Roman" w:hAnsi="Times New Roman" w:cs="Times New Roman"/>
+          <w:noProof/>
+          <w:sz w:val="24"/>
+          <w:szCs w:val="24"/>
+          <w:lang w:val="en-US"/>
+        </w:rPr>
+        <w:t xml:space="preserve">- </w:t>
+      </w:r>
+      <w:r>
+        <w:rPr>
+          <w:rFonts w:ascii="Times New Roman" w:hAnsi="Times New Roman" w:cs="Times New Roman"/>
+          <w:noProof/>
+          <w:sz w:val="24"/>
+          <w:szCs w:val="24"/>
+          <w:lang w:val="en-US"/>
+        </w:rPr>
+        <w:t>JTSE</w:t>
+      </w:r>
+    </w:p>
+    <w:p>
+      <w:pPr>
+        <w:pStyle w:val="ListParagraph"/>
+        <w:numPr>
+          <w:ilvl w:val="1"/>
+          <w:numId w:val="2"/>
+        </w:numPr>
+        <w:ind w:left="1800"/>
+        <w:rPr>
+          <w:rFonts w:ascii="Times New Roman" w:hAnsi="Times New Roman" w:cs="Times New Roman"/>
+          <w:noProof/>
+          <w:sz w:val="24"/>
+          <w:szCs w:val="24"/>
+        </w:rPr>
+      </w:pPr>
+      <w:r>
+        <w:rPr>
+          <w:rFonts w:ascii="Times New Roman" w:hAnsi="Times New Roman" w:cs="Times New Roman"/>
+          <w:noProof/>
+          <w:sz w:val="24"/>
+          <w:szCs w:val="24"/>
+        </w:rPr>
         <w:t>Lokacija – Liman/Grbavica..</w:t>
       </w:r>
     </w:p>
@@ -9664,6 +10462,7 @@
           <w:sz w:val="24"/>
           <w:szCs w:val="24"/>
         </w:rPr>
+        <w:lastRenderedPageBreak/>
         <w:t xml:space="preserve">Prilikom registracije korisnika, kreira se objekat </w:t>
       </w:r>
       <w:r>
@@ -10994,7 +11793,6 @@
           <w:sz w:val="24"/>
           <w:szCs w:val="24"/>
         </w:rPr>
-        <w:lastRenderedPageBreak/>
         <w:t>Restaurant</w:t>
       </w:r>
       <w:r>
@@ -11099,6 +11897,7 @@
           <w:sz w:val="24"/>
           <w:szCs w:val="24"/>
         </w:rPr>
+        <w:lastRenderedPageBreak/>
         <w:t>SmokingArea – True</w:t>
       </w:r>
     </w:p>
@@ -11645,7 +12444,6 @@
         </w:rPr>
         <w:t>Izve</w:t>
       </w:r>
-      <w:proofErr w:type="spellStart"/>
       <w:r>
         <w:rPr>
           <w:rFonts w:ascii="Times New Roman" w:hAnsi="Times New Roman" w:cs="Times New Roman"/>
@@ -11656,7 +12454,6 @@
         </w:rPr>
         <w:t>štaj</w:t>
       </w:r>
-      <w:proofErr w:type="spellEnd"/>
       <w:r>
         <w:rPr>
           <w:rFonts w:ascii="Times New Roman" w:hAnsi="Times New Roman" w:cs="Times New Roman"/>
@@ -11895,6 +12692,84 @@
     </w:p>
     <w:p>
       <w:pPr>
+        <w:pStyle w:val="ListParagraph"/>
+        <w:numPr>
+          <w:ilvl w:val="0"/>
+          <w:numId w:val="19"/>
+        </w:numPr>
+        <w:rPr>
+          <w:rFonts w:ascii="Times New Roman" w:hAnsi="Times New Roman" w:cs="Times New Roman"/>
+          <w:noProof/>
+          <w:sz w:val="24"/>
+          <w:szCs w:val="24"/>
+          <w:lang w:val="en-US"/>
+        </w:rPr>
+      </w:pPr>
+      <w:r>
+        <w:rPr>
+          <w:rFonts w:ascii="Times New Roman" w:hAnsi="Times New Roman" w:cs="Times New Roman"/>
+          <w:noProof/>
+          <w:sz w:val="24"/>
+          <w:szCs w:val="24"/>
+          <w:lang w:val="en-US"/>
+        </w:rPr>
+        <w:t>da mu se izlistaju svi potencijalni lažni nalozi (prilikom registracije na sistem nisu uneli stvarne podatke o sebi i kvare algoritam aplikacije)</w:t>
+      </w:r>
+    </w:p>
+    <w:p>
+      <w:pPr>
+        <w:pStyle w:val="ListParagraph"/>
+        <w:numPr>
+          <w:ilvl w:val="0"/>
+          <w:numId w:val="19"/>
+        </w:numPr>
+        <w:rPr>
+          <w:rFonts w:ascii="Times New Roman" w:hAnsi="Times New Roman" w:cs="Times New Roman"/>
+          <w:noProof/>
+          <w:sz w:val="24"/>
+          <w:szCs w:val="24"/>
+          <w:lang w:val="en-US"/>
+        </w:rPr>
+      </w:pPr>
+      <w:r>
+        <w:rPr>
+          <w:rFonts w:ascii="Times New Roman" w:hAnsi="Times New Roman" w:cs="Times New Roman"/>
+          <w:noProof/>
+          <w:sz w:val="24"/>
+          <w:szCs w:val="24"/>
+          <w:lang w:val="en-US"/>
+        </w:rPr>
+        <w:t>da mu se izlistaju svi najbolje ocenjeni korisnici u sistemu u proteklih godinu dana (prosek dobijenih ocena je preko 3.0)</w:t>
+      </w:r>
+    </w:p>
+    <w:p>
+      <w:pPr>
+        <w:pStyle w:val="ListParagraph"/>
+        <w:numPr>
+          <w:ilvl w:val="0"/>
+          <w:numId w:val="19"/>
+        </w:numPr>
+        <w:rPr>
+          <w:rFonts w:ascii="Times New Roman" w:hAnsi="Times New Roman" w:cs="Times New Roman"/>
+          <w:noProof/>
+          <w:sz w:val="24"/>
+          <w:szCs w:val="24"/>
+          <w:lang w:val="en-US"/>
+        </w:rPr>
+      </w:pPr>
+      <w:r>
+        <w:rPr>
+          <w:rFonts w:ascii="Times New Roman" w:hAnsi="Times New Roman" w:cs="Times New Roman"/>
+          <w:noProof/>
+          <w:sz w:val="24"/>
+          <w:szCs w:val="24"/>
+          <w:lang w:val="en-US"/>
+        </w:rPr>
+        <w:t>da mu se izlistaju svi korisnici koje je sistem spojio više od unetog broja puta</w:t>
+      </w:r>
+    </w:p>
+    <w:p>
+      <w:pPr>
         <w:ind w:left="360"/>
         <w:rPr>
           <w:rFonts w:ascii="Times New Roman" w:hAnsi="Times New Roman" w:cs="Times New Roman"/>
@@ -12053,17 +12928,23 @@
           <w:sz w:val="24"/>
           <w:szCs w:val="24"/>
         </w:rPr>
-        <w:t xml:space="preserve">Izlistavanje svih korisnika sistema </w:t>
-      </w:r>
-      <w:r>
-        <w:rPr>
-          <w:rFonts w:ascii="Times New Roman" w:hAnsi="Times New Roman" w:cs="Times New Roman"/>
-          <w:i/>
-          <w:iCs/>
-          <w:sz w:val="24"/>
-          <w:szCs w:val="24"/>
-        </w:rPr>
-        <w:t>(Administrator)</w:t>
+        <w:t xml:space="preserve">Izlistavanje svih </w:t>
+      </w:r>
+      <w:r>
+        <w:rPr>
+          <w:rFonts w:ascii="Times New Roman" w:hAnsi="Times New Roman" w:cs="Times New Roman"/>
+          <w:sz w:val="24"/>
+          <w:szCs w:val="24"/>
+        </w:rPr>
+        <w:t xml:space="preserve">registrovanih </w:t>
+      </w:r>
+      <w:r>
+        <w:rPr>
+          <w:rFonts w:ascii="Times New Roman" w:hAnsi="Times New Roman" w:cs="Times New Roman"/>
+          <w:sz w:val="24"/>
+          <w:szCs w:val="24"/>
+        </w:rPr>
+        <w:t>korisnika sistema</w:t>
       </w:r>
     </w:p>
     <w:p>
@@ -12085,17 +12966,7 @@
           <w:sz w:val="24"/>
           <w:szCs w:val="24"/>
         </w:rPr>
-        <w:t xml:space="preserve">Izlistavanje svih parova koje je sistem spojio </w:t>
-      </w:r>
-      <w:r>
-        <w:rPr>
-          <w:rFonts w:ascii="Times New Roman" w:hAnsi="Times New Roman" w:cs="Times New Roman"/>
-          <w:i/>
-          <w:iCs/>
-          <w:sz w:val="24"/>
-          <w:szCs w:val="24"/>
-        </w:rPr>
-        <w:t>(Administrator)</w:t>
+        <w:t>Pretraga registrovanih korisnika na osnovu kriterijuma ( Imena, Prezimena, Tipa ličnosti, Ocene)</w:t>
       </w:r>
     </w:p>
     <w:p>
@@ -12117,7 +12988,60 @@
           <w:sz w:val="24"/>
           <w:szCs w:val="24"/>
         </w:rPr>
-        <w:t>Pregled svih suspicius events</w:t>
+        <w:t>Izlistavanje svih parova koje je sistem spojio</w:t>
+      </w:r>
+    </w:p>
+    <w:p>
+      <w:pPr>
+        <w:pStyle w:val="ListParagraph"/>
+        <w:numPr>
+          <w:ilvl w:val="0"/>
+          <w:numId w:val="11"/>
+        </w:numPr>
+        <w:rPr>
+          <w:rFonts w:ascii="Times New Roman" w:hAnsi="Times New Roman" w:cs="Times New Roman"/>
+          <w:sz w:val="24"/>
+          <w:szCs w:val="24"/>
+        </w:rPr>
+      </w:pPr>
+      <w:r>
+        <w:rPr>
+          <w:rFonts w:ascii="Times New Roman" w:hAnsi="Times New Roman" w:cs="Times New Roman"/>
+          <w:sz w:val="24"/>
+          <w:szCs w:val="24"/>
+        </w:rPr>
+        <w:t xml:space="preserve">Pregled svih </w:t>
+      </w:r>
+      <w:r>
+        <w:rPr>
+          <w:rFonts w:ascii="Times New Roman" w:hAnsi="Times New Roman" w:cs="Times New Roman"/>
+          <w:sz w:val="24"/>
+          <w:szCs w:val="24"/>
+        </w:rPr>
+        <w:t>alarma koji su kreirani tokom rada sistema</w:t>
+      </w:r>
+    </w:p>
+    <w:p>
+      <w:pPr>
+        <w:pStyle w:val="ListParagraph"/>
+        <w:numPr>
+          <w:ilvl w:val="0"/>
+          <w:numId w:val="11"/>
+        </w:numPr>
+        <w:rPr>
+          <w:rFonts w:ascii="Times New Roman" w:hAnsi="Times New Roman" w:cs="Times New Roman"/>
+          <w:sz w:val="24"/>
+          <w:szCs w:val="24"/>
+        </w:rPr>
+      </w:pPr>
+      <w:r>
+        <w:rPr>
+          <w:rFonts w:ascii="Times New Roman" w:hAnsi="Times New Roman" w:cs="Times New Roman"/>
+          <w:sz w:val="24"/>
+          <w:szCs w:val="24"/>
+        </w:rPr>
+        <w:lastRenderedPageBreak/>
+        <w:t>Filtriranje alarma na osnovu tipa alarma (failed login, bad user rating alarm, good user rating alarm, restaurant alarm)</w:t>
       </w:r>
     </w:p>
     <w:p>
@@ -12179,7 +13103,6 @@
           <w:sz w:val="24"/>
           <w:szCs w:val="24"/>
         </w:rPr>
-        <w:lastRenderedPageBreak/>
         <w:t xml:space="preserve">- </w:t>
       </w:r>
       <w:r>
@@ -12212,7 +13135,23 @@
           <w:sz w:val="24"/>
           <w:szCs w:val="24"/>
         </w:rPr>
-        <w:t xml:space="preserve"> Svaki put kada administrator promeni parametre, prethodna pravila se prepisuju novim sa iymenjenim vrednostima.</w:t>
+        <w:t xml:space="preserve"> Svaki put kada administrator promeni parametre, prethodna pravila se prepisuju novim sa i</w:t>
+      </w:r>
+      <w:r>
+        <w:rPr>
+          <w:rFonts w:ascii="Times New Roman" w:hAnsi="Times New Roman" w:cs="Times New Roman"/>
+          <w:sz w:val="24"/>
+          <w:szCs w:val="24"/>
+        </w:rPr>
+        <w:t>z</w:t>
+      </w:r>
+      <w:r>
+        <w:rPr>
+          <w:rFonts w:ascii="Times New Roman" w:hAnsi="Times New Roman" w:cs="Times New Roman"/>
+          <w:sz w:val="24"/>
+          <w:szCs w:val="24"/>
+        </w:rPr>
+        <w:t>menjenim vrednostima.</w:t>
       </w:r>
     </w:p>
     <w:p>
@@ -12222,6 +13161,7 @@
           <w:rFonts w:ascii="Times New Roman" w:hAnsi="Times New Roman" w:cs="Times New Roman"/>
           <w:sz w:val="24"/>
           <w:szCs w:val="24"/>
+          <w:lang w:val="en-US"/>
         </w:rPr>
       </w:pPr>
       <w:r>
@@ -12238,39 +13178,16 @@
           <w:sz w:val="24"/>
           <w:szCs w:val="24"/>
         </w:rPr>
-        <w:t xml:space="preserve">Administrator može da unese vremenski opseg za koji mu se izlistavaju svi korisnici koji su </w:t>
-      </w:r>
-      <w:r>
-        <w:rPr>
-          <w:rFonts w:ascii="Times New Roman" w:hAnsi="Times New Roman" w:cs="Times New Roman"/>
-          <w:sz w:val="24"/>
-          <w:szCs w:val="24"/>
-        </w:rPr>
-        <w:t>„</w:t>
-      </w:r>
-      <w:r>
-        <w:rPr>
-          <w:rFonts w:ascii="Times New Roman" w:hAnsi="Times New Roman" w:cs="Times New Roman"/>
-          <w:sz w:val="24"/>
-          <w:szCs w:val="24"/>
-        </w:rPr>
-        <w:t>spojeni</w:t>
-      </w:r>
-      <w:r>
-        <w:rPr>
-          <w:rFonts w:ascii="Times New Roman" w:hAnsi="Times New Roman" w:cs="Times New Roman"/>
-          <w:sz w:val="24"/>
-          <w:szCs w:val="24"/>
-        </w:rPr>
-        <w:t>“</w:t>
-      </w:r>
-      <w:r>
-        <w:rPr>
-          <w:rFonts w:ascii="Times New Roman" w:hAnsi="Times New Roman" w:cs="Times New Roman"/>
-          <w:sz w:val="24"/>
-          <w:szCs w:val="24"/>
-        </w:rPr>
-        <w:t xml:space="preserve"> u tom periodu.</w:t>
+        <w:t>Svaki registrovani korisnik m</w:t>
+      </w:r>
+      <w:r>
+        <w:rPr>
+          <w:rFonts w:ascii="Times New Roman" w:hAnsi="Times New Roman" w:cs="Times New Roman"/>
+          <w:sz w:val="24"/>
+          <w:szCs w:val="24"/>
+          <w:lang w:val="en-US"/>
+        </w:rPr>
+        <w:t>ože da menja parametre na osnovu kojih se boduju korisnici pri odabiru idealne osobe, shodno svojim preferencijama za idealnog partnera.</w:t>
       </w:r>
     </w:p>
     <w:p>
@@ -12321,7 +13238,39 @@
           <w:sz w:val="24"/>
           <w:szCs w:val="24"/>
         </w:rPr>
-        <w:t>- Neuspeli pokušaj logovanja kreira FailedLoginEvent. Ako isti korisnik ima više od 5 neuspelih pokušaja logovanja u prethodnih 5 minuta aktivira se SuspiciousUserEvent događaj i korisniku se blokira nalog</w:t>
+        <w:t xml:space="preserve">- Neuspeli pokušaj logovanja kreira FailedLoginEvent. Ako isti korisnik ima više od 5 neuspelih pokušaja logovanja u prethodnih </w:t>
+      </w:r>
+      <w:r>
+        <w:rPr>
+          <w:rFonts w:ascii="Times New Roman" w:hAnsi="Times New Roman" w:cs="Times New Roman"/>
+          <w:sz w:val="24"/>
+          <w:szCs w:val="24"/>
+        </w:rPr>
+        <w:t>2</w:t>
+      </w:r>
+      <w:r>
+        <w:rPr>
+          <w:rFonts w:ascii="Times New Roman" w:hAnsi="Times New Roman" w:cs="Times New Roman"/>
+          <w:sz w:val="24"/>
+          <w:szCs w:val="24"/>
+        </w:rPr>
+        <w:t xml:space="preserve"> minuta aktivira se </w:t>
+      </w:r>
+      <w:r>
+        <w:rPr>
+          <w:rFonts w:ascii="Times New Roman" w:hAnsi="Times New Roman" w:cs="Times New Roman"/>
+          <w:sz w:val="24"/>
+          <w:szCs w:val="24"/>
+        </w:rPr>
+        <w:t xml:space="preserve">alarm za neuspeli login </w:t>
+      </w:r>
+      <w:r>
+        <w:rPr>
+          <w:rFonts w:ascii="Times New Roman" w:hAnsi="Times New Roman" w:cs="Times New Roman"/>
+          <w:sz w:val="24"/>
+          <w:szCs w:val="24"/>
+        </w:rPr>
+        <w:t>i korisniku se blokira nalog</w:t>
       </w:r>
       <w:r>
         <w:rPr>
@@ -12349,8 +13298,40 @@
         </w:rPr>
         <w:t>- Ocenjivanje restorana svim peticama ili svim jedinicama će kreirati RestaurantRatingEvent, kao i situacija kada rejting restorana sa preko tri cene od strane korisnika padne ispod 2.5.</w:t>
       </w:r>
-      <w:bookmarkStart w:id="0" w:name="_GoBack"/>
-      <w:bookmarkEnd w:id="0"/>
+      <w:r>
+        <w:rPr>
+          <w:rFonts w:ascii="Times New Roman" w:hAnsi="Times New Roman" w:cs="Times New Roman"/>
+          <w:sz w:val="24"/>
+          <w:szCs w:val="24"/>
+        </w:rPr>
+        <w:t xml:space="preserve"> Svaki od ta 3 događaja kreira alarm tipa restoran alarm.</w:t>
+      </w:r>
+    </w:p>
+    <w:p>
+      <w:pPr>
+        <w:ind w:left="360"/>
+        <w:rPr>
+          <w:rFonts w:ascii="Times New Roman" w:hAnsi="Times New Roman" w:cs="Times New Roman"/>
+          <w:sz w:val="24"/>
+          <w:szCs w:val="24"/>
+        </w:rPr>
+      </w:pPr>
+      <w:r>
+        <w:rPr>
+          <w:rFonts w:ascii="Times New Roman" w:hAnsi="Times New Roman" w:cs="Times New Roman"/>
+          <w:sz w:val="24"/>
+          <w:szCs w:val="24"/>
+        </w:rPr>
+        <w:t xml:space="preserve">- Ukoliko </w:t>
+      </w:r>
+      <w:r>
+        <w:rPr>
+          <w:rFonts w:ascii="Times New Roman" w:hAnsi="Times New Roman" w:cs="Times New Roman"/>
+          <w:sz w:val="24"/>
+          <w:szCs w:val="24"/>
+        </w:rPr>
+        <w:t>prosečna ocena korisnika padne ispod 2.5 i minimum 3 korisnika su ga ocenila kreira se alarm tipa loše ocenjen korisnik. Takođe ukoliko je prosečna ocena korisnika iznad 4.5 i minimum 5 osoba ga je ocenilo kreira se alarm tipa odlično ocenjen korisnik.</w:t>
+      </w:r>
     </w:p>
     <w:p>
       <w:pPr>
@@ -12451,7 +13432,7 @@
 </file>
 
 <file path=word/endnotes.xml><?xml version="1.0" encoding="utf-8"?>
-<w:endnotes xmlns:wpc="http://schemas.microsoft.com/office/word/2010/wordprocessingCanvas" xmlns:cx="http://schemas.microsoft.com/office/drawing/2014/chartex" xmlns:cx1="http://schemas.microsoft.com/office/drawing/2015/9/8/chartex" xmlns:cx2="http://schemas.microsoft.com/office/drawing/2015/10/21/chartex" xmlns:cx3="http://schemas.microsoft.com/office/drawing/2016/5/9/chartex" xmlns:cx4="http://schemas.microsoft.com/office/drawing/2016/5/10/chartex" xmlns:cx5="http://schemas.microsoft.com/office/drawing/2016/5/11/chartex" xmlns:cx6="http://schemas.microsoft.com/office/drawing/2016/5/12/chartex" xmlns:cx7="http://schemas.microsoft.com/office/drawing/2016/5/13/chartex" xmlns:cx8="http://schemas.microsoft.com/office/drawing/2016/5/14/chartex" xmlns:mc="http://schemas.openxmlformats.org/markup-compatibility/2006" xmlns:aink="http://schemas.microsoft.com/office/drawing/2016/ink" xmlns:am3d="http://schemas.microsoft.com/office/drawing/2017/model3d" xmlns:o="urn:schemas-microsoft-com:office:office" xmlns:r="http://schemas.openxmlformats.org/officeDocument/2006/relationships" xmlns:m="http://schemas.openxmlformats.org/officeDocument/2006/math" xmlns:v="urn:schemas-microsoft-com:vml" xmlns:wp14="http://schemas.microsoft.com/office/word/2010/wordprocessingDrawing" xmlns:wp="http://schemas.openxmlformats.org/drawingml/2006/wordprocessingDrawing" xmlns:w10="urn:schemas-microsoft-com:office:word" xmlns:w="http://schemas.openxmlformats.org/wordprocessingml/2006/main" xmlns:w14="http://schemas.microsoft.com/office/word/2010/wordml" xmlns:w15="http://schemas.microsoft.com/office/word/2012/wordml" xmlns:w16cid="http://schemas.microsoft.com/office/word/2016/wordml/cid" xmlns:w16se="http://schemas.microsoft.com/office/word/2015/wordml/symex" xmlns:wpg="http://schemas.microsoft.com/office/word/2010/wordprocessingGroup" xmlns:wpi="http://schemas.microsoft.com/office/word/2010/wordprocessingInk" xmlns:wne="http://schemas.microsoft.com/office/word/2006/wordml" xmlns:wps="http://schemas.microsoft.com/office/word/2010/wordprocessingShape" mc:Ignorable="w14 w15 w16se w16cid wp14">
+<w:endnotes xmlns:wpc="http://schemas.microsoft.com/office/word/2010/wordprocessingCanvas" xmlns:cx="http://schemas.microsoft.com/office/drawing/2014/chartex" xmlns:cx1="http://schemas.microsoft.com/office/drawing/2015/9/8/chartex" xmlns:cx2="http://schemas.microsoft.com/office/drawing/2015/10/21/chartex" xmlns:cx3="http://schemas.microsoft.com/office/drawing/2016/5/9/chartex" xmlns:cx4="http://schemas.microsoft.com/office/drawing/2016/5/10/chartex" xmlns:cx5="http://schemas.microsoft.com/office/drawing/2016/5/11/chartex" xmlns:cx6="http://schemas.microsoft.com/office/drawing/2016/5/12/chartex" xmlns:cx7="http://schemas.microsoft.com/office/drawing/2016/5/13/chartex" xmlns:cx8="http://schemas.microsoft.com/office/drawing/2016/5/14/chartex" xmlns:mc="http://schemas.openxmlformats.org/markup-compatibility/2006" xmlns:aink="http://schemas.microsoft.com/office/drawing/2016/ink" xmlns:am3d="http://schemas.microsoft.com/office/drawing/2017/model3d" xmlns:o="urn:schemas-microsoft-com:office:office" xmlns:r="http://schemas.openxmlformats.org/officeDocument/2006/relationships" xmlns:m="http://schemas.openxmlformats.org/officeDocument/2006/math" xmlns:v="urn:schemas-microsoft-com:vml" xmlns:wp14="http://schemas.microsoft.com/office/word/2010/wordprocessingDrawing" xmlns:wp="http://schemas.openxmlformats.org/drawingml/2006/wordprocessingDrawing" xmlns:w10="urn:schemas-microsoft-com:office:word" xmlns:w="http://schemas.openxmlformats.org/wordprocessingml/2006/main" xmlns:w14="http://schemas.microsoft.com/office/word/2010/wordml" xmlns:w15="http://schemas.microsoft.com/office/word/2012/wordml" xmlns:w16cex="http://schemas.microsoft.com/office/word/2018/wordml/cex" xmlns:w16cid="http://schemas.microsoft.com/office/word/2016/wordml/cid" xmlns:w16="http://schemas.microsoft.com/office/word/2018/wordml" xmlns:w16sdtdh="http://schemas.microsoft.com/office/word/2020/wordml/sdtdatahash" xmlns:w16se="http://schemas.microsoft.com/office/word/2015/wordml/symex" xmlns:wpg="http://schemas.microsoft.com/office/word/2010/wordprocessingGroup" xmlns:wpi="http://schemas.microsoft.com/office/word/2010/wordprocessingInk" xmlns:wne="http://schemas.microsoft.com/office/word/2006/wordml" xmlns:wps="http://schemas.microsoft.com/office/word/2010/wordprocessingShape" mc:Ignorable="w14 w15 w16se w16cid w16 w16cex w16sdtdh wp14">
   <w:endnote w:type="separator" w:id="-1">
     <w:p>
       <w:pPr>
@@ -12476,7 +13457,7 @@
 </file>
 
 <file path=word/footnotes.xml><?xml version="1.0" encoding="utf-8"?>
-<w:footnotes xmlns:wpc="http://schemas.microsoft.com/office/word/2010/wordprocessingCanvas" xmlns:cx="http://schemas.microsoft.com/office/drawing/2014/chartex" xmlns:cx1="http://schemas.microsoft.com/office/drawing/2015/9/8/chartex" xmlns:cx2="http://schemas.microsoft.com/office/drawing/2015/10/21/chartex" xmlns:cx3="http://schemas.microsoft.com/office/drawing/2016/5/9/chartex" xmlns:cx4="http://schemas.microsoft.com/office/drawing/2016/5/10/chartex" xmlns:cx5="http://schemas.microsoft.com/office/drawing/2016/5/11/chartex" xmlns:cx6="http://schemas.microsoft.com/office/drawing/2016/5/12/chartex" xmlns:cx7="http://schemas.microsoft.com/office/drawing/2016/5/13/chartex" xmlns:cx8="http://schemas.microsoft.com/office/drawing/2016/5/14/chartex" xmlns:mc="http://schemas.openxmlformats.org/markup-compatibility/2006" xmlns:aink="http://schemas.microsoft.com/office/drawing/2016/ink" xmlns:am3d="http://schemas.microsoft.com/office/drawing/2017/model3d" xmlns:o="urn:schemas-microsoft-com:office:office" xmlns:r="http://schemas.openxmlformats.org/officeDocument/2006/relationships" xmlns:m="http://schemas.openxmlformats.org/officeDocument/2006/math" xmlns:v="urn:schemas-microsoft-com:vml" xmlns:wp14="http://schemas.microsoft.com/office/word/2010/wordprocessingDrawing" xmlns:wp="http://schemas.openxmlformats.org/drawingml/2006/wordprocessingDrawing" xmlns:w10="urn:schemas-microsoft-com:office:word" xmlns:w="http://schemas.openxmlformats.org/wordprocessingml/2006/main" xmlns:w14="http://schemas.microsoft.com/office/word/2010/wordml" xmlns:w15="http://schemas.microsoft.com/office/word/2012/wordml" xmlns:w16cid="http://schemas.microsoft.com/office/word/2016/wordml/cid" xmlns:w16se="http://schemas.microsoft.com/office/word/2015/wordml/symex" xmlns:wpg="http://schemas.microsoft.com/office/word/2010/wordprocessingGroup" xmlns:wpi="http://schemas.microsoft.com/office/word/2010/wordprocessingInk" xmlns:wne="http://schemas.microsoft.com/office/word/2006/wordml" xmlns:wps="http://schemas.microsoft.com/office/word/2010/wordprocessingShape" mc:Ignorable="w14 w15 w16se w16cid wp14">
+<w:footnotes xmlns:wpc="http://schemas.microsoft.com/office/word/2010/wordprocessingCanvas" xmlns:cx="http://schemas.microsoft.com/office/drawing/2014/chartex" xmlns:cx1="http://schemas.microsoft.com/office/drawing/2015/9/8/chartex" xmlns:cx2="http://schemas.microsoft.com/office/drawing/2015/10/21/chartex" xmlns:cx3="http://schemas.microsoft.com/office/drawing/2016/5/9/chartex" xmlns:cx4="http://schemas.microsoft.com/office/drawing/2016/5/10/chartex" xmlns:cx5="http://schemas.microsoft.com/office/drawing/2016/5/11/chartex" xmlns:cx6="http://schemas.microsoft.com/office/drawing/2016/5/12/chartex" xmlns:cx7="http://schemas.microsoft.com/office/drawing/2016/5/13/chartex" xmlns:cx8="http://schemas.microsoft.com/office/drawing/2016/5/14/chartex" xmlns:mc="http://schemas.openxmlformats.org/markup-compatibility/2006" xmlns:aink="http://schemas.microsoft.com/office/drawing/2016/ink" xmlns:am3d="http://schemas.microsoft.com/office/drawing/2017/model3d" xmlns:o="urn:schemas-microsoft-com:office:office" xmlns:r="http://schemas.openxmlformats.org/officeDocument/2006/relationships" xmlns:m="http://schemas.openxmlformats.org/officeDocument/2006/math" xmlns:v="urn:schemas-microsoft-com:vml" xmlns:wp14="http://schemas.microsoft.com/office/word/2010/wordprocessingDrawing" xmlns:wp="http://schemas.openxmlformats.org/drawingml/2006/wordprocessingDrawing" xmlns:w10="urn:schemas-microsoft-com:office:word" xmlns:w="http://schemas.openxmlformats.org/wordprocessingml/2006/main" xmlns:w14="http://schemas.microsoft.com/office/word/2010/wordml" xmlns:w15="http://schemas.microsoft.com/office/word/2012/wordml" xmlns:w16cex="http://schemas.microsoft.com/office/word/2018/wordml/cex" xmlns:w16cid="http://schemas.microsoft.com/office/word/2016/wordml/cid" xmlns:w16="http://schemas.microsoft.com/office/word/2018/wordml" xmlns:w16sdtdh="http://schemas.microsoft.com/office/word/2020/wordml/sdtdatahash" xmlns:w16se="http://schemas.microsoft.com/office/word/2015/wordml/symex" xmlns:wpg="http://schemas.microsoft.com/office/word/2010/wordprocessingGroup" xmlns:wpi="http://schemas.microsoft.com/office/word/2010/wordprocessingInk" xmlns:wne="http://schemas.microsoft.com/office/word/2006/wordml" xmlns:wps="http://schemas.microsoft.com/office/word/2010/wordprocessingShape" mc:Ignorable="w14 w15 w16se w16cid w16 w16cex w16sdtdh wp14">
   <w:footnote w:type="separator" w:id="-1">
     <w:p>
       <w:pPr>
@@ -12501,7 +13482,7 @@
 </file>
 
 <file path=word/numbering.xml><?xml version="1.0" encoding="utf-8"?>
-<w:numbering xmlns:wpc="http://schemas.microsoft.com/office/word/2010/wordprocessingCanvas" xmlns:cx="http://schemas.microsoft.com/office/drawing/2014/chartex" xmlns:cx1="http://schemas.microsoft.com/office/drawing/2015/9/8/chartex" xmlns:cx2="http://schemas.microsoft.com/office/drawing/2015/10/21/chartex" xmlns:cx3="http://schemas.microsoft.com/office/drawing/2016/5/9/chartex" xmlns:cx4="http://schemas.microsoft.com/office/drawing/2016/5/10/chartex" xmlns:cx5="http://schemas.microsoft.com/office/drawing/2016/5/11/chartex" xmlns:cx6="http://schemas.microsoft.com/office/drawing/2016/5/12/chartex" xmlns:cx7="http://schemas.microsoft.com/office/drawing/2016/5/13/chartex" xmlns:cx8="http://schemas.microsoft.com/office/drawing/2016/5/14/chartex" xmlns:mc="http://schemas.openxmlformats.org/markup-compatibility/2006" xmlns:aink="http://schemas.microsoft.com/office/drawing/2016/ink" xmlns:am3d="http://schemas.microsoft.com/office/drawing/2017/model3d" xmlns:o="urn:schemas-microsoft-com:office:office" xmlns:r="http://schemas.openxmlformats.org/officeDocument/2006/relationships" xmlns:m="http://schemas.openxmlformats.org/officeDocument/2006/math" xmlns:v="urn:schemas-microsoft-com:vml" xmlns:wp14="http://schemas.microsoft.com/office/word/2010/wordprocessingDrawing" xmlns:wp="http://schemas.openxmlformats.org/drawingml/2006/wordprocessingDrawing" xmlns:w10="urn:schemas-microsoft-com:office:word" xmlns:w="http://schemas.openxmlformats.org/wordprocessingml/2006/main" xmlns:w14="http://schemas.microsoft.com/office/word/2010/wordml" xmlns:w15="http://schemas.microsoft.com/office/word/2012/wordml" xmlns:w16cid="http://schemas.microsoft.com/office/word/2016/wordml/cid" xmlns:w16se="http://schemas.microsoft.com/office/word/2015/wordml/symex" xmlns:wpg="http://schemas.microsoft.com/office/word/2010/wordprocessingGroup" xmlns:wpi="http://schemas.microsoft.com/office/word/2010/wordprocessingInk" xmlns:wne="http://schemas.microsoft.com/office/word/2006/wordml" xmlns:wps="http://schemas.microsoft.com/office/word/2010/wordprocessingShape" mc:Ignorable="w14 w15 w16se w16cid wp14">
+<w:numbering xmlns:wpc="http://schemas.microsoft.com/office/word/2010/wordprocessingCanvas" xmlns:cx="http://schemas.microsoft.com/office/drawing/2014/chartex" xmlns:cx1="http://schemas.microsoft.com/office/drawing/2015/9/8/chartex" xmlns:cx2="http://schemas.microsoft.com/office/drawing/2015/10/21/chartex" xmlns:cx3="http://schemas.microsoft.com/office/drawing/2016/5/9/chartex" xmlns:cx4="http://schemas.microsoft.com/office/drawing/2016/5/10/chartex" xmlns:cx5="http://schemas.microsoft.com/office/drawing/2016/5/11/chartex" xmlns:cx6="http://schemas.microsoft.com/office/drawing/2016/5/12/chartex" xmlns:cx7="http://schemas.microsoft.com/office/drawing/2016/5/13/chartex" xmlns:cx8="http://schemas.microsoft.com/office/drawing/2016/5/14/chartex" xmlns:mc="http://schemas.openxmlformats.org/markup-compatibility/2006" xmlns:aink="http://schemas.microsoft.com/office/drawing/2016/ink" xmlns:am3d="http://schemas.microsoft.com/office/drawing/2017/model3d" xmlns:o="urn:schemas-microsoft-com:office:office" xmlns:r="http://schemas.openxmlformats.org/officeDocument/2006/relationships" xmlns:m="http://schemas.openxmlformats.org/officeDocument/2006/math" xmlns:v="urn:schemas-microsoft-com:vml" xmlns:wp14="http://schemas.microsoft.com/office/word/2010/wordprocessingDrawing" xmlns:wp="http://schemas.openxmlformats.org/drawingml/2006/wordprocessingDrawing" xmlns:w10="urn:schemas-microsoft-com:office:word" xmlns:w="http://schemas.openxmlformats.org/wordprocessingml/2006/main" xmlns:w14="http://schemas.microsoft.com/office/word/2010/wordml" xmlns:w15="http://schemas.microsoft.com/office/word/2012/wordml" xmlns:w16cex="http://schemas.microsoft.com/office/word/2018/wordml/cex" xmlns:w16cid="http://schemas.microsoft.com/office/word/2016/wordml/cid" xmlns:w16="http://schemas.microsoft.com/office/word/2018/wordml" xmlns:w16sdtdh="http://schemas.microsoft.com/office/word/2020/wordml/sdtdatahash" xmlns:w16se="http://schemas.microsoft.com/office/word/2015/wordml/symex" xmlns:wpg="http://schemas.microsoft.com/office/word/2010/wordprocessingGroup" xmlns:wpi="http://schemas.microsoft.com/office/word/2010/wordprocessingInk" xmlns:wne="http://schemas.microsoft.com/office/word/2006/wordml" xmlns:wps="http://schemas.microsoft.com/office/word/2010/wordprocessingShape" mc:Ignorable="w14 w15 w16se w16cid w16 w16cex w16sdtdh wp14">
   <w:abstractNum w:abstractNumId="0" w15:restartNumberingAfterBreak="0">
     <w:nsid w:val="07516530"/>
     <w:multiLevelType w:val="hybridMultilevel"/>
@@ -14601,7 +15582,7 @@
 </file>
 
 <file path=word/styles.xml><?xml version="1.0" encoding="utf-8"?>
-<w:styles xmlns:mc="http://schemas.openxmlformats.org/markup-compatibility/2006" xmlns:r="http://schemas.openxmlformats.org/officeDocument/2006/relationships" xmlns:w="http://schemas.openxmlformats.org/wordprocessingml/2006/main" xmlns:w14="http://schemas.microsoft.com/office/word/2010/wordml" xmlns:w15="http://schemas.microsoft.com/office/word/2012/wordml" xmlns:w16cid="http://schemas.microsoft.com/office/word/2016/wordml/cid" xmlns:w16se="http://schemas.microsoft.com/office/word/2015/wordml/symex" mc:Ignorable="w14 w15 w16se w16cid">
+<w:styles xmlns:mc="http://schemas.openxmlformats.org/markup-compatibility/2006" xmlns:r="http://schemas.openxmlformats.org/officeDocument/2006/relationships" xmlns:w="http://schemas.openxmlformats.org/wordprocessingml/2006/main" xmlns:w14="http://schemas.microsoft.com/office/word/2010/wordml" xmlns:w15="http://schemas.microsoft.com/office/word/2012/wordml" xmlns:w16cex="http://schemas.microsoft.com/office/word/2018/wordml/cex" xmlns:w16cid="http://schemas.microsoft.com/office/word/2016/wordml/cid" xmlns:w16="http://schemas.microsoft.com/office/word/2018/wordml" xmlns:w16sdtdh="http://schemas.microsoft.com/office/word/2020/wordml/sdtdatahash" xmlns:w16se="http://schemas.microsoft.com/office/word/2015/wordml/symex" mc:Ignorable="w14 w15 w16se w16cid w16 w16cex w16sdtdh">
   <w:docDefaults>
     <w:rPrDefault>
       <w:rPr>
@@ -14617,7 +15598,7 @@
       </w:pPr>
     </w:pPrDefault>
   </w:docDefaults>
-  <w:latentStyles w:defLockedState="0" w:defUIPriority="99" w:defSemiHidden="0" w:defUnhideWhenUsed="0" w:defQFormat="0" w:count="375">
+  <w:latentStyles w:defLockedState="0" w:defUIPriority="99" w:defSemiHidden="0" w:defUnhideWhenUsed="0" w:defQFormat="0" w:count="376">
     <w:lsdException w:name="Normal" w:uiPriority="0" w:qFormat="1"/>
     <w:lsdException w:name="heading 1" w:uiPriority="9" w:qFormat="1"/>
     <w:lsdException w:name="heading 2" w:semiHidden="1" w:uiPriority="9" w:unhideWhenUsed="1" w:qFormat="1"/>
@@ -14723,7 +15704,6 @@
     <w:lsdException w:name="HTML Sample" w:semiHidden="1" w:unhideWhenUsed="1"/>
     <w:lsdException w:name="HTML Typewriter" w:semiHidden="1" w:unhideWhenUsed="1"/>
     <w:lsdException w:name="HTML Variable" w:semiHidden="1" w:unhideWhenUsed="1"/>
-    <w:lsdException w:name="Normal Table" w:semiHidden="1" w:unhideWhenUsed="1"/>
     <w:lsdException w:name="annotation subject" w:semiHidden="1" w:unhideWhenUsed="1"/>
     <w:lsdException w:name="No List" w:semiHidden="1" w:unhideWhenUsed="1"/>
     <w:lsdException w:name="Outline List 1" w:semiHidden="1" w:unhideWhenUsed="1"/>
@@ -14770,10 +15750,8 @@
     <w:lsdException w:name="Table Subtle 2" w:semiHidden="1" w:unhideWhenUsed="1"/>
     <w:lsdException w:name="Table Web 1" w:semiHidden="1" w:unhideWhenUsed="1"/>
     <w:lsdException w:name="Table Web 2" w:semiHidden="1" w:unhideWhenUsed="1"/>
-    <w:lsdException w:name="Table Web 3" w:semiHidden="1" w:unhideWhenUsed="1"/>
     <w:lsdException w:name="Balloon Text" w:semiHidden="1" w:unhideWhenUsed="1"/>
     <w:lsdException w:name="Table Grid" w:uiPriority="39"/>
-    <w:lsdException w:name="Table Theme" w:semiHidden="1" w:unhideWhenUsed="1"/>
     <w:lsdException w:name="Placeholder Text" w:semiHidden="1"/>
     <w:lsdException w:name="No Spacing" w:uiPriority="1" w:qFormat="1"/>
     <w:lsdException w:name="Light Shading" w:uiPriority="60"/>
@@ -14993,6 +15971,7 @@
     <w:lsdException w:name="Smart Hyperlink" w:semiHidden="1" w:unhideWhenUsed="1"/>
     <w:lsdException w:name="Hashtag" w:semiHidden="1" w:unhideWhenUsed="1"/>
     <w:lsdException w:name="Unresolved Mention" w:semiHidden="1" w:unhideWhenUsed="1"/>
+    <w:lsdException w:name="Smart Link" w:semiHidden="1" w:unhideWhenUsed="1"/>
   </w:latentStyles>
   <w:style w:type="paragraph" w:default="1" w:styleId="Normal">
     <w:name w:val="Normal"/>

</xml_diff>